<commit_message>
updated results with story
</commit_message>
<xml_diff>
--- a/manuscript/ResultsOutline.docx
+++ b/manuscript/ResultsOutline.docx
@@ -3,40 +3,147 @@
 <w:document xmlns:wpc="http://schemas.microsoft.com/office/word/2010/wordprocessingCanvas" xmlns:cx="http://schemas.microsoft.com/office/drawing/2014/chartex" xmlns:cx1="http://schemas.microsoft.com/office/drawing/2015/9/8/chartex" xmlns:cx2="http://schemas.microsoft.com/office/drawing/2015/10/21/chartex" xmlns:cx3="http://schemas.microsoft.com/office/drawing/2016/5/9/chartex" xmlns:cx4="http://schemas.microsoft.com/office/drawing/2016/5/10/chartex" xmlns:cx5="http://schemas.microsoft.com/office/drawing/2016/5/11/chartex" xmlns:cx6="http://schemas.microsoft.com/office/drawing/2016/5/12/chartex" xmlns:cx7="http://schemas.microsoft.com/office/drawing/2016/5/13/chartex" xmlns:cx8="http://schemas.microsoft.com/office/drawing/2016/5/14/chartex" xmlns:mc="http://schemas.openxmlformats.org/markup-compatibility/2006" xmlns:aink="http://schemas.microsoft.com/office/drawing/2016/ink" xmlns:am3d="http://schemas.microsoft.com/office/drawing/2017/model3d" xmlns:o="urn:schemas-microsoft-com:office:office" xmlns:r="http://schemas.openxmlformats.org/officeDocument/2006/relationships" xmlns:m="http://schemas.openxmlformats.org/officeDocument/2006/math" xmlns:v="urn:schemas-microsoft-com:vml" xmlns:wp14="http://schemas.microsoft.com/office/word/2010/wordprocessingDrawing" xmlns:wp="http://schemas.openxmlformats.org/drawingml/2006/wordprocessingDrawing" xmlns:w10="urn:schemas-microsoft-com:office:word" xmlns:w="http://schemas.openxmlformats.org/wordprocessingml/2006/main" xmlns:w14="http://schemas.microsoft.com/office/word/2010/wordml" xmlns:w15="http://schemas.microsoft.com/office/word/2012/wordml" xmlns:w16cid="http://schemas.microsoft.com/office/word/2016/wordml/cid" xmlns:w16se="http://schemas.microsoft.com/office/word/2015/wordml/symex" xmlns:wpg="http://schemas.microsoft.com/office/word/2010/wordprocessingGroup" xmlns:wpi="http://schemas.microsoft.com/office/word/2010/wordprocessingInk" xmlns:wne="http://schemas.microsoft.com/office/word/2006/wordml" xmlns:wps="http://schemas.microsoft.com/office/word/2010/wordprocessingShape" mc:Ignorable="w14 w15 w16se w16cid wp14">
   <w:body>
     <w:p>
+      <w:pPr>
+        <w:rPr>
+          <w:rFonts w:ascii="Arial" w:hAnsi="Arial" w:cs="Arial"/>
+        </w:rPr>
+      </w:pPr>
       <w:r>
+        <w:rPr>
+          <w:rFonts w:ascii="Arial" w:hAnsi="Arial" w:cs="Arial"/>
+        </w:rPr>
         <w:t>Results</w:t>
       </w:r>
     </w:p>
-    <w:p/>
     <w:p>
+      <w:pPr>
+        <w:rPr>
+          <w:rFonts w:ascii="Arial" w:hAnsi="Arial" w:cs="Arial"/>
+        </w:rPr>
+      </w:pPr>
+    </w:p>
+    <w:p>
+      <w:pPr>
+        <w:rPr>
+          <w:rFonts w:ascii="Arial" w:eastAsia="Times New Roman" w:hAnsi="Arial" w:cs="Arial"/>
+        </w:rPr>
+      </w:pPr>
+      <w:bookmarkStart w:id="0" w:name="_GoBack"/>
+      <w:bookmarkEnd w:id="0"/>
       <w:r>
+        <w:rPr>
+          <w:rFonts w:ascii="Arial" w:eastAsia="Times New Roman" w:hAnsi="Arial" w:cs="Arial"/>
+        </w:rPr>
+        <w:t>Story: (1) first to phase</w:t>
+      </w:r>
+      <w:r>
+        <w:rPr>
+          <w:rFonts w:ascii="Arial" w:eastAsia="Times New Roman" w:hAnsi="Arial" w:cs="Arial"/>
+          <w:i/>
+          <w:iCs/>
+        </w:rPr>
+        <w:t xml:space="preserve"> de novo</w:t>
+      </w:r>
+      <w:r>
+        <w:rPr>
+          <w:rFonts w:ascii="Arial" w:eastAsia="Times New Roman" w:hAnsi="Arial" w:cs="Arial"/>
+        </w:rPr>
+        <w:t xml:space="preserve"> variants with PacBio sequencing, (2) replicated previous </w:t>
+      </w:r>
+      <w:r>
+        <w:rPr>
+          <w:rFonts w:ascii="Arial" w:eastAsia="Times New Roman" w:hAnsi="Arial" w:cs="Arial"/>
+          <w:i/>
+          <w:iCs/>
+        </w:rPr>
+        <w:t xml:space="preserve">de novo </w:t>
+      </w:r>
+      <w:r>
+        <w:rPr>
+          <w:rFonts w:ascii="Arial" w:eastAsia="Times New Roman" w:hAnsi="Arial" w:cs="Arial"/>
+        </w:rPr>
+        <w:t xml:space="preserve">SNV results, (3) demonstrated that the class of </w:t>
+      </w:r>
+      <w:r>
+        <w:rPr>
+          <w:rFonts w:ascii="Arial" w:eastAsia="Times New Roman" w:hAnsi="Arial" w:cs="Arial"/>
+          <w:i/>
+          <w:iCs/>
+        </w:rPr>
+        <w:t xml:space="preserve">de novo </w:t>
+      </w:r>
+      <w:r>
+        <w:rPr>
+          <w:rFonts w:ascii="Arial" w:eastAsia="Times New Roman" w:hAnsi="Arial" w:cs="Arial"/>
+        </w:rPr>
+        <w:t>indels most associated with DNA replication (CCCs) are mostly explained by paternal age, consistent with spermatogenesis</w:t>
+      </w:r>
+    </w:p>
+    <w:p>
+      <w:pPr>
+        <w:rPr>
+          <w:rFonts w:ascii="Arial" w:hAnsi="Arial" w:cs="Arial"/>
+        </w:rPr>
+      </w:pPr>
+    </w:p>
+    <w:p>
+      <w:pPr>
+        <w:rPr>
+          <w:rFonts w:ascii="Arial" w:hAnsi="Arial" w:cs="Arial"/>
+        </w:rPr>
+      </w:pPr>
+    </w:p>
+    <w:p>
+      <w:pPr>
+        <w:rPr>
+          <w:rFonts w:ascii="Arial" w:hAnsi="Arial" w:cs="Arial"/>
+        </w:rPr>
+      </w:pPr>
+    </w:p>
+    <w:p>
+      <w:pPr>
+        <w:rPr>
+          <w:rFonts w:ascii="Arial" w:hAnsi="Arial" w:cs="Arial"/>
+        </w:rPr>
+      </w:pPr>
+      <w:r>
+        <w:rPr>
+          <w:rFonts w:ascii="Arial" w:hAnsi="Arial" w:cs="Arial"/>
+        </w:rPr>
         <w:t xml:space="preserve">Fraction of </w:t>
       </w:r>
       <w:r>
         <w:rPr>
+          <w:rFonts w:ascii="Arial" w:hAnsi="Arial" w:cs="Arial"/>
           <w:i/>
         </w:rPr>
         <w:t xml:space="preserve">de novo </w:t>
       </w:r>
       <w:r>
+        <w:rPr>
+          <w:rFonts w:ascii="Arial" w:hAnsi="Arial" w:cs="Arial"/>
+        </w:rPr>
         <w:t>variants that were phased using Illumina reads: 0.4</w:t>
       </w:r>
     </w:p>
     <w:p>
       <w:pPr>
         <w:rPr>
-          <w:rFonts w:ascii="Menlo" w:hAnsi="Menlo" w:cs="Menlo"/>
+          <w:rFonts w:ascii="Arial" w:hAnsi="Arial" w:cs="Arial"/>
           <w:color w:val="000000"/>
           <w:sz w:val="22"/>
           <w:szCs w:val="22"/>
         </w:rPr>
       </w:pPr>
       <w:r>
+        <w:rPr>
+          <w:rFonts w:ascii="Arial" w:hAnsi="Arial" w:cs="Arial"/>
+        </w:rPr>
         <w:t xml:space="preserve">Standard deviation (across probands): </w:t>
       </w:r>
       <w:r>
         <w:rPr>
-          <w:rFonts w:ascii="Menlo" w:hAnsi="Menlo" w:cs="Menlo"/>
+          <w:rFonts w:ascii="Arial" w:hAnsi="Arial" w:cs="Arial"/>
           <w:color w:val="000000"/>
           <w:sz w:val="22"/>
           <w:szCs w:val="22"/>
@@ -47,7 +154,7 @@
     <w:p>
       <w:pPr>
         <w:rPr>
-          <w:rFonts w:ascii="Menlo" w:hAnsi="Menlo" w:cs="Menlo"/>
+          <w:rFonts w:ascii="Arial" w:hAnsi="Arial" w:cs="Arial"/>
           <w:color w:val="000000"/>
           <w:sz w:val="22"/>
           <w:szCs w:val="22"/>
@@ -57,30 +164,34 @@
     <w:p>
       <w:pPr>
         <w:rPr>
-          <w:rFonts w:ascii="Menlo" w:hAnsi="Menlo" w:cs="Menlo"/>
+          <w:rFonts w:ascii="Arial" w:hAnsi="Arial" w:cs="Arial"/>
           <w:color w:val="000000"/>
           <w:sz w:val="22"/>
           <w:szCs w:val="22"/>
         </w:rPr>
       </w:pPr>
       <w:r>
+        <w:rPr>
+          <w:rFonts w:ascii="Arial" w:hAnsi="Arial" w:cs="Arial"/>
+        </w:rPr>
         <w:t xml:space="preserve">Fraction of </w:t>
       </w:r>
       <w:r>
         <w:rPr>
+          <w:rFonts w:ascii="Arial" w:hAnsi="Arial" w:cs="Arial"/>
           <w:i/>
         </w:rPr>
         <w:t xml:space="preserve">de novo </w:t>
       </w:r>
       <w:r>
-        <w:t>variants that were phased using Illumina reads</w:t>
+        <w:rPr>
+          <w:rFonts w:ascii="Arial" w:hAnsi="Arial" w:cs="Arial"/>
+        </w:rPr>
+        <w:t xml:space="preserve">variants that were phased using Illumina reads: </w:t>
       </w:r>
       <w:r>
-        <w:t xml:space="preserve">: </w:t>
-      </w:r>
-      <w:r>
-        <w:rPr>
-          <w:rFonts w:ascii="Menlo" w:hAnsi="Menlo" w:cs="Menlo"/>
+        <w:rPr>
+          <w:rFonts w:ascii="Arial" w:hAnsi="Arial" w:cs="Arial"/>
           <w:color w:val="000000"/>
           <w:sz w:val="22"/>
           <w:szCs w:val="22"/>
@@ -108,21 +219,21 @@
         <w:autoSpaceDN w:val="0"/>
         <w:adjustRightInd w:val="0"/>
         <w:rPr>
-          <w:rFonts w:ascii="Menlo" w:hAnsi="Menlo" w:cs="Menlo"/>
+          <w:rFonts w:ascii="Arial" w:hAnsi="Arial" w:cs="Arial"/>
           <w:color w:val="000000"/>
           <w:sz w:val="22"/>
           <w:szCs w:val="22"/>
         </w:rPr>
       </w:pPr>
       <w:r>
-        <w:t>Standard deviation (across probands):</w:t>
+        <w:rPr>
+          <w:rFonts w:ascii="Arial" w:hAnsi="Arial" w:cs="Arial"/>
+        </w:rPr>
+        <w:t xml:space="preserve">Standard deviation (across probands): </w:t>
       </w:r>
       <w:r>
-        <w:t xml:space="preserve"> </w:t>
-      </w:r>
-      <w:r>
-        <w:rPr>
-          <w:rFonts w:ascii="Menlo" w:hAnsi="Menlo" w:cs="Menlo"/>
+        <w:rPr>
+          <w:rFonts w:ascii="Arial" w:hAnsi="Arial" w:cs="Arial"/>
           <w:color w:val="000000"/>
           <w:sz w:val="22"/>
           <w:szCs w:val="22"/>
@@ -150,7 +261,7 @@
         <w:autoSpaceDN w:val="0"/>
         <w:adjustRightInd w:val="0"/>
         <w:rPr>
-          <w:rFonts w:ascii="Menlo" w:hAnsi="Menlo" w:cs="Menlo"/>
+          <w:rFonts w:ascii="Arial" w:hAnsi="Arial" w:cs="Arial"/>
           <w:color w:val="000000"/>
           <w:sz w:val="22"/>
           <w:szCs w:val="22"/>
@@ -177,23 +288,16 @@
         <w:autoSpaceDN w:val="0"/>
         <w:adjustRightInd w:val="0"/>
         <w:rPr>
-          <w:rFonts w:ascii="Calibri" w:hAnsi="Calibri" w:cs="Calibri"/>
+          <w:rFonts w:ascii="Arial" w:hAnsi="Arial" w:cs="Arial"/>
           <w:color w:val="000000"/>
         </w:rPr>
       </w:pPr>
       <w:r>
         <w:rPr>
-          <w:rFonts w:ascii="Calibri" w:hAnsi="Calibri" w:cs="Calibri"/>
+          <w:rFonts w:ascii="Arial" w:hAnsi="Arial" w:cs="Arial"/>
           <w:color w:val="000000"/>
         </w:rPr>
-        <w:t>When cla</w:t>
-      </w:r>
-      <w:r>
-        <w:rPr>
-          <w:rFonts w:ascii="Calibri" w:hAnsi="Calibri" w:cs="Calibri"/>
-          <w:color w:val="000000"/>
-        </w:rPr>
-        <w:t>ssifying SNPs, results were consistent with Iceland paper</w:t>
+        <w:t>When classifying SNPs, results were consistent with Iceland paper</w:t>
       </w:r>
     </w:p>
     <w:p>
@@ -221,17 +325,26 @@
         <w:autoSpaceDN w:val="0"/>
         <w:adjustRightInd w:val="0"/>
         <w:rPr>
-          <w:rFonts w:ascii="Calibri" w:hAnsi="Calibri" w:cs="Calibri"/>
+          <w:rFonts w:ascii="Arial" w:hAnsi="Arial" w:cs="Arial"/>
           <w:color w:val="000000"/>
         </w:rPr>
       </w:pPr>
       <w:r>
         <w:rPr>
-          <w:rFonts w:ascii="Calibri" w:hAnsi="Calibri" w:cs="Calibri"/>
+          <w:rFonts w:ascii="Arial" w:hAnsi="Arial" w:cs="Arial"/>
           <w:color w:val="000000"/>
         </w:rPr>
-        <w:t>correlation between paternal age and number of de novos</w:t>
+        <w:t xml:space="preserve">correlation between paternal age and number of de </w:t>
       </w:r>
+      <w:proofErr w:type="spellStart"/>
+      <w:r>
+        <w:rPr>
+          <w:rFonts w:ascii="Arial" w:hAnsi="Arial" w:cs="Arial"/>
+          <w:color w:val="000000"/>
+        </w:rPr>
+        <w:t>novos</w:t>
+      </w:r>
+      <w:proofErr w:type="spellEnd"/>
     </w:p>
     <w:p>
       <w:pPr>
@@ -258,13 +371,13 @@
         <w:autoSpaceDN w:val="0"/>
         <w:adjustRightInd w:val="0"/>
         <w:rPr>
-          <w:rFonts w:ascii="Calibri" w:hAnsi="Calibri" w:cs="Calibri"/>
+          <w:rFonts w:ascii="Arial" w:hAnsi="Arial" w:cs="Arial"/>
           <w:color w:val="000000"/>
         </w:rPr>
       </w:pPr>
       <w:r>
         <w:rPr>
-          <w:rFonts w:ascii="Calibri" w:hAnsi="Calibri" w:cs="Calibri"/>
+          <w:rFonts w:ascii="Arial" w:hAnsi="Arial" w:cs="Arial"/>
           <w:color w:val="000000"/>
         </w:rPr>
         <w:t>C &gt; T more maternal than paternal</w:t>
@@ -295,13 +408,13 @@
         <w:autoSpaceDN w:val="0"/>
         <w:adjustRightInd w:val="0"/>
         <w:rPr>
-          <w:rFonts w:ascii="Calibri" w:hAnsi="Calibri" w:cs="Calibri"/>
+          <w:rFonts w:ascii="Arial" w:hAnsi="Arial" w:cs="Arial"/>
           <w:color w:val="000000"/>
         </w:rPr>
       </w:pPr>
       <w:r>
         <w:rPr>
-          <w:rFonts w:ascii="Calibri" w:hAnsi="Calibri" w:cs="Calibri"/>
+          <w:rFonts w:ascii="Arial" w:hAnsi="Arial" w:cs="Arial"/>
           <w:color w:val="000000"/>
         </w:rPr>
         <w:t>C &gt; A more paternal than maternal</w:t>
@@ -332,13 +445,13 @@
         <w:autoSpaceDN w:val="0"/>
         <w:adjustRightInd w:val="0"/>
         <w:rPr>
-          <w:rFonts w:ascii="Calibri" w:hAnsi="Calibri" w:cs="Calibri"/>
+          <w:rFonts w:ascii="Arial" w:hAnsi="Arial" w:cs="Arial"/>
           <w:color w:val="000000"/>
         </w:rPr>
       </w:pPr>
       <w:r>
         <w:rPr>
-          <w:rFonts w:ascii="Calibri" w:hAnsi="Calibri" w:cs="Calibri"/>
+          <w:rFonts w:ascii="Arial" w:hAnsi="Arial" w:cs="Arial"/>
           <w:color w:val="000000"/>
         </w:rPr>
         <w:t>Paternal age effect more consistent across mutational classes than maternal age effect</w:t>
@@ -364,7 +477,7 @@
         <w:autoSpaceDN w:val="0"/>
         <w:adjustRightInd w:val="0"/>
         <w:rPr>
-          <w:rFonts w:ascii="Calibri" w:hAnsi="Calibri" w:cs="Calibri"/>
+          <w:rFonts w:ascii="Arial" w:hAnsi="Arial" w:cs="Arial"/>
           <w:color w:val="000000"/>
         </w:rPr>
       </w:pPr>
@@ -389,13 +502,13 @@
         <w:autoSpaceDN w:val="0"/>
         <w:adjustRightInd w:val="0"/>
         <w:rPr>
-          <w:rFonts w:ascii="Calibri" w:hAnsi="Calibri" w:cs="Calibri"/>
+          <w:rFonts w:ascii="Arial" w:hAnsi="Arial" w:cs="Arial"/>
           <w:color w:val="000000"/>
         </w:rPr>
       </w:pPr>
       <w:r>
         <w:rPr>
-          <w:rFonts w:ascii="Calibri" w:hAnsi="Calibri" w:cs="Calibri"/>
+          <w:rFonts w:ascii="Arial" w:hAnsi="Arial" w:cs="Arial"/>
           <w:color w:val="000000"/>
         </w:rPr>
         <w:t>CCC indels were positively correlated with paternal age and not correlated with maternal age – confirms the idea that CCC mutations are related to polymerase slippage during replication</w:t>
@@ -421,7 +534,7 @@
         <w:autoSpaceDN w:val="0"/>
         <w:adjustRightInd w:val="0"/>
         <w:rPr>
-          <w:rFonts w:ascii="Calibri" w:hAnsi="Calibri" w:cs="Calibri"/>
+          <w:rFonts w:ascii="Arial" w:hAnsi="Arial" w:cs="Arial"/>
           <w:color w:val="000000"/>
         </w:rPr>
       </w:pPr>
@@ -446,7 +559,7 @@
         <w:autoSpaceDN w:val="0"/>
         <w:adjustRightInd w:val="0"/>
         <w:rPr>
-          <w:rFonts w:ascii="Calibri" w:hAnsi="Calibri" w:cs="Calibri"/>
+          <w:rFonts w:ascii="Arial" w:hAnsi="Arial" w:cs="Arial"/>
           <w:color w:val="000000"/>
         </w:rPr>
       </w:pPr>
@@ -458,10 +571,10 @@
         <w:tblLook w:val="04A0" w:firstRow="1" w:lastRow="0" w:firstColumn="1" w:lastColumn="0" w:noHBand="0" w:noVBand="1"/>
       </w:tblPr>
       <w:tblGrid>
-        <w:gridCol w:w="1874"/>
-        <w:gridCol w:w="1340"/>
-        <w:gridCol w:w="3660"/>
-        <w:gridCol w:w="1130"/>
+        <w:gridCol w:w="1953"/>
+        <w:gridCol w:w="1221"/>
+        <w:gridCol w:w="4042"/>
+        <w:gridCol w:w="788"/>
       </w:tblGrid>
       <w:tr>
         <w:trPr>
@@ -497,14 +610,14 @@
               <w:adjustRightInd w:val="0"/>
               <w:jc w:val="center"/>
               <w:rPr>
-                <w:rFonts w:ascii="Calibri" w:hAnsi="Calibri" w:cs="Calibri"/>
+                <w:rFonts w:ascii="Arial" w:hAnsi="Arial" w:cs="Arial"/>
                 <w:i/>
                 <w:color w:val="000000"/>
               </w:rPr>
             </w:pPr>
             <w:r>
               <w:rPr>
-                <w:rFonts w:ascii="Calibri" w:hAnsi="Calibri" w:cs="Calibri"/>
+                <w:rFonts w:ascii="Arial" w:hAnsi="Arial" w:cs="Arial"/>
                 <w:i/>
                 <w:color w:val="000000"/>
               </w:rPr>
@@ -542,14 +655,14 @@
               <w:adjustRightInd w:val="0"/>
               <w:jc w:val="center"/>
               <w:rPr>
-                <w:rFonts w:ascii="Calibri" w:hAnsi="Calibri" w:cs="Calibri"/>
+                <w:rFonts w:ascii="Arial" w:hAnsi="Arial" w:cs="Arial"/>
                 <w:i/>
                 <w:color w:val="000000"/>
               </w:rPr>
             </w:pPr>
             <w:r>
               <w:rPr>
-                <w:rFonts w:ascii="Calibri" w:hAnsi="Calibri" w:cs="Calibri"/>
+                <w:rFonts w:ascii="Arial" w:hAnsi="Arial" w:cs="Arial"/>
                 <w:i/>
                 <w:color w:val="000000"/>
               </w:rPr>
@@ -587,14 +700,14 @@
               <w:adjustRightInd w:val="0"/>
               <w:jc w:val="center"/>
               <w:rPr>
-                <w:rFonts w:ascii="Calibri" w:hAnsi="Calibri" w:cs="Calibri"/>
+                <w:rFonts w:ascii="Arial" w:hAnsi="Arial" w:cs="Arial"/>
                 <w:i/>
                 <w:color w:val="000000"/>
               </w:rPr>
             </w:pPr>
             <w:r>
               <w:rPr>
-                <w:rFonts w:ascii="Calibri" w:hAnsi="Calibri" w:cs="Calibri"/>
+                <w:rFonts w:ascii="Arial" w:hAnsi="Arial" w:cs="Arial"/>
                 <w:i/>
                 <w:color w:val="000000"/>
               </w:rPr>
@@ -632,14 +745,14 @@
               <w:adjustRightInd w:val="0"/>
               <w:jc w:val="center"/>
               <w:rPr>
-                <w:rFonts w:ascii="Calibri" w:hAnsi="Calibri" w:cs="Calibri"/>
+                <w:rFonts w:ascii="Arial" w:hAnsi="Arial" w:cs="Arial"/>
                 <w:i/>
                 <w:color w:val="000000"/>
               </w:rPr>
             </w:pPr>
             <w:r>
               <w:rPr>
-                <w:rFonts w:ascii="Calibri" w:hAnsi="Calibri" w:cs="Calibri"/>
+                <w:rFonts w:ascii="Arial" w:hAnsi="Arial" w:cs="Arial"/>
                 <w:i/>
                 <w:color w:val="000000"/>
               </w:rPr>
@@ -683,23 +796,16 @@
               <w:adjustRightInd w:val="0"/>
               <w:jc w:val="center"/>
               <w:rPr>
-                <w:rFonts w:ascii="Calibri" w:hAnsi="Calibri" w:cs="Calibri"/>
+                <w:rFonts w:ascii="Arial" w:hAnsi="Arial" w:cs="Arial"/>
                 <w:color w:val="000000"/>
               </w:rPr>
             </w:pPr>
             <w:r>
               <w:rPr>
-                <w:rFonts w:ascii="Calibri" w:hAnsi="Calibri" w:cs="Calibri"/>
-                <w:color w:val="000000"/>
-              </w:rPr>
-              <w:t>chr8:</w:t>
-            </w:r>
-            <w:r>
-              <w:rPr>
-                <w:rFonts w:ascii="Calibri" w:hAnsi="Calibri" w:cs="Calibri"/>
-                <w:color w:val="000000"/>
-              </w:rPr>
-              <w:t>117967436</w:t>
+                <w:rFonts w:ascii="Arial" w:hAnsi="Arial" w:cs="Arial"/>
+                <w:color w:val="000000"/>
+              </w:rPr>
+              <w:t>chr8:117967436</w:t>
             </w:r>
           </w:p>
         </w:tc>
@@ -734,13 +840,13 @@
               <w:adjustRightInd w:val="0"/>
               <w:jc w:val="center"/>
               <w:rPr>
-                <w:rFonts w:ascii="Calibri" w:hAnsi="Calibri" w:cs="Calibri"/>
+                <w:rFonts w:ascii="Arial" w:hAnsi="Arial" w:cs="Arial"/>
                 <w:color w:val="000000"/>
               </w:rPr>
             </w:pPr>
             <w:r>
               <w:rPr>
-                <w:rFonts w:ascii="Calibri" w:hAnsi="Calibri" w:cs="Calibri"/>
+                <w:rFonts w:ascii="Arial" w:hAnsi="Arial" w:cs="Arial"/>
                 <w:color w:val="000000"/>
               </w:rPr>
               <w:t>+T</w:t>
@@ -778,13 +884,13 @@
               <w:adjustRightInd w:val="0"/>
               <w:jc w:val="center"/>
               <w:rPr>
-                <w:rFonts w:ascii="Calibri" w:hAnsi="Calibri" w:cs="Calibri"/>
+                <w:rFonts w:ascii="Arial" w:hAnsi="Arial" w:cs="Arial"/>
                 <w:color w:val="000000"/>
               </w:rPr>
             </w:pPr>
             <w:r>
               <w:rPr>
-                <w:rFonts w:ascii="Menlo" w:hAnsi="Menlo" w:cs="Menlo"/>
+                <w:rFonts w:ascii="Arial" w:hAnsi="Arial" w:cs="Arial"/>
                 <w:color w:val="000000"/>
                 <w:sz w:val="22"/>
                 <w:szCs w:val="22"/>
@@ -793,7 +899,7 @@
             </w:r>
             <w:r>
               <w:rPr>
-                <w:rFonts w:ascii="Menlo" w:hAnsi="Menlo" w:cs="Menlo"/>
+                <w:rFonts w:ascii="Arial" w:hAnsi="Arial" w:cs="Arial"/>
                 <w:color w:val="FF0000"/>
                 <w:sz w:val="22"/>
                 <w:szCs w:val="22"/>
@@ -803,7 +909,7 @@
             </w:r>
             <w:r>
               <w:rPr>
-                <w:rFonts w:ascii="Menlo" w:hAnsi="Menlo" w:cs="Menlo"/>
+                <w:rFonts w:ascii="Arial" w:hAnsi="Arial" w:cs="Arial"/>
                 <w:color w:val="000000"/>
                 <w:sz w:val="22"/>
                 <w:szCs w:val="22"/>
@@ -844,13 +950,13 @@
               <w:adjustRightInd w:val="0"/>
               <w:jc w:val="center"/>
               <w:rPr>
-                <w:rFonts w:ascii="Calibri" w:hAnsi="Calibri" w:cs="Calibri"/>
+                <w:rFonts w:ascii="Arial" w:hAnsi="Arial" w:cs="Arial"/>
                 <w:color w:val="000000"/>
               </w:rPr>
             </w:pPr>
             <w:r>
               <w:rPr>
-                <w:rFonts w:ascii="Calibri" w:hAnsi="Calibri" w:cs="Calibri"/>
+                <w:rFonts w:ascii="Arial" w:hAnsi="Arial" w:cs="Arial"/>
                 <w:color w:val="000000"/>
               </w:rPr>
               <w:t>HR</w:t>
@@ -893,23 +999,16 @@
               <w:adjustRightInd w:val="0"/>
               <w:jc w:val="center"/>
               <w:rPr>
-                <w:rFonts w:ascii="Calibri" w:hAnsi="Calibri" w:cs="Calibri"/>
+                <w:rFonts w:ascii="Arial" w:hAnsi="Arial" w:cs="Arial"/>
                 <w:color w:val="000000"/>
               </w:rPr>
             </w:pPr>
             <w:r>
               <w:rPr>
-                <w:rFonts w:ascii="Calibri" w:hAnsi="Calibri" w:cs="Calibri"/>
-                <w:color w:val="000000"/>
-              </w:rPr>
-              <w:t>chr5:</w:t>
-            </w:r>
-            <w:r>
-              <w:rPr>
-                <w:rFonts w:ascii="Calibri" w:hAnsi="Calibri" w:cs="Calibri"/>
-                <w:color w:val="000000"/>
-              </w:rPr>
-              <w:t>52931910</w:t>
+                <w:rFonts w:ascii="Arial" w:hAnsi="Arial" w:cs="Arial"/>
+                <w:color w:val="000000"/>
+              </w:rPr>
+              <w:t>chr5:52931910</w:t>
             </w:r>
           </w:p>
         </w:tc>
@@ -944,13 +1043,13 @@
               <w:adjustRightInd w:val="0"/>
               <w:jc w:val="center"/>
               <w:rPr>
-                <w:rFonts w:ascii="Calibri" w:hAnsi="Calibri" w:cs="Calibri"/>
+                <w:rFonts w:ascii="Arial" w:hAnsi="Arial" w:cs="Arial"/>
                 <w:color w:val="000000"/>
               </w:rPr>
             </w:pPr>
             <w:r>
               <w:rPr>
-                <w:rFonts w:ascii="Calibri" w:hAnsi="Calibri" w:cs="Calibri"/>
+                <w:rFonts w:ascii="Arial" w:hAnsi="Arial" w:cs="Arial"/>
                 <w:color w:val="000000"/>
               </w:rPr>
               <w:t>-A</w:t>
@@ -988,13 +1087,13 @@
               <w:adjustRightInd w:val="0"/>
               <w:jc w:val="center"/>
               <w:rPr>
-                <w:rFonts w:ascii="Calibri" w:hAnsi="Calibri" w:cs="Calibri"/>
+                <w:rFonts w:ascii="Arial" w:hAnsi="Arial" w:cs="Arial"/>
                 <w:color w:val="000000"/>
               </w:rPr>
             </w:pPr>
             <w:r>
               <w:rPr>
-                <w:rFonts w:ascii="Menlo" w:hAnsi="Menlo" w:cs="Menlo"/>
+                <w:rFonts w:ascii="Arial" w:hAnsi="Arial" w:cs="Arial"/>
                 <w:color w:val="000000"/>
                 <w:sz w:val="22"/>
                 <w:szCs w:val="22"/>
@@ -1003,7 +1102,7 @@
             </w:r>
             <w:r>
               <w:rPr>
-                <w:rFonts w:ascii="Menlo" w:hAnsi="Menlo" w:cs="Menlo"/>
+                <w:rFonts w:ascii="Arial" w:hAnsi="Arial" w:cs="Arial"/>
                 <w:color w:val="FF0000"/>
                 <w:sz w:val="22"/>
                 <w:szCs w:val="22"/>
@@ -1013,7 +1112,7 @@
             </w:r>
             <w:r>
               <w:rPr>
-                <w:rFonts w:ascii="Menlo" w:hAnsi="Menlo" w:cs="Menlo"/>
+                <w:rFonts w:ascii="Arial" w:hAnsi="Arial" w:cs="Arial"/>
                 <w:color w:val="000000"/>
                 <w:sz w:val="22"/>
                 <w:szCs w:val="22"/>
@@ -1054,13 +1153,13 @@
               <w:adjustRightInd w:val="0"/>
               <w:jc w:val="center"/>
               <w:rPr>
-                <w:rFonts w:ascii="Calibri" w:hAnsi="Calibri" w:cs="Calibri"/>
+                <w:rFonts w:ascii="Arial" w:hAnsi="Arial" w:cs="Arial"/>
                 <w:color w:val="000000"/>
               </w:rPr>
             </w:pPr>
             <w:r>
               <w:rPr>
-                <w:rFonts w:ascii="Calibri" w:hAnsi="Calibri" w:cs="Calibri"/>
+                <w:rFonts w:ascii="Arial" w:hAnsi="Arial" w:cs="Arial"/>
                 <w:color w:val="000000"/>
               </w:rPr>
               <w:t>HR</w:t>
@@ -1103,23 +1202,16 @@
               <w:adjustRightInd w:val="0"/>
               <w:jc w:val="center"/>
               <w:rPr>
-                <w:rFonts w:ascii="Calibri" w:hAnsi="Calibri" w:cs="Calibri"/>
+                <w:rFonts w:ascii="Arial" w:hAnsi="Arial" w:cs="Arial"/>
                 <w:color w:val="000000"/>
               </w:rPr>
             </w:pPr>
             <w:r>
               <w:rPr>
-                <w:rFonts w:ascii="Calibri" w:hAnsi="Calibri" w:cs="Calibri"/>
-                <w:color w:val="000000"/>
-              </w:rPr>
-              <w:t>chr12:</w:t>
-            </w:r>
-            <w:r>
-              <w:rPr>
-                <w:rFonts w:ascii="Calibri" w:hAnsi="Calibri" w:cs="Calibri"/>
-                <w:color w:val="000000"/>
-              </w:rPr>
-              <w:t>71038252</w:t>
+                <w:rFonts w:ascii="Arial" w:hAnsi="Arial" w:cs="Arial"/>
+                <w:color w:val="000000"/>
+              </w:rPr>
+              <w:t>chr12:71038252</w:t>
             </w:r>
           </w:p>
         </w:tc>
@@ -1154,23 +1246,16 @@
               <w:adjustRightInd w:val="0"/>
               <w:jc w:val="center"/>
               <w:rPr>
-                <w:rFonts w:ascii="Calibri" w:hAnsi="Calibri" w:cs="Calibri"/>
+                <w:rFonts w:ascii="Arial" w:hAnsi="Arial" w:cs="Arial"/>
                 <w:color w:val="000000"/>
               </w:rPr>
             </w:pPr>
             <w:r>
               <w:rPr>
-                <w:rFonts w:ascii="Calibri" w:hAnsi="Calibri" w:cs="Calibri"/>
-                <w:color w:val="000000"/>
-              </w:rPr>
-              <w:t>-</w:t>
-            </w:r>
-            <w:r>
-              <w:rPr>
-                <w:rFonts w:ascii="Calibri" w:hAnsi="Calibri" w:cs="Calibri"/>
-                <w:color w:val="000000"/>
-              </w:rPr>
-              <w:t>GTG</w:t>
+                <w:rFonts w:ascii="Arial" w:hAnsi="Arial" w:cs="Arial"/>
+                <w:color w:val="000000"/>
+              </w:rPr>
+              <w:t>-GTG</w:t>
             </w:r>
           </w:p>
         </w:tc>
@@ -1205,13 +1290,14 @@
               <w:adjustRightInd w:val="0"/>
               <w:jc w:val="center"/>
               <w:rPr>
-                <w:rFonts w:ascii="Calibri" w:hAnsi="Calibri" w:cs="Calibri"/>
+                <w:rFonts w:ascii="Arial" w:hAnsi="Arial" w:cs="Arial"/>
                 <w:color w:val="000000"/>
               </w:rPr>
             </w:pPr>
-            <w:r>
-              <w:rPr>
-                <w:rFonts w:ascii="Menlo" w:hAnsi="Menlo" w:cs="Menlo"/>
+            <w:proofErr w:type="spellStart"/>
+            <w:r>
+              <w:rPr>
+                <w:rFonts w:ascii="Arial" w:hAnsi="Arial" w:cs="Arial"/>
                 <w:color w:val="000000" w:themeColor="text1"/>
                 <w:sz w:val="22"/>
                 <w:szCs w:val="22"/>
@@ -1220,7 +1306,7 @@
             </w:r>
             <w:r>
               <w:rPr>
-                <w:rFonts w:ascii="Menlo" w:hAnsi="Menlo" w:cs="Menlo"/>
+                <w:rFonts w:ascii="Arial" w:hAnsi="Arial" w:cs="Arial"/>
                 <w:color w:val="FF0000"/>
                 <w:sz w:val="22"/>
                 <w:szCs w:val="22"/>
@@ -1230,7 +1316,7 @@
             </w:r>
             <w:r>
               <w:rPr>
-                <w:rFonts w:ascii="Menlo" w:hAnsi="Menlo" w:cs="Menlo"/>
+                <w:rFonts w:ascii="Arial" w:hAnsi="Arial" w:cs="Arial"/>
                 <w:color w:val="000000" w:themeColor="text1"/>
                 <w:sz w:val="22"/>
                 <w:szCs w:val="22"/>
@@ -1240,13 +1326,14 @@
             </w:r>
             <w:r>
               <w:rPr>
-                <w:rFonts w:ascii="Menlo" w:hAnsi="Menlo" w:cs="Menlo"/>
+                <w:rFonts w:ascii="Arial" w:hAnsi="Arial" w:cs="Arial"/>
                 <w:color w:val="000000" w:themeColor="text1"/>
                 <w:sz w:val="22"/>
                 <w:szCs w:val="22"/>
               </w:rPr>
               <w:t>ttt</w:t>
             </w:r>
+            <w:proofErr w:type="spellEnd"/>
           </w:p>
         </w:tc>
         <w:tc>
@@ -1280,13 +1367,13 @@
               <w:adjustRightInd w:val="0"/>
               <w:jc w:val="center"/>
               <w:rPr>
-                <w:rFonts w:ascii="Calibri" w:hAnsi="Calibri" w:cs="Calibri"/>
+                <w:rFonts w:ascii="Arial" w:hAnsi="Arial" w:cs="Arial"/>
                 <w:color w:val="000000"/>
               </w:rPr>
             </w:pPr>
             <w:r>
               <w:rPr>
-                <w:rFonts w:ascii="Calibri" w:hAnsi="Calibri" w:cs="Calibri"/>
+                <w:rFonts w:ascii="Arial" w:hAnsi="Arial" w:cs="Arial"/>
                 <w:color w:val="000000"/>
               </w:rPr>
               <w:t>CCC</w:t>
@@ -1329,23 +1416,16 @@
               <w:adjustRightInd w:val="0"/>
               <w:jc w:val="center"/>
               <w:rPr>
-                <w:rFonts w:ascii="Calibri" w:hAnsi="Calibri" w:cs="Calibri"/>
+                <w:rFonts w:ascii="Arial" w:hAnsi="Arial" w:cs="Arial"/>
                 <w:color w:val="000000"/>
               </w:rPr>
             </w:pPr>
             <w:r>
               <w:rPr>
-                <w:rFonts w:ascii="Calibri" w:hAnsi="Calibri" w:cs="Calibri"/>
-                <w:color w:val="000000"/>
-              </w:rPr>
-              <w:t>chr2:</w:t>
-            </w:r>
-            <w:r>
-              <w:rPr>
-                <w:rFonts w:ascii="Calibri" w:hAnsi="Calibri" w:cs="Calibri"/>
-                <w:color w:val="000000"/>
-              </w:rPr>
-              <w:t>158890470</w:t>
+                <w:rFonts w:ascii="Arial" w:hAnsi="Arial" w:cs="Arial"/>
+                <w:color w:val="000000"/>
+              </w:rPr>
+              <w:t>chr2:158890470</w:t>
             </w:r>
           </w:p>
         </w:tc>
@@ -1380,13 +1460,13 @@
               <w:adjustRightInd w:val="0"/>
               <w:jc w:val="center"/>
               <w:rPr>
-                <w:rFonts w:ascii="Calibri" w:hAnsi="Calibri" w:cs="Calibri"/>
+                <w:rFonts w:ascii="Arial" w:hAnsi="Arial" w:cs="Arial"/>
                 <w:color w:val="000000"/>
               </w:rPr>
             </w:pPr>
             <w:r>
               <w:rPr>
-                <w:rFonts w:ascii="Calibri" w:hAnsi="Calibri" w:cs="Calibri"/>
+                <w:rFonts w:ascii="Arial" w:hAnsi="Arial" w:cs="Arial"/>
                 <w:color w:val="000000"/>
               </w:rPr>
               <w:t>+GAG</w:t>
@@ -1424,13 +1504,13 @@
               <w:adjustRightInd w:val="0"/>
               <w:jc w:val="center"/>
               <w:rPr>
-                <w:rFonts w:ascii="Calibri" w:hAnsi="Calibri" w:cs="Calibri"/>
+                <w:rFonts w:ascii="Arial" w:hAnsi="Arial" w:cs="Arial"/>
                 <w:color w:val="000000"/>
               </w:rPr>
             </w:pPr>
             <w:r>
               <w:rPr>
-                <w:rFonts w:ascii="Menlo" w:hAnsi="Menlo" w:cs="Menlo"/>
+                <w:rFonts w:ascii="Arial" w:hAnsi="Arial" w:cs="Arial"/>
                 <w:color w:val="000000"/>
                 <w:sz w:val="22"/>
                 <w:szCs w:val="22"/>
@@ -1439,7 +1519,7 @@
             </w:r>
             <w:r>
               <w:rPr>
-                <w:rFonts w:ascii="Menlo" w:hAnsi="Menlo" w:cs="Menlo"/>
+                <w:rFonts w:ascii="Arial" w:hAnsi="Arial" w:cs="Arial"/>
                 <w:color w:val="FF0000"/>
                 <w:sz w:val="22"/>
                 <w:szCs w:val="22"/>
@@ -1449,7 +1529,7 @@
             </w:r>
             <w:r>
               <w:rPr>
-                <w:rFonts w:ascii="Menlo" w:hAnsi="Menlo" w:cs="Menlo"/>
+                <w:rFonts w:ascii="Arial" w:hAnsi="Arial" w:cs="Arial"/>
                 <w:color w:val="000000"/>
                 <w:sz w:val="22"/>
                 <w:szCs w:val="22"/>
@@ -1459,7 +1539,7 @@
             </w:r>
             <w:r>
               <w:rPr>
-                <w:rFonts w:ascii="Menlo" w:hAnsi="Menlo" w:cs="Menlo"/>
+                <w:rFonts w:ascii="Arial" w:hAnsi="Arial" w:cs="Arial"/>
                 <w:color w:val="000000"/>
                 <w:sz w:val="22"/>
                 <w:szCs w:val="22"/>
@@ -1499,13 +1579,13 @@
               <w:adjustRightInd w:val="0"/>
               <w:jc w:val="center"/>
               <w:rPr>
-                <w:rFonts w:ascii="Calibri" w:hAnsi="Calibri" w:cs="Calibri"/>
+                <w:rFonts w:ascii="Arial" w:hAnsi="Arial" w:cs="Arial"/>
                 <w:color w:val="000000"/>
               </w:rPr>
             </w:pPr>
             <w:r>
               <w:rPr>
-                <w:rFonts w:ascii="Calibri" w:hAnsi="Calibri" w:cs="Calibri"/>
+                <w:rFonts w:ascii="Arial" w:hAnsi="Arial" w:cs="Arial"/>
                 <w:color w:val="000000"/>
               </w:rPr>
               <w:t>CCC</w:t>
@@ -1548,23 +1628,16 @@
               <w:adjustRightInd w:val="0"/>
               <w:jc w:val="center"/>
               <w:rPr>
-                <w:rFonts w:ascii="Calibri" w:hAnsi="Calibri" w:cs="Calibri"/>
+                <w:rFonts w:ascii="Arial" w:hAnsi="Arial" w:cs="Arial"/>
                 <w:color w:val="000000"/>
               </w:rPr>
             </w:pPr>
             <w:r>
               <w:rPr>
-                <w:rFonts w:ascii="Calibri" w:hAnsi="Calibri" w:cs="Calibri"/>
-                <w:color w:val="000000"/>
-              </w:rPr>
-              <w:t>chr20:</w:t>
-            </w:r>
-            <w:r>
-              <w:rPr>
-                <w:rFonts w:ascii="Calibri" w:hAnsi="Calibri" w:cs="Calibri"/>
-                <w:color w:val="000000"/>
-              </w:rPr>
-              <w:t>39588834</w:t>
+                <w:rFonts w:ascii="Arial" w:hAnsi="Arial" w:cs="Arial"/>
+                <w:color w:val="000000"/>
+              </w:rPr>
+              <w:t>chr20:39588834</w:t>
             </w:r>
           </w:p>
         </w:tc>
@@ -1599,13 +1672,13 @@
               <w:adjustRightInd w:val="0"/>
               <w:jc w:val="center"/>
               <w:rPr>
-                <w:rFonts w:ascii="Calibri" w:hAnsi="Calibri" w:cs="Calibri"/>
+                <w:rFonts w:ascii="Arial" w:hAnsi="Arial" w:cs="Arial"/>
                 <w:color w:val="000000"/>
               </w:rPr>
             </w:pPr>
             <w:r>
               <w:rPr>
-                <w:rFonts w:ascii="Calibri" w:hAnsi="Calibri" w:cs="Calibri"/>
+                <w:rFonts w:ascii="Arial" w:hAnsi="Arial" w:cs="Arial"/>
                 <w:color w:val="000000"/>
               </w:rPr>
               <w:t>-AGG</w:t>
@@ -1643,13 +1716,13 @@
               <w:adjustRightInd w:val="0"/>
               <w:jc w:val="center"/>
               <w:rPr>
-                <w:rFonts w:ascii="Calibri" w:hAnsi="Calibri" w:cs="Calibri"/>
+                <w:rFonts w:ascii="Arial" w:hAnsi="Arial" w:cs="Arial"/>
                 <w:color w:val="000000"/>
               </w:rPr>
             </w:pPr>
             <w:r>
               <w:rPr>
-                <w:rFonts w:ascii="Menlo" w:hAnsi="Menlo" w:cs="Menlo"/>
+                <w:rFonts w:ascii="Arial" w:hAnsi="Arial" w:cs="Arial"/>
                 <w:color w:val="000000"/>
                 <w:sz w:val="22"/>
                 <w:szCs w:val="22"/>
@@ -1658,7 +1731,7 @@
             </w:r>
             <w:r>
               <w:rPr>
-                <w:rFonts w:ascii="Menlo" w:hAnsi="Menlo" w:cs="Menlo"/>
+                <w:rFonts w:ascii="Arial" w:hAnsi="Arial" w:cs="Arial"/>
                 <w:color w:val="FF0000"/>
                 <w:sz w:val="22"/>
                 <w:szCs w:val="22"/>
@@ -1668,7 +1741,7 @@
             </w:r>
             <w:r>
               <w:rPr>
-                <w:rFonts w:ascii="Menlo" w:hAnsi="Menlo" w:cs="Menlo"/>
+                <w:rFonts w:ascii="Arial" w:hAnsi="Arial" w:cs="Arial"/>
                 <w:color w:val="000000"/>
                 <w:sz w:val="22"/>
                 <w:szCs w:val="22"/>
@@ -1708,13 +1781,13 @@
               <w:adjustRightInd w:val="0"/>
               <w:jc w:val="center"/>
               <w:rPr>
-                <w:rFonts w:ascii="Calibri" w:hAnsi="Calibri" w:cs="Calibri"/>
+                <w:rFonts w:ascii="Arial" w:hAnsi="Arial" w:cs="Arial"/>
                 <w:color w:val="000000"/>
               </w:rPr>
             </w:pPr>
             <w:r>
               <w:rPr>
-                <w:rFonts w:ascii="Calibri" w:hAnsi="Calibri" w:cs="Calibri"/>
+                <w:rFonts w:ascii="Arial" w:hAnsi="Arial" w:cs="Arial"/>
                 <w:color w:val="000000"/>
               </w:rPr>
               <w:t>non-CCC</w:t>
@@ -1757,23 +1830,26 @@
               <w:adjustRightInd w:val="0"/>
               <w:jc w:val="center"/>
               <w:rPr>
-                <w:rFonts w:ascii="Calibri" w:hAnsi="Calibri" w:cs="Calibri"/>
+                <w:rFonts w:ascii="Arial" w:hAnsi="Arial" w:cs="Arial"/>
                 <w:color w:val="000000"/>
               </w:rPr>
             </w:pPr>
             <w:r>
               <w:rPr>
-                <w:rFonts w:ascii="Calibri" w:hAnsi="Calibri" w:cs="Calibri"/>
+                <w:rFonts w:ascii="Arial" w:hAnsi="Arial" w:cs="Arial"/>
                 <w:color w:val="000000"/>
               </w:rPr>
               <w:t>chr4:</w:t>
             </w:r>
             <w:r>
+              <w:rPr>
+                <w:rFonts w:ascii="Arial" w:hAnsi="Arial" w:cs="Arial"/>
+              </w:rPr>
               <w:t>1</w:t>
             </w:r>
             <w:r>
               <w:rPr>
-                <w:rFonts w:ascii="Calibri" w:hAnsi="Calibri" w:cs="Calibri"/>
+                <w:rFonts w:ascii="Arial" w:hAnsi="Arial" w:cs="Arial"/>
                 <w:color w:val="000000"/>
               </w:rPr>
               <w:t>4567444</w:t>
@@ -1811,13 +1887,13 @@
               <w:adjustRightInd w:val="0"/>
               <w:jc w:val="center"/>
               <w:rPr>
-                <w:rFonts w:ascii="Calibri" w:hAnsi="Calibri" w:cs="Calibri"/>
+                <w:rFonts w:ascii="Arial" w:hAnsi="Arial" w:cs="Arial"/>
                 <w:color w:val="000000"/>
               </w:rPr>
             </w:pPr>
             <w:r>
               <w:rPr>
-                <w:rFonts w:ascii="Calibri" w:hAnsi="Calibri" w:cs="Calibri"/>
+                <w:rFonts w:ascii="Arial" w:hAnsi="Arial" w:cs="Arial"/>
                 <w:color w:val="000000"/>
               </w:rPr>
               <w:t>+AACCC</w:t>
@@ -1855,13 +1931,13 @@
               <w:adjustRightInd w:val="0"/>
               <w:jc w:val="center"/>
               <w:rPr>
-                <w:rFonts w:ascii="Calibri" w:hAnsi="Calibri" w:cs="Calibri"/>
+                <w:rFonts w:ascii="Arial" w:hAnsi="Arial" w:cs="Arial"/>
                 <w:color w:val="000000"/>
               </w:rPr>
             </w:pPr>
             <w:r>
               <w:rPr>
-                <w:rFonts w:ascii="Menlo" w:hAnsi="Menlo" w:cs="Menlo"/>
+                <w:rFonts w:ascii="Arial" w:hAnsi="Arial" w:cs="Arial"/>
                 <w:color w:val="000000"/>
                 <w:sz w:val="22"/>
                 <w:szCs w:val="22"/>
@@ -1870,7 +1946,7 @@
             </w:r>
             <w:r>
               <w:rPr>
-                <w:rFonts w:ascii="Menlo" w:hAnsi="Menlo" w:cs="Menlo"/>
+                <w:rFonts w:ascii="Arial" w:hAnsi="Arial" w:cs="Arial"/>
                 <w:color w:val="FF0000"/>
                 <w:sz w:val="22"/>
                 <w:szCs w:val="22"/>
@@ -1880,7 +1956,7 @@
             </w:r>
             <w:r>
               <w:rPr>
-                <w:rFonts w:ascii="Menlo" w:hAnsi="Menlo" w:cs="Menlo"/>
+                <w:rFonts w:ascii="Arial" w:hAnsi="Arial" w:cs="Arial"/>
                 <w:color w:val="000000"/>
                 <w:sz w:val="22"/>
                 <w:szCs w:val="22"/>
@@ -1920,13 +1996,13 @@
               <w:adjustRightInd w:val="0"/>
               <w:jc w:val="center"/>
               <w:rPr>
-                <w:rFonts w:ascii="Calibri" w:hAnsi="Calibri" w:cs="Calibri"/>
+                <w:rFonts w:ascii="Arial" w:hAnsi="Arial" w:cs="Arial"/>
                 <w:color w:val="000000"/>
               </w:rPr>
             </w:pPr>
             <w:r>
               <w:rPr>
-                <w:rFonts w:ascii="Calibri" w:hAnsi="Calibri" w:cs="Calibri"/>
+                <w:rFonts w:ascii="Arial" w:hAnsi="Arial" w:cs="Arial"/>
                 <w:color w:val="000000"/>
               </w:rPr>
               <w:t>non-CCC</w:t>
@@ -1955,7 +2031,7 @@
         <w:autoSpaceDN w:val="0"/>
         <w:adjustRightInd w:val="0"/>
         <w:rPr>
-          <w:rFonts w:ascii="Calibri" w:hAnsi="Calibri" w:cs="Calibri"/>
+          <w:rFonts w:ascii="Arial" w:hAnsi="Arial" w:cs="Arial"/>
           <w:color w:val="000000"/>
         </w:rPr>
       </w:pPr>
@@ -1980,19 +2056,33 @@
         <w:autoSpaceDN w:val="0"/>
         <w:adjustRightInd w:val="0"/>
         <w:rPr>
-          <w:rFonts w:ascii="Calibri" w:hAnsi="Calibri" w:cs="Calibri"/>
+          <w:rFonts w:ascii="Arial" w:hAnsi="Arial" w:cs="Arial"/>
           <w:color w:val="000000"/>
         </w:rPr>
       </w:pPr>
       <w:r>
         <w:rPr>
-          <w:rFonts w:ascii="Calibri" w:hAnsi="Calibri" w:cs="Calibri"/>
+          <w:rFonts w:ascii="Arial" w:hAnsi="Arial" w:cs="Arial"/>
           <w:color w:val="000000"/>
         </w:rPr>
-        <w:t>Note: only one of the non-CCC indels was an insertion, rest were deletions. See if this is a pattern with illumina data as well as Netherlands/Oscar’s data</w:t>
+        <w:t xml:space="preserve">Note: only one of the non-CCC indels was an insertion, rest were deletions. See if this is a pattern with </w:t>
       </w:r>
-      <w:bookmarkStart w:id="0" w:name="_GoBack"/>
-      <w:bookmarkEnd w:id="0"/>
+      <w:proofErr w:type="spellStart"/>
+      <w:r>
+        <w:rPr>
+          <w:rFonts w:ascii="Arial" w:hAnsi="Arial" w:cs="Arial"/>
+          <w:color w:val="000000"/>
+        </w:rPr>
+        <w:t>illumina</w:t>
+      </w:r>
+      <w:proofErr w:type="spellEnd"/>
+      <w:r>
+        <w:rPr>
+          <w:rFonts w:ascii="Arial" w:hAnsi="Arial" w:cs="Arial"/>
+          <w:color w:val="000000"/>
+        </w:rPr>
+        <w:t xml:space="preserve"> data as well as Netherlands/Oscar’s data</w:t>
+      </w:r>
     </w:p>
     <w:sectPr>
       <w:pgSz w:w="12240" w:h="15840"/>

</xml_diff>

<commit_message>
updated manuscript, added regression analysis scripts, and re-organized files.
</commit_message>
<xml_diff>
--- a/manuscript/ResultsOutline.docx
+++ b/manuscript/ResultsOutline.docx
@@ -25,6 +25,1906 @@
     <w:p>
       <w:pPr>
         <w:rPr>
+          <w:rFonts w:ascii="Arial" w:hAnsi="Arial" w:cs="Arial"/>
+          <w:b/>
+        </w:rPr>
+      </w:pPr>
+      <w:r>
+        <w:rPr>
+          <w:rFonts w:ascii="Arial" w:hAnsi="Arial" w:cs="Arial"/>
+          <w:b/>
+        </w:rPr>
+        <w:t xml:space="preserve">Phasing </w:t>
+      </w:r>
+      <w:r>
+        <w:rPr>
+          <w:rFonts w:ascii="Arial" w:hAnsi="Arial" w:cs="Arial"/>
+          <w:b/>
+          <w:i/>
+        </w:rPr>
+        <w:t>de novo</w:t>
+      </w:r>
+      <w:r>
+        <w:rPr>
+          <w:rFonts w:ascii="Arial" w:hAnsi="Arial" w:cs="Arial"/>
+          <w:b/>
+        </w:rPr>
+        <w:t xml:space="preserve"> variants</w:t>
+      </w:r>
+    </w:p>
+    <w:p>
+      <w:pPr>
+        <w:pStyle w:val="ListParagraph"/>
+        <w:numPr>
+          <w:ilvl w:val="0"/>
+          <w:numId w:val="2"/>
+        </w:numPr>
+        <w:rPr>
+          <w:rFonts w:ascii="Arial" w:hAnsi="Arial" w:cs="Arial"/>
+        </w:rPr>
+      </w:pPr>
+      <w:r>
+        <w:rPr>
+          <w:rFonts w:ascii="Arial" w:hAnsi="Arial" w:cs="Arial"/>
+        </w:rPr>
+        <w:t>Phasing with read-pair tracing depends on read length</w:t>
+      </w:r>
+    </w:p>
+    <w:p>
+      <w:pPr>
+        <w:pStyle w:val="ListParagraph"/>
+        <w:numPr>
+          <w:ilvl w:val="0"/>
+          <w:numId w:val="2"/>
+        </w:numPr>
+        <w:rPr>
+          <w:rFonts w:ascii="Arial" w:hAnsi="Arial" w:cs="Arial"/>
+        </w:rPr>
+      </w:pPr>
+      <w:r>
+        <w:rPr>
+          <w:rFonts w:ascii="Arial" w:hAnsi="Arial" w:cs="Arial"/>
+        </w:rPr>
+        <w:t xml:space="preserve">Previous read-pair tracing with short-read sequencing phased 20% of </w:t>
+      </w:r>
+      <w:r>
+        <w:rPr>
+          <w:rFonts w:ascii="Arial" w:hAnsi="Arial" w:cs="Arial"/>
+          <w:i/>
+        </w:rPr>
+        <w:t>de novo</w:t>
+      </w:r>
+      <w:r>
+        <w:rPr>
+          <w:rFonts w:ascii="Arial" w:hAnsi="Arial" w:cs="Arial"/>
+        </w:rPr>
+        <w:t xml:space="preserve"> SNVs (cite 231 </w:t>
+      </w:r>
+      <w:proofErr w:type="spellStart"/>
+      <w:r>
+        <w:rPr>
+          <w:rFonts w:ascii="Arial" w:hAnsi="Arial" w:cs="Arial"/>
+        </w:rPr>
+        <w:t>illumina</w:t>
+      </w:r>
+      <w:proofErr w:type="spellEnd"/>
+      <w:r>
+        <w:rPr>
+          <w:rFonts w:ascii="Arial" w:hAnsi="Arial" w:cs="Arial"/>
+        </w:rPr>
+        <w:t xml:space="preserve"> trio study, Iceland) </w:t>
+      </w:r>
+    </w:p>
+    <w:p>
+      <w:pPr>
+        <w:pStyle w:val="ListParagraph"/>
+        <w:numPr>
+          <w:ilvl w:val="0"/>
+          <w:numId w:val="2"/>
+        </w:numPr>
+        <w:rPr>
+          <w:rFonts w:ascii="Arial" w:hAnsi="Arial" w:cs="Arial"/>
+        </w:rPr>
+      </w:pPr>
+      <w:r>
+        <w:rPr>
+          <w:rFonts w:ascii="Arial" w:hAnsi="Arial" w:cs="Arial"/>
+        </w:rPr>
+        <w:t xml:space="preserve">At the other extreme, 3-generation haplotype phasing </w:t>
+      </w:r>
+      <w:r>
+        <w:rPr>
+          <w:rFonts w:ascii="Arial" w:hAnsi="Arial" w:cs="Arial"/>
+        </w:rPr>
+        <w:t>was</w:t>
+      </w:r>
+      <w:r>
+        <w:rPr>
+          <w:rFonts w:ascii="Arial" w:hAnsi="Arial" w:cs="Arial"/>
+        </w:rPr>
+        <w:t xml:space="preserve"> successful for almost all </w:t>
+      </w:r>
+      <w:r>
+        <w:rPr>
+          <w:rFonts w:ascii="Arial" w:hAnsi="Arial" w:cs="Arial"/>
+        </w:rPr>
+        <w:t xml:space="preserve">de novo variants, phasing a mean of x% de novo indels and y% de novo SNVs (cite </w:t>
+      </w:r>
+      <w:proofErr w:type="spellStart"/>
+      <w:r>
+        <w:rPr>
+          <w:rFonts w:ascii="Arial" w:hAnsi="Arial" w:cs="Arial"/>
+        </w:rPr>
+        <w:t>iceland</w:t>
+      </w:r>
+      <w:proofErr w:type="spellEnd"/>
+      <w:r>
+        <w:rPr>
+          <w:rFonts w:ascii="Arial" w:hAnsi="Arial" w:cs="Arial"/>
+        </w:rPr>
+        <w:t>)</w:t>
+      </w:r>
+    </w:p>
+    <w:p>
+      <w:pPr>
+        <w:pStyle w:val="ListParagraph"/>
+        <w:numPr>
+          <w:ilvl w:val="0"/>
+          <w:numId w:val="2"/>
+        </w:numPr>
+        <w:rPr>
+          <w:rFonts w:ascii="Arial" w:hAnsi="Arial" w:cs="Arial"/>
+        </w:rPr>
+      </w:pPr>
+      <w:r>
+        <w:rPr>
+          <w:rFonts w:ascii="Arial" w:hAnsi="Arial" w:cs="Arial"/>
+        </w:rPr>
+        <w:t>We achieved similar phasing results with Illumina short-read phasing (</w:t>
+      </w:r>
+      <w:r>
+        <w:rPr>
+          <w:rFonts w:ascii="Arial" w:hAnsi="Arial" w:cs="Arial"/>
+          <w:b/>
+        </w:rPr>
+        <w:t>Figure 1</w:t>
+      </w:r>
+      <w:r>
+        <w:rPr>
+          <w:rFonts w:ascii="Arial" w:hAnsi="Arial" w:cs="Arial"/>
+        </w:rPr>
+        <w:t>, mean 23% phased)</w:t>
+      </w:r>
+    </w:p>
+    <w:p>
+      <w:pPr>
+        <w:pStyle w:val="ListParagraph"/>
+        <w:numPr>
+          <w:ilvl w:val="0"/>
+          <w:numId w:val="2"/>
+        </w:numPr>
+        <w:rPr>
+          <w:rFonts w:ascii="Arial" w:hAnsi="Arial" w:cs="Arial"/>
+        </w:rPr>
+      </w:pPr>
+      <w:r>
+        <w:rPr>
+          <w:rFonts w:ascii="Arial" w:hAnsi="Arial" w:cs="Arial"/>
+        </w:rPr>
+        <w:t>In contrast, we phased 84% of DNVs with low-coverage</w:t>
+      </w:r>
+      <w:r>
+        <w:rPr>
+          <w:rFonts w:ascii="Arial" w:hAnsi="Arial" w:cs="Arial"/>
+        </w:rPr>
+        <w:t xml:space="preserve"> (depth &lt;10x)</w:t>
+      </w:r>
+      <w:r>
+        <w:rPr>
+          <w:rFonts w:ascii="Arial" w:hAnsi="Arial" w:cs="Arial"/>
+        </w:rPr>
+        <w:t xml:space="preserve"> long-read phasing</w:t>
+      </w:r>
+    </w:p>
+    <w:p>
+      <w:pPr>
+        <w:pStyle w:val="ListParagraph"/>
+        <w:numPr>
+          <w:ilvl w:val="0"/>
+          <w:numId w:val="2"/>
+        </w:numPr>
+        <w:rPr>
+          <w:rFonts w:ascii="Arial" w:hAnsi="Arial" w:cs="Arial"/>
+        </w:rPr>
+      </w:pPr>
+      <w:r>
+        <w:rPr>
+          <w:rFonts w:ascii="Arial" w:hAnsi="Arial" w:cs="Arial"/>
+          <w:i/>
+        </w:rPr>
+        <w:t xml:space="preserve">Option: </w:t>
+      </w:r>
+      <w:r>
+        <w:rPr>
+          <w:rFonts w:ascii="Arial" w:hAnsi="Arial" w:cs="Arial"/>
+        </w:rPr>
+        <w:t>w</w:t>
+      </w:r>
+      <w:r>
+        <w:rPr>
+          <w:rFonts w:ascii="Arial" w:hAnsi="Arial" w:cs="Arial"/>
+        </w:rPr>
+        <w:t xml:space="preserve">e observed </w:t>
+      </w:r>
+      <w:r>
+        <w:rPr>
+          <w:rFonts w:ascii="Arial" w:hAnsi="Arial" w:cs="Arial"/>
+        </w:rPr>
+        <w:t>(</w:t>
+      </w:r>
+      <w:r>
+        <w:rPr>
+          <w:rFonts w:ascii="Arial" w:hAnsi="Arial" w:cs="Arial"/>
+        </w:rPr>
+        <w:t>no</w:t>
+      </w:r>
+      <w:r>
+        <w:rPr>
+          <w:rFonts w:ascii="Arial" w:hAnsi="Arial" w:cs="Arial"/>
+        </w:rPr>
+        <w:t xml:space="preserve">) </w:t>
+      </w:r>
+      <w:r>
+        <w:rPr>
+          <w:rFonts w:ascii="Arial" w:hAnsi="Arial" w:cs="Arial"/>
+        </w:rPr>
+        <w:t>bias in the types of variants phased</w:t>
+      </w:r>
+      <w:r>
+        <w:rPr>
+          <w:rFonts w:ascii="Arial" w:hAnsi="Arial" w:cs="Arial"/>
+        </w:rPr>
+        <w:t xml:space="preserve"> (compare fraction phased per ID for different variant classes)</w:t>
+      </w:r>
+    </w:p>
+    <w:p>
+      <w:pPr>
+        <w:rPr>
+          <w:rFonts w:ascii="Arial" w:hAnsi="Arial" w:cs="Arial"/>
+        </w:rPr>
+      </w:pPr>
+    </w:p>
+    <w:p>
+      <w:pPr>
+        <w:rPr>
+          <w:rFonts w:ascii="Arial" w:hAnsi="Arial" w:cs="Arial"/>
+          <w:b/>
+        </w:rPr>
+      </w:pPr>
+      <w:r>
+        <w:rPr>
+          <w:rFonts w:ascii="Arial" w:hAnsi="Arial" w:cs="Arial"/>
+          <w:b/>
+        </w:rPr>
+        <w:t xml:space="preserve">Replication of previous </w:t>
+      </w:r>
+      <w:r>
+        <w:rPr>
+          <w:rFonts w:ascii="Arial" w:hAnsi="Arial" w:cs="Arial"/>
+          <w:b/>
+          <w:i/>
+        </w:rPr>
+        <w:t>de novo</w:t>
+      </w:r>
+      <w:r>
+        <w:rPr>
+          <w:rFonts w:ascii="Arial" w:hAnsi="Arial" w:cs="Arial"/>
+          <w:b/>
+        </w:rPr>
+        <w:t xml:space="preserve"> SNV associations</w:t>
+      </w:r>
+    </w:p>
+    <w:p>
+      <w:pPr>
+        <w:pStyle w:val="ListParagraph"/>
+        <w:numPr>
+          <w:ilvl w:val="0"/>
+          <w:numId w:val="3"/>
+        </w:numPr>
+        <w:rPr>
+          <w:rFonts w:ascii="Arial" w:hAnsi="Arial" w:cs="Arial"/>
+        </w:rPr>
+      </w:pPr>
+      <w:r>
+        <w:rPr>
+          <w:rFonts w:ascii="Arial" w:hAnsi="Arial" w:cs="Arial"/>
+        </w:rPr>
+        <w:t xml:space="preserve">First sought to </w:t>
+      </w:r>
+      <w:r>
+        <w:rPr>
+          <w:rFonts w:ascii="Arial" w:hAnsi="Arial" w:cs="Arial"/>
+        </w:rPr>
+        <w:t>replicate</w:t>
+      </w:r>
+      <w:r>
+        <w:rPr>
+          <w:rFonts w:ascii="Arial" w:hAnsi="Arial" w:cs="Arial"/>
+        </w:rPr>
+        <w:t xml:space="preserve"> previous </w:t>
+      </w:r>
+      <w:r>
+        <w:rPr>
+          <w:rFonts w:ascii="Arial" w:hAnsi="Arial" w:cs="Arial"/>
+          <w:i/>
+        </w:rPr>
+        <w:t>de novo</w:t>
+      </w:r>
+      <w:r>
+        <w:rPr>
+          <w:rFonts w:ascii="Arial" w:hAnsi="Arial" w:cs="Arial"/>
+        </w:rPr>
+        <w:t xml:space="preserve"> SNV associations with parental age</w:t>
+      </w:r>
+      <w:r>
+        <w:rPr>
+          <w:rFonts w:ascii="Arial" w:hAnsi="Arial" w:cs="Arial"/>
+        </w:rPr>
+        <w:t xml:space="preserve"> using an orthogonal phasing technology</w:t>
+      </w:r>
+    </w:p>
+    <w:p>
+      <w:pPr>
+        <w:pStyle w:val="ListParagraph"/>
+        <w:numPr>
+          <w:ilvl w:val="0"/>
+          <w:numId w:val="3"/>
+        </w:numPr>
+        <w:rPr>
+          <w:rFonts w:ascii="Arial" w:hAnsi="Arial" w:cs="Arial"/>
+        </w:rPr>
+      </w:pPr>
+      <w:r>
+        <w:rPr>
+          <w:rFonts w:ascii="Arial" w:hAnsi="Arial" w:cs="Arial"/>
+        </w:rPr>
+        <w:t xml:space="preserve">Previously, C&gt;A and T&gt;G DNVs were observed to have a significant paternal enrichment, while C&gt;T DNVs were observed to have a significant maternal enrichment (cite Iceland). </w:t>
+      </w:r>
+    </w:p>
+    <w:p>
+      <w:pPr>
+        <w:pStyle w:val="ListParagraph"/>
+        <w:numPr>
+          <w:ilvl w:val="0"/>
+          <w:numId w:val="3"/>
+        </w:numPr>
+        <w:rPr>
+          <w:rFonts w:ascii="Arial" w:hAnsi="Arial" w:cs="Arial"/>
+        </w:rPr>
+      </w:pPr>
+      <w:r>
+        <w:rPr>
+          <w:rFonts w:ascii="Arial" w:hAnsi="Arial" w:cs="Arial"/>
+        </w:rPr>
+        <w:t>Although not significant</w:t>
+      </w:r>
+      <w:r>
+        <w:rPr>
+          <w:rFonts w:ascii="Arial" w:hAnsi="Arial" w:cs="Arial"/>
+        </w:rPr>
+        <w:t xml:space="preserve"> (check significance)</w:t>
+      </w:r>
+      <w:r>
+        <w:rPr>
+          <w:rFonts w:ascii="Arial" w:hAnsi="Arial" w:cs="Arial"/>
+        </w:rPr>
+        <w:t>, we observed the same directionality in all three variant classes</w:t>
+      </w:r>
+      <w:r>
+        <w:rPr>
+          <w:rFonts w:ascii="Arial" w:hAnsi="Arial" w:cs="Arial"/>
+        </w:rPr>
+        <w:t xml:space="preserve"> (</w:t>
+      </w:r>
+      <w:r>
+        <w:rPr>
+          <w:rFonts w:ascii="Arial" w:hAnsi="Arial" w:cs="Arial"/>
+          <w:b/>
+        </w:rPr>
+        <w:t>Supplemental Figure 1</w:t>
+      </w:r>
+      <w:r>
+        <w:rPr>
+          <w:rFonts w:ascii="Arial" w:hAnsi="Arial" w:cs="Arial"/>
+        </w:rPr>
+        <w:t>)</w:t>
+      </w:r>
+    </w:p>
+    <w:p>
+      <w:pPr>
+        <w:pStyle w:val="ListParagraph"/>
+        <w:numPr>
+          <w:ilvl w:val="0"/>
+          <w:numId w:val="3"/>
+        </w:numPr>
+        <w:rPr>
+          <w:rFonts w:ascii="Arial" w:hAnsi="Arial" w:cs="Arial"/>
+        </w:rPr>
+      </w:pPr>
+      <w:r>
+        <w:rPr>
+          <w:rFonts w:ascii="Arial" w:hAnsi="Arial" w:cs="Arial"/>
+        </w:rPr>
+        <w:t>We also observed the same correlations with parental age</w:t>
+      </w:r>
+      <w:r>
+        <w:rPr>
+          <w:rFonts w:ascii="Arial" w:hAnsi="Arial" w:cs="Arial"/>
+        </w:rPr>
+        <w:t xml:space="preserve"> (need to re-do the fraction</w:t>
+      </w:r>
+      <w:r>
+        <w:rPr>
+          <w:rFonts w:ascii="Arial" w:hAnsi="Arial" w:cs="Arial"/>
+        </w:rPr>
+        <w:t xml:space="preserve"> within each ID</w:t>
+      </w:r>
+      <w:r>
+        <w:rPr>
+          <w:rFonts w:ascii="Arial" w:hAnsi="Arial" w:cs="Arial"/>
+        </w:rPr>
+        <w:t>)</w:t>
+      </w:r>
+      <w:r>
+        <w:rPr>
+          <w:rFonts w:ascii="Arial" w:hAnsi="Arial" w:cs="Arial"/>
+        </w:rPr>
+        <w:t>, with the paternal age effect more consistent than maternal age effect</w:t>
+      </w:r>
+    </w:p>
+    <w:p>
+      <w:pPr>
+        <w:pStyle w:val="ListParagraph"/>
+        <w:numPr>
+          <w:ilvl w:val="0"/>
+          <w:numId w:val="3"/>
+        </w:numPr>
+        <w:rPr>
+          <w:rFonts w:ascii="Arial" w:hAnsi="Arial" w:cs="Arial"/>
+        </w:rPr>
+      </w:pPr>
+      <w:r>
+        <w:rPr>
+          <w:rFonts w:ascii="Arial" w:hAnsi="Arial" w:cs="Arial"/>
+          <w:i/>
+        </w:rPr>
+        <w:t>Option:</w:t>
+      </w:r>
+      <w:r>
+        <w:rPr>
+          <w:rFonts w:ascii="Arial" w:hAnsi="Arial" w:cs="Arial"/>
+        </w:rPr>
+        <w:t xml:space="preserve"> </w:t>
+      </w:r>
+      <w:r>
+        <w:rPr>
+          <w:rFonts w:ascii="Arial" w:hAnsi="Arial" w:cs="Arial"/>
+        </w:rPr>
+        <w:t xml:space="preserve">When considering trinucleotide context, the most significant enrichment </w:t>
+      </w:r>
+      <w:r>
+        <w:rPr>
+          <w:rFonts w:ascii="Arial" w:hAnsi="Arial" w:cs="Arial"/>
+        </w:rPr>
+        <w:t xml:space="preserve">(and/or correlation with parental age) </w:t>
+      </w:r>
+      <w:r>
+        <w:rPr>
+          <w:rFonts w:ascii="Arial" w:hAnsi="Arial" w:cs="Arial"/>
+        </w:rPr>
+        <w:t>we observed was for XXX, consistent with the Iceland data.</w:t>
+      </w:r>
+    </w:p>
+    <w:p>
+      <w:pPr>
+        <w:pStyle w:val="ListParagraph"/>
+        <w:numPr>
+          <w:ilvl w:val="0"/>
+          <w:numId w:val="3"/>
+        </w:numPr>
+        <w:rPr>
+          <w:rFonts w:ascii="Arial" w:hAnsi="Arial" w:cs="Arial"/>
+        </w:rPr>
+      </w:pPr>
+      <w:r>
+        <w:rPr>
+          <w:rFonts w:ascii="Arial" w:hAnsi="Arial" w:cs="Arial"/>
+          <w:i/>
+        </w:rPr>
+        <w:t xml:space="preserve">Option: </w:t>
+      </w:r>
+      <w:r>
+        <w:rPr>
+          <w:rFonts w:ascii="Arial" w:hAnsi="Arial" w:cs="Arial"/>
+        </w:rPr>
+        <w:t>Consistent with previous results, we observed that the paternal mutation signature is most similar to cancer signature XXX, while the maternal mutation signature is most similar to cancer signature YYY</w:t>
+      </w:r>
+      <w:r>
+        <w:rPr>
+          <w:rFonts w:ascii="Arial" w:hAnsi="Arial" w:cs="Arial"/>
+        </w:rPr>
+        <w:t xml:space="preserve"> (cite </w:t>
+      </w:r>
+      <w:proofErr w:type="spellStart"/>
+      <w:r>
+        <w:rPr>
+          <w:rFonts w:ascii="Arial" w:hAnsi="Arial" w:cs="Arial"/>
+        </w:rPr>
+        <w:t>Yufeng</w:t>
+      </w:r>
+      <w:proofErr w:type="spellEnd"/>
+      <w:r>
+        <w:rPr>
+          <w:rFonts w:ascii="Arial" w:hAnsi="Arial" w:cs="Arial"/>
+        </w:rPr>
+        <w:t xml:space="preserve"> study if applicable)</w:t>
+      </w:r>
+    </w:p>
+    <w:p>
+      <w:pPr>
+        <w:pStyle w:val="ListParagraph"/>
+        <w:numPr>
+          <w:ilvl w:val="0"/>
+          <w:numId w:val="3"/>
+        </w:numPr>
+        <w:rPr>
+          <w:rFonts w:ascii="Arial" w:hAnsi="Arial" w:cs="Arial"/>
+        </w:rPr>
+      </w:pPr>
+      <w:r>
+        <w:rPr>
+          <w:rFonts w:ascii="Arial" w:hAnsi="Arial" w:cs="Arial"/>
+          <w:i/>
+        </w:rPr>
+        <w:t>Option</w:t>
+      </w:r>
+      <w:r>
+        <w:rPr>
+          <w:rFonts w:ascii="Arial" w:hAnsi="Arial" w:cs="Arial"/>
+        </w:rPr>
+        <w:t>: correlation of specific mutations (or 3mers) with ancestry</w:t>
+      </w:r>
+      <w:r>
+        <w:rPr>
+          <w:rFonts w:ascii="Arial" w:hAnsi="Arial" w:cs="Arial"/>
+        </w:rPr>
+        <w:t xml:space="preserve"> principal components</w:t>
+      </w:r>
+      <w:r>
+        <w:rPr>
+          <w:rFonts w:ascii="Arial" w:hAnsi="Arial" w:cs="Arial"/>
+        </w:rPr>
+        <w:t>?</w:t>
+      </w:r>
+      <w:r>
+        <w:rPr>
+          <w:rFonts w:ascii="Arial" w:hAnsi="Arial" w:cs="Arial"/>
+        </w:rPr>
+        <w:t xml:space="preserve"> </w:t>
+      </w:r>
+      <w:r>
+        <w:rPr>
+          <w:rFonts w:ascii="Arial" w:hAnsi="Arial" w:cs="Arial"/>
+          <w:i/>
+        </w:rPr>
+        <w:t>e</w:t>
+      </w:r>
+      <w:r>
+        <w:rPr>
+          <w:rFonts w:ascii="Arial" w:hAnsi="Arial" w:cs="Arial"/>
+          <w:i/>
+        </w:rPr>
+        <w:t>.g.</w:t>
+      </w:r>
+      <w:r>
+        <w:rPr>
+          <w:rFonts w:ascii="Arial" w:hAnsi="Arial" w:cs="Arial"/>
+        </w:rPr>
+        <w:t>, was the TCC→TTC mutation rate higher in Europeans</w:t>
+      </w:r>
+      <w:r>
+        <w:rPr>
+          <w:rFonts w:ascii="Arial" w:hAnsi="Arial" w:cs="Arial"/>
+        </w:rPr>
+        <w:t xml:space="preserve"> (Harris</w:t>
+      </w:r>
+      <w:r>
+        <w:rPr>
+          <w:rFonts w:ascii="Arial" w:hAnsi="Arial" w:cs="Arial"/>
+        </w:rPr>
+        <w:t xml:space="preserve"> and Pritchard</w:t>
+      </w:r>
+      <w:r>
+        <w:rPr>
+          <w:rFonts w:ascii="Arial" w:hAnsi="Arial" w:cs="Arial"/>
+        </w:rPr>
+        <w:t>, 2017)</w:t>
+      </w:r>
+      <w:r>
+        <w:rPr>
+          <w:rFonts w:ascii="Arial" w:hAnsi="Arial" w:cs="Arial"/>
+        </w:rPr>
+        <w:t>?</w:t>
+      </w:r>
+    </w:p>
+    <w:p>
+      <w:pPr>
+        <w:rPr>
+          <w:rFonts w:ascii="Arial" w:hAnsi="Arial" w:cs="Arial"/>
+        </w:rPr>
+      </w:pPr>
+    </w:p>
+    <w:p>
+      <w:pPr>
+        <w:rPr>
+          <w:rFonts w:ascii="Arial" w:hAnsi="Arial" w:cs="Arial"/>
+          <w:b/>
+        </w:rPr>
+      </w:pPr>
+      <w:r>
+        <w:rPr>
+          <w:rFonts w:ascii="Arial" w:hAnsi="Arial" w:cs="Arial"/>
+          <w:b/>
+        </w:rPr>
+        <w:t xml:space="preserve">Exploration of </w:t>
+      </w:r>
+      <w:r>
+        <w:rPr>
+          <w:rFonts w:ascii="Arial" w:hAnsi="Arial" w:cs="Arial"/>
+          <w:b/>
+          <w:i/>
+        </w:rPr>
+        <w:t>de novo</w:t>
+      </w:r>
+      <w:r>
+        <w:rPr>
+          <w:rFonts w:ascii="Arial" w:hAnsi="Arial" w:cs="Arial"/>
+          <w:b/>
+        </w:rPr>
+        <w:t xml:space="preserve"> indel mutagenesis</w:t>
+      </w:r>
+    </w:p>
+    <w:p>
+      <w:pPr>
+        <w:pStyle w:val="ListParagraph"/>
+        <w:numPr>
+          <w:ilvl w:val="0"/>
+          <w:numId w:val="4"/>
+        </w:numPr>
+        <w:rPr>
+          <w:rFonts w:ascii="Arial" w:hAnsi="Arial" w:cs="Arial"/>
+        </w:rPr>
+      </w:pPr>
+      <w:r>
+        <w:rPr>
+          <w:rFonts w:ascii="Arial" w:hAnsi="Arial" w:cs="Arial"/>
+        </w:rPr>
+        <w:t>Builds on previous observation of indel correlation with paternal but not maternal age</w:t>
+      </w:r>
+    </w:p>
+    <w:p>
+      <w:pPr>
+        <w:pStyle w:val="ListParagraph"/>
+        <w:numPr>
+          <w:ilvl w:val="0"/>
+          <w:numId w:val="4"/>
+        </w:numPr>
+        <w:rPr>
+          <w:rFonts w:ascii="Arial" w:hAnsi="Arial" w:cs="Arial"/>
+        </w:rPr>
+      </w:pPr>
+      <w:r>
+        <w:rPr>
+          <w:rFonts w:ascii="Arial" w:hAnsi="Arial" w:cs="Arial"/>
+        </w:rPr>
+        <w:t xml:space="preserve">First </w:t>
+      </w:r>
+      <w:r>
+        <w:rPr>
+          <w:rFonts w:ascii="Arial" w:hAnsi="Arial" w:cs="Arial"/>
+        </w:rPr>
+        <w:t>developed an API that classifies indels based on sequence context</w:t>
+      </w:r>
+      <w:r>
+        <w:rPr>
+          <w:rFonts w:ascii="Arial" w:hAnsi="Arial" w:cs="Arial"/>
+        </w:rPr>
+        <w:t xml:space="preserve"> (sorting-hat, see </w:t>
+      </w:r>
+      <w:r>
+        <w:rPr>
+          <w:rFonts w:ascii="Arial" w:hAnsi="Arial" w:cs="Arial"/>
+          <w:b/>
+        </w:rPr>
+        <w:t>Methods</w:t>
+      </w:r>
+      <w:r>
+        <w:rPr>
+          <w:rFonts w:ascii="Arial" w:hAnsi="Arial" w:cs="Arial"/>
+        </w:rPr>
+        <w:t>)</w:t>
+      </w:r>
+    </w:p>
+    <w:p>
+      <w:pPr>
+        <w:pStyle w:val="ListParagraph"/>
+        <w:numPr>
+          <w:ilvl w:val="0"/>
+          <w:numId w:val="4"/>
+        </w:numPr>
+        <w:rPr>
+          <w:rFonts w:ascii="Arial" w:hAnsi="Arial" w:cs="Arial"/>
+        </w:rPr>
+      </w:pPr>
+      <w:r>
+        <w:rPr>
+          <w:rFonts w:ascii="Arial" w:hAnsi="Arial" w:cs="Arial"/>
+        </w:rPr>
+        <w:t>Total number and fraction of HRs, CCCs, and non-CCCs that were insertions and deletions, inside and outside of repeats, for the three methods</w:t>
+      </w:r>
+    </w:p>
+    <w:p>
+      <w:pPr>
+        <w:pStyle w:val="ListParagraph"/>
+        <w:numPr>
+          <w:ilvl w:val="1"/>
+          <w:numId w:val="4"/>
+        </w:numPr>
+        <w:rPr>
+          <w:rFonts w:ascii="Arial" w:hAnsi="Arial" w:cs="Arial"/>
+        </w:rPr>
+      </w:pPr>
+      <w:r>
+        <w:rPr>
+          <w:rFonts w:ascii="Arial" w:hAnsi="Arial" w:cs="Arial"/>
+        </w:rPr>
+        <w:t>Also</w:t>
+      </w:r>
+      <w:r>
+        <w:rPr>
+          <w:rFonts w:ascii="Arial" w:hAnsi="Arial" w:cs="Arial"/>
+        </w:rPr>
+        <w:t>,</w:t>
+      </w:r>
+      <w:r>
+        <w:rPr>
+          <w:rFonts w:ascii="Arial" w:hAnsi="Arial" w:cs="Arial"/>
+        </w:rPr>
+        <w:t xml:space="preserve"> maternal vs paternal</w:t>
+      </w:r>
+    </w:p>
+    <w:p>
+      <w:pPr>
+        <w:pStyle w:val="ListParagraph"/>
+        <w:numPr>
+          <w:ilvl w:val="1"/>
+          <w:numId w:val="4"/>
+        </w:numPr>
+        <w:rPr>
+          <w:rFonts w:ascii="Arial" w:hAnsi="Arial" w:cs="Arial"/>
+        </w:rPr>
+      </w:pPr>
+      <w:r>
+        <w:rPr>
+          <w:rFonts w:ascii="Arial" w:hAnsi="Arial" w:cs="Arial"/>
+        </w:rPr>
+        <w:lastRenderedPageBreak/>
+        <w:t>The predisposition of deletions among non-CCCs was consistent with non-homologous end-joining repair (</w:t>
+      </w:r>
+      <w:r>
+        <w:rPr>
+          <w:rFonts w:ascii="Arial" w:hAnsi="Arial" w:cs="Arial"/>
+          <w:i/>
+        </w:rPr>
+        <w:t xml:space="preserve">option: </w:t>
+      </w:r>
+      <w:r>
+        <w:rPr>
+          <w:rFonts w:ascii="Arial" w:hAnsi="Arial" w:cs="Arial"/>
+        </w:rPr>
+        <w:t>test this mechanism directly with nearby palindrome enrichment)</w:t>
+      </w:r>
+    </w:p>
+    <w:p>
+      <w:pPr>
+        <w:pStyle w:val="ListParagraph"/>
+        <w:numPr>
+          <w:ilvl w:val="0"/>
+          <w:numId w:val="4"/>
+        </w:numPr>
+        <w:rPr>
+          <w:rFonts w:ascii="Arial" w:hAnsi="Arial" w:cs="Arial"/>
+        </w:rPr>
+      </w:pPr>
+      <w:r>
+        <w:rPr>
+          <w:rFonts w:ascii="Arial" w:hAnsi="Arial" w:cs="Arial"/>
+          <w:i/>
+        </w:rPr>
+        <w:t>Option:</w:t>
+      </w:r>
+      <w:r>
+        <w:rPr>
+          <w:rFonts w:ascii="Arial" w:hAnsi="Arial" w:cs="Arial"/>
+        </w:rPr>
+        <w:t xml:space="preserve"> </w:t>
+      </w:r>
+      <w:r>
+        <w:rPr>
+          <w:rFonts w:ascii="Arial" w:hAnsi="Arial" w:cs="Arial"/>
+        </w:rPr>
+        <w:t>Distribution across genome</w:t>
+      </w:r>
+    </w:p>
+    <w:p>
+      <w:pPr>
+        <w:pStyle w:val="ListParagraph"/>
+        <w:numPr>
+          <w:ilvl w:val="0"/>
+          <w:numId w:val="4"/>
+        </w:numPr>
+        <w:rPr>
+          <w:rFonts w:ascii="Arial" w:hAnsi="Arial" w:cs="Arial"/>
+        </w:rPr>
+      </w:pPr>
+      <w:r>
+        <w:rPr>
+          <w:rFonts w:ascii="Arial" w:hAnsi="Arial" w:cs="Arial"/>
+          <w:i/>
+        </w:rPr>
+        <w:t>Option:</w:t>
+      </w:r>
+      <w:r>
+        <w:rPr>
+          <w:rFonts w:ascii="Arial" w:hAnsi="Arial" w:cs="Arial"/>
+        </w:rPr>
+        <w:t xml:space="preserve"> Did we find the same deletions near C&gt;A (or</w:t>
+      </w:r>
+      <w:r>
+        <w:rPr>
+          <w:rFonts w:ascii="Arial" w:hAnsi="Arial" w:cs="Arial"/>
+        </w:rPr>
+        <w:t xml:space="preserve"> whatever the complete genomics/Iceland/Molly finding was?)</w:t>
+      </w:r>
+    </w:p>
+    <w:p>
+      <w:pPr>
+        <w:pStyle w:val="ListParagraph"/>
+        <w:numPr>
+          <w:ilvl w:val="0"/>
+          <w:numId w:val="4"/>
+        </w:numPr>
+        <w:rPr>
+          <w:rFonts w:ascii="Arial" w:hAnsi="Arial" w:cs="Arial"/>
+        </w:rPr>
+      </w:pPr>
+      <w:r>
+        <w:rPr>
+          <w:rFonts w:ascii="Arial" w:hAnsi="Arial" w:cs="Arial"/>
+        </w:rPr>
+        <w:t xml:space="preserve">We then compared the </w:t>
+      </w:r>
+      <w:r>
+        <w:rPr>
+          <w:rFonts w:ascii="Arial" w:hAnsi="Arial" w:cs="Arial"/>
+        </w:rPr>
+        <w:t xml:space="preserve">number of indels in the three classes (as well as all indels) with parental age, </w:t>
+      </w:r>
+      <w:r>
+        <w:rPr>
+          <w:rFonts w:ascii="Arial" w:hAnsi="Arial" w:cs="Arial"/>
+        </w:rPr>
+        <w:t>finding the strongest correlation between CCCs per trio and father’s age (</w:t>
+      </w:r>
+      <w:r>
+        <w:rPr>
+          <w:rFonts w:ascii="Arial" w:hAnsi="Arial" w:cs="Arial"/>
+          <w:b/>
+        </w:rPr>
+        <w:t>Figure 1</w:t>
+      </w:r>
+      <w:r>
+        <w:rPr>
+          <w:rFonts w:ascii="Arial" w:hAnsi="Arial" w:cs="Arial"/>
+        </w:rPr>
+        <w:t xml:space="preserve"> and </w:t>
+      </w:r>
+      <w:r>
+        <w:rPr>
+          <w:rFonts w:ascii="Arial" w:hAnsi="Arial" w:cs="Arial"/>
+          <w:b/>
+        </w:rPr>
+        <w:t>Supplemental Figure 2</w:t>
+      </w:r>
+      <w:r>
+        <w:rPr>
+          <w:rFonts w:ascii="Arial" w:hAnsi="Arial" w:cs="Arial"/>
+        </w:rPr>
+        <w:t xml:space="preserve">). </w:t>
+      </w:r>
+      <w:r>
+        <w:rPr>
+          <w:rFonts w:ascii="Arial" w:hAnsi="Arial" w:cs="Arial"/>
+        </w:rPr>
+        <w:t>The</w:t>
+      </w:r>
+      <w:r>
+        <w:rPr>
+          <w:rFonts w:ascii="Arial" w:hAnsi="Arial" w:cs="Arial"/>
+        </w:rPr>
+        <w:t xml:space="preserve"> correlation </w:t>
+      </w:r>
+      <w:r>
+        <w:rPr>
+          <w:rFonts w:ascii="Arial" w:hAnsi="Arial" w:cs="Arial"/>
+        </w:rPr>
+        <w:t xml:space="preserve">p-value were </w:t>
+      </w:r>
+      <w:r>
+        <w:rPr>
+          <w:rFonts w:ascii="Arial" w:hAnsi="Arial" w:cs="Arial"/>
+        </w:rPr>
+        <w:t xml:space="preserve">highly significant </w:t>
+      </w:r>
+      <w:r>
+        <w:rPr>
+          <w:rFonts w:ascii="Arial" w:hAnsi="Arial" w:cs="Arial"/>
+        </w:rPr>
+        <w:t>for CCCs (</w:t>
+      </w:r>
+      <w:r>
+        <w:rPr>
+          <w:rFonts w:ascii="Arial" w:hAnsi="Arial" w:cs="Arial"/>
+          <w:i/>
+        </w:rPr>
+        <w:t>P</w:t>
+      </w:r>
+      <w:r>
+        <w:rPr>
+          <w:rFonts w:ascii="Arial" w:hAnsi="Arial" w:cs="Arial"/>
+        </w:rPr>
+        <w:t>=9.1x10</w:t>
+      </w:r>
+      <w:r>
+        <w:rPr>
+          <w:rFonts w:ascii="Arial" w:hAnsi="Arial" w:cs="Arial"/>
+          <w:vertAlign w:val="superscript"/>
+        </w:rPr>
+        <w:t>-5</w:t>
+      </w:r>
+      <w:r>
+        <w:rPr>
+          <w:rFonts w:ascii="Arial" w:hAnsi="Arial" w:cs="Arial"/>
+        </w:rPr>
+        <w:t>)</w:t>
+      </w:r>
+    </w:p>
+    <w:p>
+      <w:pPr>
+        <w:pStyle w:val="ListParagraph"/>
+        <w:numPr>
+          <w:ilvl w:val="1"/>
+          <w:numId w:val="4"/>
+        </w:numPr>
+        <w:rPr>
+          <w:rFonts w:ascii="Arial" w:hAnsi="Arial" w:cs="Arial"/>
+        </w:rPr>
+      </w:pPr>
+      <w:r>
+        <w:rPr>
+          <w:rFonts w:ascii="Arial" w:hAnsi="Arial" w:cs="Arial"/>
+          <w:i/>
+        </w:rPr>
+        <w:t>Option:</w:t>
+      </w:r>
+      <w:r>
+        <w:rPr>
+          <w:rFonts w:ascii="Arial" w:hAnsi="Arial" w:cs="Arial"/>
+        </w:rPr>
+        <w:t xml:space="preserve"> </w:t>
+      </w:r>
+      <w:r>
+        <w:rPr>
+          <w:rFonts w:ascii="Arial" w:hAnsi="Arial" w:cs="Arial"/>
+        </w:rPr>
+        <w:t>Calculate meta-analysis correlation coefficient</w:t>
+      </w:r>
+      <w:r>
+        <w:rPr>
+          <w:rFonts w:ascii="Arial" w:hAnsi="Arial" w:cs="Arial"/>
+        </w:rPr>
+        <w:t>.</w:t>
+      </w:r>
+      <w:r>
+        <w:rPr>
+          <w:rFonts w:ascii="Arial" w:hAnsi="Arial" w:cs="Arial"/>
+        </w:rPr>
+        <w:t xml:space="preserve"> </w:t>
+      </w:r>
+      <w:r>
+        <w:rPr>
+          <w:rFonts w:ascii="Arial" w:hAnsi="Arial" w:cs="Arial"/>
+        </w:rPr>
+        <w:t>However</w:t>
+      </w:r>
+      <w:r>
+        <w:rPr>
+          <w:rFonts w:ascii="Arial" w:hAnsi="Arial" w:cs="Arial"/>
+        </w:rPr>
+        <w:t>,</w:t>
+      </w:r>
+      <w:r>
+        <w:rPr>
+          <w:rFonts w:ascii="Arial" w:hAnsi="Arial" w:cs="Arial"/>
+        </w:rPr>
+        <w:t xml:space="preserve"> parental age only explained a </w:t>
+      </w:r>
+      <w:r>
+        <w:rPr>
+          <w:rFonts w:ascii="Arial" w:hAnsi="Arial" w:cs="Arial"/>
+        </w:rPr>
+        <w:t>minority of the variance in CCC count per trio, suggesting that most arise through mechanisms independent of parental age</w:t>
+      </w:r>
+    </w:p>
+    <w:p>
+      <w:pPr>
+        <w:pStyle w:val="ListParagraph"/>
+        <w:numPr>
+          <w:ilvl w:val="0"/>
+          <w:numId w:val="4"/>
+        </w:numPr>
+        <w:rPr>
+          <w:rFonts w:ascii="Arial" w:hAnsi="Arial" w:cs="Arial"/>
+        </w:rPr>
+      </w:pPr>
+      <w:r>
+        <w:rPr>
+          <w:rFonts w:ascii="Arial" w:hAnsi="Arial" w:cs="Arial"/>
+          <w:i/>
+        </w:rPr>
+        <w:t>Option:</w:t>
+      </w:r>
+      <w:r>
+        <w:rPr>
+          <w:rFonts w:ascii="Arial" w:hAnsi="Arial" w:cs="Arial"/>
+        </w:rPr>
+        <w:t xml:space="preserve"> predict the region-based indel background mutation rate</w:t>
+      </w:r>
+      <w:r>
+        <w:rPr>
+          <w:rFonts w:ascii="Arial" w:hAnsi="Arial" w:cs="Arial"/>
+        </w:rPr>
+        <w:t>, possibly use in case-model and control-model comparison</w:t>
+      </w:r>
+    </w:p>
+    <w:p>
+      <w:pPr>
+        <w:rPr>
+          <w:rFonts w:ascii="Arial" w:hAnsi="Arial" w:cs="Arial"/>
+        </w:rPr>
+      </w:pPr>
+    </w:p>
+    <w:p>
+      <w:pPr>
+        <w:rPr>
+          <w:rFonts w:ascii="Arial" w:hAnsi="Arial" w:cs="Arial"/>
+        </w:rPr>
+      </w:pPr>
+      <w:r>
+        <w:rPr>
+          <w:rFonts w:ascii="Arial" w:hAnsi="Arial" w:cs="Arial"/>
+        </w:rPr>
+        <w:t>We previously observed a correlation between indels/trio and paternal, but not maternal age</w:t>
+      </w:r>
+      <w:r>
+        <w:rPr>
+          <w:rFonts w:ascii="Arial" w:hAnsi="Arial" w:cs="Arial"/>
+        </w:rPr>
+        <w:t xml:space="preserve"> (</w:t>
+      </w:r>
+      <w:r>
+        <w:rPr>
+          <w:rFonts w:ascii="Arial" w:hAnsi="Arial" w:cs="Arial"/>
+          <w:color w:val="FF0000"/>
+        </w:rPr>
+        <w:t>cite WGS</w:t>
+      </w:r>
+      <w:r>
+        <w:rPr>
+          <w:rFonts w:ascii="Arial" w:hAnsi="Arial" w:cs="Arial"/>
+        </w:rPr>
+        <w:t>)</w:t>
+      </w:r>
+      <w:r>
+        <w:rPr>
+          <w:rFonts w:ascii="Arial" w:hAnsi="Arial" w:cs="Arial"/>
+        </w:rPr>
+        <w:t xml:space="preserve">. </w:t>
+      </w:r>
+      <w:r>
+        <w:rPr>
+          <w:rFonts w:ascii="Arial" w:hAnsi="Arial" w:cs="Arial"/>
+        </w:rPr>
+        <w:t>In order to build on this observation</w:t>
+      </w:r>
+      <w:bookmarkStart w:id="0" w:name="_GoBack"/>
+      <w:bookmarkEnd w:id="0"/>
+    </w:p>
+    <w:p>
+      <w:pPr>
+        <w:rPr>
+          <w:rFonts w:ascii="Arial" w:hAnsi="Arial" w:cs="Arial"/>
+        </w:rPr>
+      </w:pPr>
+    </w:p>
+    <w:p>
+      <w:pPr>
+        <w:rPr>
+          <w:rFonts w:ascii="Arial" w:hAnsi="Arial" w:cs="Arial"/>
+        </w:rPr>
+      </w:pPr>
+    </w:p>
+    <w:p>
+      <w:pPr>
+        <w:rPr>
+          <w:rFonts w:ascii="Arial" w:hAnsi="Arial" w:cs="Arial"/>
+          <w:b/>
+        </w:rPr>
+      </w:pPr>
+      <w:r>
+        <w:rPr>
+          <w:rFonts w:ascii="Arial" w:hAnsi="Arial" w:cs="Arial"/>
+          <w:b/>
+        </w:rPr>
+        <w:t>Conclusion</w:t>
+      </w:r>
+    </w:p>
+    <w:p>
+      <w:pPr>
+        <w:rPr>
+          <w:rFonts w:ascii="Arial" w:hAnsi="Arial" w:cs="Arial"/>
+        </w:rPr>
+      </w:pPr>
+      <w:r>
+        <w:rPr>
+          <w:rFonts w:ascii="Arial" w:hAnsi="Arial" w:cs="Arial"/>
+        </w:rPr>
+        <w:t>Interpretation of results</w:t>
+      </w:r>
+    </w:p>
+    <w:p>
+      <w:pPr>
+        <w:pStyle w:val="ListParagraph"/>
+        <w:numPr>
+          <w:ilvl w:val="0"/>
+          <w:numId w:val="6"/>
+        </w:numPr>
+        <w:rPr>
+          <w:rFonts w:ascii="Arial" w:hAnsi="Arial" w:cs="Arial"/>
+        </w:rPr>
+      </w:pPr>
+      <w:r>
+        <w:rPr>
+          <w:rFonts w:ascii="Arial" w:hAnsi="Arial" w:cs="Arial"/>
+        </w:rPr>
+        <w:t>Phase</w:t>
+      </w:r>
+      <w:r>
+        <w:rPr>
+          <w:rFonts w:ascii="Arial" w:hAnsi="Arial" w:cs="Arial"/>
+        </w:rPr>
+        <w:t>d</w:t>
+      </w:r>
+      <w:r>
+        <w:rPr>
+          <w:rFonts w:ascii="Arial" w:hAnsi="Arial" w:cs="Arial"/>
+        </w:rPr>
+        <w:t xml:space="preserve"> </w:t>
+      </w:r>
+      <w:r>
+        <w:rPr>
+          <w:rFonts w:ascii="Arial" w:hAnsi="Arial" w:cs="Arial"/>
+          <w:i/>
+        </w:rPr>
+        <w:t>de novo</w:t>
+      </w:r>
+      <w:r>
+        <w:rPr>
+          <w:rFonts w:ascii="Arial" w:hAnsi="Arial" w:cs="Arial"/>
+        </w:rPr>
+        <w:t xml:space="preserve"> variants to gain a deeper understanding of indel </w:t>
+      </w:r>
+      <w:r>
+        <w:rPr>
+          <w:rFonts w:ascii="Arial" w:hAnsi="Arial" w:cs="Arial"/>
+        </w:rPr>
+        <w:t xml:space="preserve">germline </w:t>
+      </w:r>
+      <w:r>
+        <w:rPr>
+          <w:rFonts w:ascii="Arial" w:hAnsi="Arial" w:cs="Arial"/>
+        </w:rPr>
+        <w:t>mutagenesis</w:t>
+      </w:r>
+    </w:p>
+    <w:p>
+      <w:pPr>
+        <w:pStyle w:val="ListParagraph"/>
+        <w:numPr>
+          <w:ilvl w:val="0"/>
+          <w:numId w:val="6"/>
+        </w:numPr>
+        <w:rPr>
+          <w:rFonts w:ascii="Arial" w:hAnsi="Arial" w:cs="Arial"/>
+        </w:rPr>
+      </w:pPr>
+      <w:r>
+        <w:rPr>
+          <w:rFonts w:ascii="Arial" w:hAnsi="Arial" w:cs="Arial"/>
+        </w:rPr>
+        <w:t>Phasing with low-coverage long-read sequencing was highly successful</w:t>
+      </w:r>
+    </w:p>
+    <w:p>
+      <w:pPr>
+        <w:pStyle w:val="ListParagraph"/>
+        <w:numPr>
+          <w:ilvl w:val="1"/>
+          <w:numId w:val="6"/>
+        </w:numPr>
+        <w:rPr>
+          <w:rFonts w:ascii="Arial" w:hAnsi="Arial" w:cs="Arial"/>
+        </w:rPr>
+      </w:pPr>
+      <w:r>
+        <w:rPr>
+          <w:rFonts w:ascii="Arial" w:hAnsi="Arial" w:cs="Arial"/>
+        </w:rPr>
+        <w:t>Phased four times as many variants as short-read sequencing</w:t>
+      </w:r>
+    </w:p>
+    <w:p>
+      <w:pPr>
+        <w:pStyle w:val="ListParagraph"/>
+        <w:numPr>
+          <w:ilvl w:val="1"/>
+          <w:numId w:val="6"/>
+        </w:numPr>
+        <w:rPr>
+          <w:rFonts w:ascii="Arial" w:hAnsi="Arial" w:cs="Arial"/>
+        </w:rPr>
+      </w:pPr>
+      <w:r>
+        <w:rPr>
+          <w:rFonts w:ascii="Arial" w:hAnsi="Arial" w:cs="Arial"/>
+        </w:rPr>
+        <w:t>A</w:t>
+      </w:r>
+      <w:r>
+        <w:rPr>
+          <w:rFonts w:ascii="Arial" w:hAnsi="Arial" w:cs="Arial"/>
+        </w:rPr>
+        <w:t xml:space="preserve">chieving </w:t>
+      </w:r>
+      <w:r>
+        <w:rPr>
+          <w:rFonts w:ascii="Arial" w:hAnsi="Arial" w:cs="Arial"/>
+        </w:rPr>
+        <w:t xml:space="preserve">closer to </w:t>
+      </w:r>
+      <w:r>
+        <w:rPr>
+          <w:rFonts w:ascii="Arial" w:hAnsi="Arial" w:cs="Arial"/>
+        </w:rPr>
+        <w:t xml:space="preserve">100% phasing could be </w:t>
+      </w:r>
+      <w:r>
+        <w:rPr>
+          <w:rFonts w:ascii="Arial" w:hAnsi="Arial" w:cs="Arial"/>
+        </w:rPr>
+        <w:t xml:space="preserve">possible with longer read lengths </w:t>
+      </w:r>
+      <w:r>
+        <w:rPr>
+          <w:rFonts w:ascii="Arial" w:hAnsi="Arial" w:cs="Arial"/>
+        </w:rPr>
+        <w:t>(</w:t>
+      </w:r>
+      <w:r>
+        <w:rPr>
+          <w:rFonts w:ascii="Arial" w:hAnsi="Arial" w:cs="Arial"/>
+        </w:rPr>
+        <w:t xml:space="preserve">in this study, </w:t>
+      </w:r>
+      <w:r>
+        <w:rPr>
+          <w:rFonts w:ascii="Arial" w:hAnsi="Arial" w:cs="Arial"/>
+        </w:rPr>
+        <w:t xml:space="preserve">median PacBio read </w:t>
+      </w:r>
+      <w:r>
+        <w:rPr>
+          <w:rFonts w:ascii="Arial" w:hAnsi="Arial" w:cs="Arial"/>
+        </w:rPr>
+        <w:t xml:space="preserve">was </w:t>
+      </w:r>
+      <w:r>
+        <w:rPr>
+          <w:rFonts w:ascii="Arial" w:hAnsi="Arial" w:cs="Arial"/>
+        </w:rPr>
+        <w:t>7,000 bp)</w:t>
+      </w:r>
+    </w:p>
+    <w:p>
+      <w:pPr>
+        <w:pStyle w:val="ListParagraph"/>
+        <w:numPr>
+          <w:ilvl w:val="0"/>
+          <w:numId w:val="6"/>
+        </w:numPr>
+        <w:rPr>
+          <w:rFonts w:ascii="Arial" w:hAnsi="Arial" w:cs="Arial"/>
+        </w:rPr>
+      </w:pPr>
+      <w:r>
+        <w:rPr>
+          <w:rFonts w:ascii="Arial" w:hAnsi="Arial" w:cs="Arial"/>
+        </w:rPr>
+        <w:t>We replicate</w:t>
+      </w:r>
+      <w:r>
+        <w:rPr>
+          <w:rFonts w:ascii="Arial" w:hAnsi="Arial" w:cs="Arial"/>
+        </w:rPr>
+        <w:t>d</w:t>
+      </w:r>
+      <w:r>
+        <w:rPr>
+          <w:rFonts w:ascii="Arial" w:hAnsi="Arial" w:cs="Arial"/>
+        </w:rPr>
+        <w:t xml:space="preserve"> previously defined de novo SNV associations</w:t>
+      </w:r>
+    </w:p>
+    <w:p>
+      <w:pPr>
+        <w:pStyle w:val="ListParagraph"/>
+        <w:numPr>
+          <w:ilvl w:val="1"/>
+          <w:numId w:val="6"/>
+        </w:numPr>
+        <w:rPr>
+          <w:rFonts w:ascii="Arial" w:hAnsi="Arial" w:cs="Arial"/>
+        </w:rPr>
+      </w:pPr>
+      <w:r>
+        <w:rPr>
+          <w:rFonts w:ascii="Arial" w:hAnsi="Arial" w:cs="Arial"/>
+        </w:rPr>
+        <w:t>Exception was the paternal X&gt;Y de novo, which was only nominally significant in the Iceland study and for which we observed an opposite directionality</w:t>
+      </w:r>
+    </w:p>
+    <w:p>
+      <w:pPr>
+        <w:pStyle w:val="ListParagraph"/>
+        <w:numPr>
+          <w:ilvl w:val="0"/>
+          <w:numId w:val="6"/>
+        </w:numPr>
+        <w:rPr>
+          <w:rFonts w:ascii="Arial" w:hAnsi="Arial" w:cs="Arial"/>
+        </w:rPr>
+      </w:pPr>
+      <w:r>
+        <w:rPr>
+          <w:rFonts w:ascii="Arial" w:hAnsi="Arial" w:cs="Arial"/>
+        </w:rPr>
+        <w:t>The predisposition of deletions among non-CCCs was consistent with non-homologous end-joining repair (</w:t>
+      </w:r>
+      <w:r>
+        <w:rPr>
+          <w:rFonts w:ascii="Arial" w:hAnsi="Arial" w:cs="Arial"/>
+          <w:i/>
+        </w:rPr>
+        <w:t xml:space="preserve">option: </w:t>
+      </w:r>
+      <w:r>
+        <w:rPr>
+          <w:rFonts w:ascii="Arial" w:hAnsi="Arial" w:cs="Arial"/>
+        </w:rPr>
+        <w:t>test this mechanism directly with nearby palindrome enrichment)</w:t>
+      </w:r>
+    </w:p>
+    <w:p>
+      <w:pPr>
+        <w:pStyle w:val="ListParagraph"/>
+        <w:numPr>
+          <w:ilvl w:val="0"/>
+          <w:numId w:val="6"/>
+        </w:numPr>
+        <w:rPr>
+          <w:rFonts w:ascii="Arial" w:hAnsi="Arial" w:cs="Arial"/>
+        </w:rPr>
+      </w:pPr>
+      <w:r>
+        <w:rPr>
+          <w:rFonts w:ascii="Arial" w:hAnsi="Arial" w:cs="Arial"/>
+        </w:rPr>
+        <w:t xml:space="preserve">We observed the novel but expected correlation between CCC indels and </w:t>
+      </w:r>
+      <w:r>
+        <w:rPr>
+          <w:rFonts w:ascii="Arial" w:hAnsi="Arial" w:cs="Arial"/>
+        </w:rPr>
+        <w:t>father’s age at conceptus</w:t>
+      </w:r>
+    </w:p>
+    <w:p>
+      <w:pPr>
+        <w:pStyle w:val="ListParagraph"/>
+        <w:numPr>
+          <w:ilvl w:val="1"/>
+          <w:numId w:val="6"/>
+        </w:numPr>
+        <w:rPr>
+          <w:rFonts w:ascii="Arial" w:hAnsi="Arial" w:cs="Arial"/>
+        </w:rPr>
+      </w:pPr>
+      <w:r>
+        <w:rPr>
+          <w:rFonts w:ascii="Arial" w:hAnsi="Arial" w:cs="Arial"/>
+        </w:rPr>
+        <w:t>Highly significant across three different phasing methods</w:t>
+      </w:r>
+    </w:p>
+    <w:p>
+      <w:pPr>
+        <w:pStyle w:val="ListParagraph"/>
+        <w:numPr>
+          <w:ilvl w:val="1"/>
+          <w:numId w:val="6"/>
+        </w:numPr>
+        <w:rPr>
+          <w:rFonts w:ascii="Arial" w:hAnsi="Arial" w:cs="Arial"/>
+        </w:rPr>
+      </w:pPr>
+      <w:r>
+        <w:rPr>
+          <w:rFonts w:ascii="Arial" w:hAnsi="Arial" w:cs="Arial"/>
+        </w:rPr>
+        <w:t>CCCs are hypothesized to be caused by polymerase slippage</w:t>
+      </w:r>
+    </w:p>
+    <w:p>
+      <w:pPr>
+        <w:pStyle w:val="ListParagraph"/>
+        <w:numPr>
+          <w:ilvl w:val="1"/>
+          <w:numId w:val="6"/>
+        </w:numPr>
+        <w:rPr>
+          <w:rFonts w:ascii="Arial" w:hAnsi="Arial" w:cs="Arial"/>
+        </w:rPr>
+      </w:pPr>
+      <w:r>
+        <w:rPr>
+          <w:rFonts w:ascii="Arial" w:hAnsi="Arial" w:cs="Arial"/>
+        </w:rPr>
+        <w:t>The paternal age association is consistent with DNA replication during spermatogenesis (?spermiogenesis)</w:t>
+      </w:r>
+      <w:r>
+        <w:rPr>
+          <w:rFonts w:ascii="Arial" w:hAnsi="Arial" w:cs="Arial"/>
+        </w:rPr>
+        <w:t xml:space="preserve"> and the implied </w:t>
+      </w:r>
+      <w:r>
+        <w:rPr>
+          <w:rFonts w:ascii="Arial" w:hAnsi="Arial" w:cs="Arial"/>
+        </w:rPr>
+        <w:t>polymerase slippage</w:t>
+      </w:r>
+      <w:r>
+        <w:rPr>
+          <w:rFonts w:ascii="Arial" w:hAnsi="Arial" w:cs="Arial"/>
+        </w:rPr>
+        <w:t xml:space="preserve"> during replication</w:t>
+      </w:r>
+    </w:p>
+    <w:p>
+      <w:pPr>
+        <w:pStyle w:val="ListParagraph"/>
+        <w:numPr>
+          <w:ilvl w:val="2"/>
+          <w:numId w:val="6"/>
+        </w:numPr>
+        <w:rPr>
+          <w:rFonts w:ascii="Arial" w:hAnsi="Arial" w:cs="Arial"/>
+        </w:rPr>
+      </w:pPr>
+      <w:r>
+        <w:rPr>
+          <w:rFonts w:ascii="Arial" w:hAnsi="Arial" w:cs="Arial"/>
+        </w:rPr>
+        <w:t xml:space="preserve">However, paternal age explained </w:t>
+      </w:r>
+      <w:r>
+        <w:rPr>
+          <w:rFonts w:ascii="Arial" w:hAnsi="Arial" w:cs="Arial"/>
+        </w:rPr>
+        <w:t>&lt;10%</w:t>
+      </w:r>
+      <w:r>
+        <w:rPr>
+          <w:rFonts w:ascii="Arial" w:hAnsi="Arial" w:cs="Arial"/>
+        </w:rPr>
+        <w:t xml:space="preserve"> of variance in </w:t>
+      </w:r>
+      <w:r>
+        <w:rPr>
+          <w:rFonts w:ascii="Arial" w:hAnsi="Arial" w:cs="Arial"/>
+          <w:i/>
+        </w:rPr>
+        <w:t>de novo</w:t>
+      </w:r>
+      <w:r>
+        <w:rPr>
+          <w:rFonts w:ascii="Arial" w:hAnsi="Arial" w:cs="Arial"/>
+        </w:rPr>
+        <w:t xml:space="preserve"> CCC counts per trio</w:t>
+      </w:r>
+    </w:p>
+    <w:p>
+      <w:pPr>
+        <w:pStyle w:val="ListParagraph"/>
+        <w:numPr>
+          <w:ilvl w:val="1"/>
+          <w:numId w:val="6"/>
+        </w:numPr>
+        <w:rPr>
+          <w:rFonts w:ascii="Arial" w:hAnsi="Arial" w:cs="Arial"/>
+        </w:rPr>
+      </w:pPr>
+      <w:r>
+        <w:rPr>
+          <w:rFonts w:ascii="Arial" w:hAnsi="Arial" w:cs="Arial"/>
+        </w:rPr>
+        <w:lastRenderedPageBreak/>
+        <w:t xml:space="preserve">We also find trends supporting a possible role for both paternal and maternal age across other variant classes </w:t>
+      </w:r>
+    </w:p>
+    <w:p>
+      <w:pPr>
+        <w:pStyle w:val="ListParagraph"/>
+        <w:numPr>
+          <w:ilvl w:val="1"/>
+          <w:numId w:val="6"/>
+        </w:numPr>
+        <w:rPr>
+          <w:rFonts w:ascii="Arial" w:hAnsi="Arial" w:cs="Arial"/>
+        </w:rPr>
+      </w:pPr>
+      <w:r>
+        <w:rPr>
+          <w:rFonts w:ascii="Arial" w:hAnsi="Arial" w:cs="Arial"/>
+        </w:rPr>
+        <w:t>HRs are also associated with polymerase slippage</w:t>
+      </w:r>
+    </w:p>
+    <w:p>
+      <w:pPr>
+        <w:pStyle w:val="ListParagraph"/>
+        <w:numPr>
+          <w:ilvl w:val="1"/>
+          <w:numId w:val="6"/>
+        </w:numPr>
+        <w:rPr>
+          <w:rFonts w:ascii="Arial" w:hAnsi="Arial" w:cs="Arial"/>
+        </w:rPr>
+      </w:pPr>
+      <w:r>
+        <w:rPr>
+          <w:rFonts w:ascii="Arial" w:hAnsi="Arial" w:cs="Arial"/>
+        </w:rPr>
+        <w:t>We also observed a weak correlation between maternal age and any de novo indel</w:t>
+      </w:r>
+    </w:p>
+    <w:p>
+      <w:pPr>
+        <w:rPr>
+          <w:rFonts w:ascii="Arial" w:hAnsi="Arial" w:cs="Arial"/>
+        </w:rPr>
+      </w:pPr>
+    </w:p>
+    <w:p>
+      <w:pPr>
+        <w:rPr>
+          <w:rFonts w:ascii="Arial" w:hAnsi="Arial" w:cs="Arial"/>
+        </w:rPr>
+      </w:pPr>
+      <w:r>
+        <w:rPr>
+          <w:rFonts w:ascii="Arial" w:hAnsi="Arial" w:cs="Arial"/>
+        </w:rPr>
+        <w:t>Implications of results</w:t>
+      </w:r>
+    </w:p>
+    <w:p>
+      <w:pPr>
+        <w:pStyle w:val="ListParagraph"/>
+        <w:numPr>
+          <w:ilvl w:val="0"/>
+          <w:numId w:val="7"/>
+        </w:numPr>
+        <w:rPr>
+          <w:rFonts w:ascii="Arial" w:hAnsi="Arial" w:cs="Arial"/>
+        </w:rPr>
+      </w:pPr>
+      <w:r>
+        <w:rPr>
+          <w:rFonts w:ascii="Arial" w:hAnsi="Arial" w:cs="Arial"/>
+        </w:rPr>
+        <w:t>We have demonstrated that g</w:t>
+      </w:r>
+      <w:r>
+        <w:rPr>
+          <w:rFonts w:ascii="Arial" w:hAnsi="Arial" w:cs="Arial"/>
+        </w:rPr>
+        <w:t xml:space="preserve">rouping </w:t>
+      </w:r>
+      <w:r>
+        <w:rPr>
+          <w:rFonts w:ascii="Arial" w:hAnsi="Arial" w:cs="Arial"/>
+          <w:i/>
+        </w:rPr>
+        <w:t>de novo</w:t>
+      </w:r>
+      <w:r>
+        <w:rPr>
+          <w:rFonts w:ascii="Arial" w:hAnsi="Arial" w:cs="Arial"/>
+        </w:rPr>
+        <w:t xml:space="preserve"> indels into </w:t>
+      </w:r>
+      <w:r>
+        <w:rPr>
+          <w:rFonts w:ascii="Arial" w:hAnsi="Arial" w:cs="Arial"/>
+        </w:rPr>
+        <w:t>HR, CCC, and non-CCC</w:t>
+      </w:r>
+      <w:r>
+        <w:rPr>
+          <w:rFonts w:ascii="Arial" w:hAnsi="Arial" w:cs="Arial"/>
+        </w:rPr>
+        <w:t xml:space="preserve"> classe</w:t>
+      </w:r>
+      <w:r>
+        <w:rPr>
+          <w:rFonts w:ascii="Arial" w:hAnsi="Arial" w:cs="Arial"/>
+        </w:rPr>
+        <w:t>s</w:t>
+      </w:r>
+      <w:r>
+        <w:rPr>
+          <w:rFonts w:ascii="Arial" w:hAnsi="Arial" w:cs="Arial"/>
+        </w:rPr>
+        <w:t xml:space="preserve">, possibly through the sorting-hat API, </w:t>
+      </w:r>
+      <w:r>
+        <w:rPr>
+          <w:rFonts w:ascii="Arial" w:hAnsi="Arial" w:cs="Arial"/>
+        </w:rPr>
+        <w:t>provides a valuable framework for interpreting indel mutagenesis</w:t>
+      </w:r>
+      <w:r>
+        <w:rPr>
+          <w:rFonts w:ascii="Arial" w:hAnsi="Arial" w:cs="Arial"/>
+        </w:rPr>
+        <w:t xml:space="preserve"> at the scale of a single generation</w:t>
+      </w:r>
+    </w:p>
+    <w:p>
+      <w:pPr>
+        <w:pStyle w:val="ListParagraph"/>
+        <w:numPr>
+          <w:ilvl w:val="0"/>
+          <w:numId w:val="7"/>
+        </w:numPr>
+        <w:rPr>
+          <w:rFonts w:ascii="Arial" w:hAnsi="Arial" w:cs="Arial"/>
+        </w:rPr>
+      </w:pPr>
+      <w:r>
+        <w:rPr>
+          <w:rFonts w:ascii="Arial" w:hAnsi="Arial" w:cs="Arial"/>
+        </w:rPr>
+        <w:t>The fact that paternal age explain</w:t>
+      </w:r>
+      <w:r>
+        <w:rPr>
+          <w:rFonts w:ascii="Arial" w:hAnsi="Arial" w:cs="Arial"/>
+        </w:rPr>
+        <w:t>e</w:t>
+      </w:r>
+      <w:r>
+        <w:rPr>
+          <w:rFonts w:ascii="Arial" w:hAnsi="Arial" w:cs="Arial"/>
+        </w:rPr>
+        <w:t>d &lt;10% of variance</w:t>
+      </w:r>
+      <w:r>
+        <w:rPr>
+          <w:rFonts w:ascii="Arial" w:hAnsi="Arial" w:cs="Arial"/>
+        </w:rPr>
+        <w:t xml:space="preserve"> in </w:t>
+      </w:r>
+      <w:r>
+        <w:rPr>
+          <w:rFonts w:ascii="Arial" w:hAnsi="Arial" w:cs="Arial"/>
+          <w:i/>
+        </w:rPr>
+        <w:t>de novo</w:t>
+      </w:r>
+      <w:r>
+        <w:rPr>
+          <w:rFonts w:ascii="Arial" w:hAnsi="Arial" w:cs="Arial"/>
+        </w:rPr>
+        <w:t xml:space="preserve"> CCCs suggests that polymerase slippage during DNA replication </w:t>
+      </w:r>
+      <w:r>
+        <w:rPr>
+          <w:rFonts w:ascii="Arial" w:hAnsi="Arial" w:cs="Arial"/>
+        </w:rPr>
+        <w:t>accounts for only a minority of indel appearances</w:t>
+      </w:r>
+    </w:p>
+    <w:p>
+      <w:pPr>
+        <w:pStyle w:val="ListParagraph"/>
+        <w:numPr>
+          <w:ilvl w:val="1"/>
+          <w:numId w:val="7"/>
+        </w:numPr>
+        <w:rPr>
+          <w:rFonts w:ascii="Arial" w:hAnsi="Arial" w:cs="Arial"/>
+        </w:rPr>
+      </w:pPr>
+      <w:r>
+        <w:rPr>
+          <w:rFonts w:ascii="Arial" w:hAnsi="Arial" w:cs="Arial"/>
+        </w:rPr>
+        <w:t>This cannot be explained by replications before puberty</w:t>
+      </w:r>
+      <w:r>
+        <w:rPr>
+          <w:rFonts w:ascii="Arial" w:hAnsi="Arial" w:cs="Arial"/>
+        </w:rPr>
+        <w:t xml:space="preserve">, since the paternal genome experiences </w:t>
+      </w:r>
+      <w:r>
+        <w:rPr>
+          <w:rFonts w:ascii="Arial" w:hAnsi="Arial" w:cs="Arial"/>
+        </w:rPr>
+        <w:t xml:space="preserve">roughly the same number of </w:t>
+      </w:r>
+      <w:r>
+        <w:rPr>
+          <w:rFonts w:ascii="Arial" w:hAnsi="Arial" w:cs="Arial"/>
+        </w:rPr>
+        <w:t xml:space="preserve">mitosis </w:t>
+      </w:r>
+      <w:r>
+        <w:rPr>
+          <w:rFonts w:ascii="Arial" w:hAnsi="Arial" w:cs="Arial"/>
+        </w:rPr>
+        <w:t>replications post-puberty every 1.5 years</w:t>
+      </w:r>
+    </w:p>
+    <w:p>
+      <w:pPr>
+        <w:pStyle w:val="ListParagraph"/>
+        <w:numPr>
+          <w:ilvl w:val="1"/>
+          <w:numId w:val="7"/>
+        </w:numPr>
+        <w:rPr>
+          <w:rFonts w:ascii="Arial" w:hAnsi="Arial" w:cs="Arial"/>
+        </w:rPr>
+      </w:pPr>
+      <w:r>
+        <w:rPr>
+          <w:rFonts w:ascii="Arial" w:hAnsi="Arial" w:cs="Arial"/>
+        </w:rPr>
+        <w:t xml:space="preserve">This suggests there could be additional mechanisms involved in </w:t>
+      </w:r>
+      <w:r>
+        <w:rPr>
+          <w:rFonts w:ascii="Arial" w:hAnsi="Arial" w:cs="Arial"/>
+          <w:i/>
+        </w:rPr>
+        <w:t>de novo</w:t>
+      </w:r>
+      <w:r>
+        <w:rPr>
+          <w:rFonts w:ascii="Arial" w:hAnsi="Arial" w:cs="Arial"/>
+        </w:rPr>
+        <w:t xml:space="preserve"> indel formation</w:t>
+      </w:r>
+      <w:r>
+        <w:rPr>
+          <w:rFonts w:ascii="Arial" w:hAnsi="Arial" w:cs="Arial"/>
+        </w:rPr>
+        <w:t>, such as the type</w:t>
+      </w:r>
+      <w:r>
+        <w:rPr>
+          <w:rFonts w:ascii="Arial" w:hAnsi="Arial" w:cs="Arial"/>
+        </w:rPr>
+        <w:t xml:space="preserve"> or relative concentration</w:t>
+      </w:r>
+      <w:r>
+        <w:rPr>
+          <w:rFonts w:ascii="Arial" w:hAnsi="Arial" w:cs="Arial"/>
+        </w:rPr>
+        <w:t xml:space="preserve"> of polymerase reprised for </w:t>
+      </w:r>
+      <w:r>
+        <w:rPr>
+          <w:rFonts w:ascii="Arial" w:hAnsi="Arial" w:cs="Arial"/>
+        </w:rPr>
+        <w:t xml:space="preserve">DNA </w:t>
+      </w:r>
+      <w:r>
+        <w:rPr>
+          <w:rFonts w:ascii="Arial" w:hAnsi="Arial" w:cs="Arial"/>
+        </w:rPr>
+        <w:t>replication</w:t>
+      </w:r>
+      <w:r>
+        <w:rPr>
+          <w:rFonts w:ascii="Arial" w:hAnsi="Arial" w:cs="Arial"/>
+        </w:rPr>
+        <w:t xml:space="preserve"> or repair</w:t>
+      </w:r>
+      <w:r>
+        <w:rPr>
+          <w:rFonts w:ascii="Arial" w:hAnsi="Arial" w:cs="Arial"/>
+        </w:rPr>
+        <w:t>.</w:t>
+      </w:r>
+    </w:p>
+    <w:p>
+      <w:pPr>
+        <w:rPr>
+          <w:rFonts w:ascii="Arial" w:hAnsi="Arial" w:cs="Arial"/>
+        </w:rPr>
+      </w:pPr>
+    </w:p>
+    <w:p>
+      <w:pPr>
+        <w:rPr>
+          <w:rFonts w:ascii="Arial" w:hAnsi="Arial" w:cs="Arial"/>
+        </w:rPr>
+      </w:pPr>
+    </w:p>
+    <w:p>
+      <w:pPr>
+        <w:rPr>
+          <w:rFonts w:ascii="Arial" w:hAnsi="Arial" w:cs="Arial"/>
+        </w:rPr>
+      </w:pPr>
+    </w:p>
+    <w:p>
+      <w:pPr>
+        <w:rPr>
           <w:rFonts w:ascii="Arial" w:eastAsia="Times New Roman" w:hAnsi="Arial" w:cs="Arial"/>
         </w:rPr>
       </w:pPr>
@@ -83,161 +1983,6 @@
           <w:rFonts w:ascii="Arial" w:hAnsi="Arial" w:cs="Arial"/>
         </w:rPr>
       </w:pPr>
-    </w:p>
-    <w:p>
-      <w:pPr>
-        <w:rPr>
-          <w:rFonts w:ascii="Arial" w:hAnsi="Arial" w:cs="Arial"/>
-        </w:rPr>
-      </w:pPr>
-    </w:p>
-    <w:p>
-      <w:pPr>
-        <w:rPr>
-          <w:rFonts w:ascii="Arial" w:hAnsi="Arial" w:cs="Arial"/>
-        </w:rPr>
-      </w:pPr>
-    </w:p>
-    <w:p>
-      <w:pPr>
-        <w:rPr>
-          <w:rFonts w:ascii="Arial" w:hAnsi="Arial" w:cs="Arial"/>
-        </w:rPr>
-      </w:pPr>
-      <w:r>
-        <w:rPr>
-          <w:rFonts w:ascii="Arial" w:hAnsi="Arial" w:cs="Arial"/>
-        </w:rPr>
-        <w:t xml:space="preserve">Fraction of </w:t>
-      </w:r>
-      <w:r>
-        <w:rPr>
-          <w:rFonts w:ascii="Arial" w:hAnsi="Arial" w:cs="Arial"/>
-          <w:i/>
-        </w:rPr>
-        <w:t xml:space="preserve">de novo </w:t>
-      </w:r>
-      <w:r>
-        <w:rPr>
-          <w:rFonts w:ascii="Arial" w:hAnsi="Arial" w:cs="Arial"/>
-        </w:rPr>
-        <w:t>variants that were phased using Illumina reads: 0.4</w:t>
-      </w:r>
-    </w:p>
-    <w:p>
-      <w:pPr>
-        <w:rPr>
-          <w:rFonts w:ascii="Arial" w:hAnsi="Arial" w:cs="Arial"/>
-          <w:color w:val="000000"/>
-          <w:sz w:val="22"/>
-          <w:szCs w:val="22"/>
-        </w:rPr>
-      </w:pPr>
-      <w:r>
-        <w:rPr>
-          <w:rFonts w:ascii="Arial" w:hAnsi="Arial" w:cs="Arial"/>
-        </w:rPr>
-        <w:t xml:space="preserve">Standard deviation (across probands): </w:t>
-      </w:r>
-      <w:r>
-        <w:rPr>
-          <w:rFonts w:ascii="Arial" w:hAnsi="Arial" w:cs="Arial"/>
-          <w:color w:val="000000"/>
-          <w:sz w:val="22"/>
-          <w:szCs w:val="22"/>
-        </w:rPr>
-        <w:t>0.06190185592012657</w:t>
-      </w:r>
-    </w:p>
-    <w:p>
-      <w:pPr>
-        <w:rPr>
-          <w:rFonts w:ascii="Arial" w:hAnsi="Arial" w:cs="Arial"/>
-          <w:color w:val="000000"/>
-          <w:sz w:val="22"/>
-          <w:szCs w:val="22"/>
-        </w:rPr>
-      </w:pPr>
-    </w:p>
-    <w:p>
-      <w:pPr>
-        <w:rPr>
-          <w:rFonts w:ascii="Arial" w:hAnsi="Arial" w:cs="Arial"/>
-          <w:color w:val="000000"/>
-          <w:sz w:val="22"/>
-          <w:szCs w:val="22"/>
-        </w:rPr>
-      </w:pPr>
-      <w:r>
-        <w:rPr>
-          <w:rFonts w:ascii="Arial" w:hAnsi="Arial" w:cs="Arial"/>
-        </w:rPr>
-        <w:t xml:space="preserve">Fraction of </w:t>
-      </w:r>
-      <w:r>
-        <w:rPr>
-          <w:rFonts w:ascii="Arial" w:hAnsi="Arial" w:cs="Arial"/>
-          <w:i/>
-        </w:rPr>
-        <w:t xml:space="preserve">de novo </w:t>
-      </w:r>
-      <w:r>
-        <w:rPr>
-          <w:rFonts w:ascii="Arial" w:hAnsi="Arial" w:cs="Arial"/>
-        </w:rPr>
-        <w:t xml:space="preserve">variants that were phased using Illumina reads: </w:t>
-      </w:r>
-      <w:r>
-        <w:rPr>
-          <w:rFonts w:ascii="Arial" w:hAnsi="Arial" w:cs="Arial"/>
-          <w:color w:val="000000"/>
-          <w:sz w:val="22"/>
-          <w:szCs w:val="22"/>
-        </w:rPr>
-        <w:t>0.8322324966974901</w:t>
-      </w:r>
-    </w:p>
-    <w:p>
-      <w:pPr>
-        <w:tabs>
-          <w:tab w:val="left" w:pos="560"/>
-          <w:tab w:val="left" w:pos="1120"/>
-          <w:tab w:val="left" w:pos="1680"/>
-          <w:tab w:val="left" w:pos="2240"/>
-          <w:tab w:val="left" w:pos="2800"/>
-          <w:tab w:val="left" w:pos="3360"/>
-          <w:tab w:val="left" w:pos="3920"/>
-          <w:tab w:val="left" w:pos="4480"/>
-          <w:tab w:val="left" w:pos="5040"/>
-          <w:tab w:val="left" w:pos="5600"/>
-          <w:tab w:val="left" w:pos="6160"/>
-          <w:tab w:val="left" w:pos="6720"/>
-        </w:tabs>
-        <w:autoSpaceDE w:val="0"/>
-        <w:autoSpaceDN w:val="0"/>
-        <w:adjustRightInd w:val="0"/>
-        <w:rPr>
-          <w:rFonts w:ascii="Arial" w:hAnsi="Arial" w:cs="Arial"/>
-          <w:color w:val="000000"/>
-          <w:sz w:val="22"/>
-          <w:szCs w:val="22"/>
-        </w:rPr>
-      </w:pPr>
-      <w:r>
-        <w:rPr>
-          <w:rFonts w:ascii="Arial" w:hAnsi="Arial" w:cs="Arial"/>
-        </w:rPr>
-        <w:t xml:space="preserve">Standard deviation (across probands): </w:t>
-      </w:r>
-      <w:r>
-        <w:rPr>
-          <w:rFonts w:ascii="Arial" w:hAnsi="Arial" w:cs="Arial"/>
-          <w:color w:val="000000"/>
-          <w:sz w:val="22"/>
-          <w:szCs w:val="22"/>
-        </w:rPr>
-        <w:t>0.03070946196107359</w:t>
-      </w:r>
     </w:p>
     <w:p>
       <w:pPr>
@@ -332,8 +2077,17 @@
           <w:rFonts w:ascii="Arial" w:hAnsi="Arial" w:cs="Arial"/>
           <w:color w:val="000000"/>
         </w:rPr>
-        <w:t>correlation between paternal age and number of de novos</w:t>
-      </w:r>
+        <w:t xml:space="preserve">correlation between paternal age and number of de </w:t>
+      </w:r>
+      <w:proofErr w:type="spellStart"/>
+      <w:r>
+        <w:rPr>
+          <w:rFonts w:ascii="Arial" w:hAnsi="Arial" w:cs="Arial"/>
+          <w:color w:val="000000"/>
+        </w:rPr>
+        <w:t>novos</w:t>
+      </w:r>
+      <w:proofErr w:type="spellEnd"/>
     </w:p>
     <w:p>
       <w:pPr>
@@ -502,6 +2256,56 @@
         </w:rPr>
         <w:t>CCC indels were positively correlated with paternal age and not correlated with maternal age – confirms the idea that CCC mutations are related to polymerase slippage during replication</w:t>
       </w:r>
+    </w:p>
+    <w:p>
+      <w:pPr>
+        <w:tabs>
+          <w:tab w:val="left" w:pos="560"/>
+          <w:tab w:val="left" w:pos="1120"/>
+          <w:tab w:val="left" w:pos="1680"/>
+          <w:tab w:val="left" w:pos="2240"/>
+          <w:tab w:val="left" w:pos="2800"/>
+          <w:tab w:val="left" w:pos="3360"/>
+          <w:tab w:val="left" w:pos="3920"/>
+          <w:tab w:val="left" w:pos="4480"/>
+          <w:tab w:val="left" w:pos="5040"/>
+          <w:tab w:val="left" w:pos="5600"/>
+          <w:tab w:val="left" w:pos="6160"/>
+          <w:tab w:val="left" w:pos="6720"/>
+        </w:tabs>
+        <w:autoSpaceDE w:val="0"/>
+        <w:autoSpaceDN w:val="0"/>
+        <w:adjustRightInd w:val="0"/>
+        <w:rPr>
+          <w:rFonts w:ascii="Arial" w:hAnsi="Arial" w:cs="Arial"/>
+          <w:color w:val="000000"/>
+        </w:rPr>
+      </w:pPr>
+    </w:p>
+    <w:p>
+      <w:pPr>
+        <w:tabs>
+          <w:tab w:val="left" w:pos="560"/>
+          <w:tab w:val="left" w:pos="1120"/>
+          <w:tab w:val="left" w:pos="1680"/>
+          <w:tab w:val="left" w:pos="2240"/>
+          <w:tab w:val="left" w:pos="2800"/>
+          <w:tab w:val="left" w:pos="3360"/>
+          <w:tab w:val="left" w:pos="3920"/>
+          <w:tab w:val="left" w:pos="4480"/>
+          <w:tab w:val="left" w:pos="5040"/>
+          <w:tab w:val="left" w:pos="5600"/>
+          <w:tab w:val="left" w:pos="6160"/>
+          <w:tab w:val="left" w:pos="6720"/>
+        </w:tabs>
+        <w:autoSpaceDE w:val="0"/>
+        <w:autoSpaceDN w:val="0"/>
+        <w:adjustRightInd w:val="0"/>
+        <w:rPr>
+          <w:rFonts w:ascii="Arial" w:hAnsi="Arial" w:cs="Arial"/>
+          <w:color w:val="000000"/>
+        </w:rPr>
+      </w:pPr>
     </w:p>
     <w:p>
       <w:pPr>
@@ -1200,6 +3004,7 @@
                 <w:rFonts w:ascii="Arial" w:hAnsi="Arial" w:cs="Arial"/>
                 <w:color w:val="000000"/>
               </w:rPr>
+              <w:lastRenderedPageBreak/>
               <w:t>chr12:71038252</w:t>
             </w:r>
           </w:p>
@@ -1290,7 +3095,7 @@
                 <w:sz w:val="22"/>
                 <w:szCs w:val="22"/>
               </w:rPr>
-              <w:t>taactt</w:t>
+              <w:t>TAACTT</w:t>
             </w:r>
             <w:r>
               <w:rPr>
@@ -1300,7 +3105,7 @@
                 <w:szCs w:val="22"/>
                 <w:u w:val="single"/>
               </w:rPr>
-              <w:t>gtg</w:t>
+              <w:t>GTG</w:t>
             </w:r>
             <w:r>
               <w:rPr>
@@ -1310,7 +3115,7 @@
                 <w:szCs w:val="22"/>
                 <w:u w:val="single"/>
               </w:rPr>
-              <w:t>gtg</w:t>
+              <w:t>GTG</w:t>
             </w:r>
             <w:r>
               <w:rPr>
@@ -1319,7 +3124,7 @@
                 <w:sz w:val="22"/>
                 <w:szCs w:val="22"/>
               </w:rPr>
-              <w:t>ttt</w:t>
+              <w:t>TTT</w:t>
             </w:r>
           </w:p>
         </w:tc>
@@ -2061,14 +3866,345 @@
         </w:rPr>
         <w:t>I</w:t>
       </w:r>
-      <w:bookmarkStart w:id="0" w:name="_GoBack"/>
-      <w:bookmarkEnd w:id="0"/>
       <w:r>
         <w:rPr>
           <w:rFonts w:ascii="Arial" w:hAnsi="Arial" w:cs="Arial"/>
           <w:color w:val="000000"/>
         </w:rPr>
         <w:t>llumina data as well as Netherlands/Oscar’s data</w:t>
+      </w:r>
+    </w:p>
+    <w:p>
+      <w:pPr>
+        <w:tabs>
+          <w:tab w:val="left" w:pos="560"/>
+          <w:tab w:val="left" w:pos="1120"/>
+          <w:tab w:val="left" w:pos="1680"/>
+          <w:tab w:val="left" w:pos="2240"/>
+          <w:tab w:val="left" w:pos="2800"/>
+          <w:tab w:val="left" w:pos="3360"/>
+          <w:tab w:val="left" w:pos="3920"/>
+          <w:tab w:val="left" w:pos="4480"/>
+          <w:tab w:val="left" w:pos="5040"/>
+          <w:tab w:val="left" w:pos="5600"/>
+          <w:tab w:val="left" w:pos="6160"/>
+          <w:tab w:val="left" w:pos="6720"/>
+        </w:tabs>
+        <w:autoSpaceDE w:val="0"/>
+        <w:autoSpaceDN w:val="0"/>
+        <w:adjustRightInd w:val="0"/>
+        <w:rPr>
+          <w:rFonts w:ascii="Arial" w:hAnsi="Arial" w:cs="Arial"/>
+          <w:color w:val="000000"/>
+        </w:rPr>
+      </w:pPr>
+    </w:p>
+    <w:p>
+      <w:pPr>
+        <w:tabs>
+          <w:tab w:val="left" w:pos="560"/>
+          <w:tab w:val="left" w:pos="1120"/>
+          <w:tab w:val="left" w:pos="1680"/>
+          <w:tab w:val="left" w:pos="2240"/>
+          <w:tab w:val="left" w:pos="2800"/>
+          <w:tab w:val="left" w:pos="3360"/>
+          <w:tab w:val="left" w:pos="3920"/>
+          <w:tab w:val="left" w:pos="4480"/>
+          <w:tab w:val="left" w:pos="5040"/>
+          <w:tab w:val="left" w:pos="5600"/>
+          <w:tab w:val="left" w:pos="6160"/>
+          <w:tab w:val="left" w:pos="6720"/>
+        </w:tabs>
+        <w:autoSpaceDE w:val="0"/>
+        <w:autoSpaceDN w:val="0"/>
+        <w:adjustRightInd w:val="0"/>
+        <w:rPr>
+          <w:rFonts w:ascii="Arial" w:hAnsi="Arial" w:cs="Arial"/>
+          <w:color w:val="000000"/>
+        </w:rPr>
+      </w:pPr>
+      <w:r>
+        <w:rPr>
+          <w:rFonts w:ascii="Arial" w:hAnsi="Arial" w:cs="Arial"/>
+          <w:color w:val="000000"/>
+        </w:rPr>
+        <w:t>In a multiple variable regression with both parental age and fraction of SNVs phased</w:t>
+      </w:r>
+      <w:r>
+        <w:rPr>
+          <w:rFonts w:ascii="Arial" w:hAnsi="Arial" w:cs="Arial"/>
+          <w:color w:val="000000"/>
+        </w:rPr>
+        <w:t xml:space="preserve"> to any parent</w:t>
+      </w:r>
+      <w:r>
+        <w:rPr>
+          <w:rFonts w:ascii="Arial" w:hAnsi="Arial" w:cs="Arial"/>
+          <w:color w:val="000000"/>
+        </w:rPr>
+        <w:t xml:space="preserve">, </w:t>
+      </w:r>
+      <w:r>
+        <w:rPr>
+          <w:rFonts w:ascii="Arial" w:hAnsi="Arial" w:cs="Arial"/>
+          <w:color w:val="000000"/>
+        </w:rPr>
+        <w:t>t</w:t>
+      </w:r>
+      <w:r>
+        <w:rPr>
+          <w:rFonts w:ascii="Arial" w:hAnsi="Arial" w:cs="Arial"/>
+          <w:color w:val="000000"/>
+        </w:rPr>
+        <w:t xml:space="preserve">he fraction </w:t>
+      </w:r>
+      <w:r>
+        <w:rPr>
+          <w:rFonts w:ascii="Arial" w:hAnsi="Arial" w:cs="Arial"/>
+          <w:color w:val="000000"/>
+        </w:rPr>
+        <w:t xml:space="preserve">of SNVs </w:t>
+      </w:r>
+      <w:r>
+        <w:rPr>
+          <w:rFonts w:ascii="Arial" w:hAnsi="Arial" w:cs="Arial"/>
+          <w:color w:val="000000"/>
+        </w:rPr>
+        <w:t xml:space="preserve">phased was not a significant predictor </w:t>
+      </w:r>
+      <w:r>
+        <w:rPr>
+          <w:rFonts w:ascii="Arial" w:hAnsi="Arial" w:cs="Arial"/>
+          <w:color w:val="000000"/>
+        </w:rPr>
+        <w:t xml:space="preserve">of number of indels per proband in the </w:t>
+      </w:r>
+      <w:r>
+        <w:rPr>
+          <w:rFonts w:ascii="Arial" w:hAnsi="Arial" w:cs="Arial"/>
+          <w:color w:val="000000"/>
+        </w:rPr>
+        <w:t xml:space="preserve">Illumina data (all P&gt;0.12) but was significantly negatively correlated with the number of </w:t>
+      </w:r>
+      <w:r>
+        <w:rPr>
+          <w:rFonts w:ascii="Arial" w:hAnsi="Arial" w:cs="Arial"/>
+          <w:color w:val="000000"/>
+        </w:rPr>
+        <w:t xml:space="preserve">maternally phased </w:t>
+      </w:r>
+      <w:r>
+        <w:rPr>
+          <w:rFonts w:ascii="Arial" w:hAnsi="Arial" w:cs="Arial"/>
+          <w:color w:val="000000"/>
+        </w:rPr>
+        <w:t>indels/proband in PacBio data</w:t>
+      </w:r>
+      <w:r>
+        <w:rPr>
+          <w:rFonts w:ascii="Arial" w:hAnsi="Arial" w:cs="Arial"/>
+          <w:color w:val="000000"/>
+        </w:rPr>
+        <w:t xml:space="preserve"> (for All indels </w:t>
+      </w:r>
+      <w:r>
+        <w:rPr>
+          <w:rFonts w:ascii="Arial" w:hAnsi="Arial" w:cs="Arial"/>
+          <w:i/>
+          <w:color w:val="000000"/>
+        </w:rPr>
+        <w:t>P</w:t>
+      </w:r>
+      <w:r>
+        <w:rPr>
+          <w:rFonts w:ascii="Arial" w:hAnsi="Arial" w:cs="Arial"/>
+          <w:color w:val="000000"/>
+        </w:rPr>
+        <w:t xml:space="preserve">=0.0078, for CCC indels </w:t>
+      </w:r>
+      <w:r>
+        <w:rPr>
+          <w:rFonts w:ascii="Arial" w:hAnsi="Arial" w:cs="Arial"/>
+          <w:i/>
+          <w:color w:val="000000"/>
+        </w:rPr>
+        <w:t>P</w:t>
+      </w:r>
+      <w:r>
+        <w:rPr>
+          <w:rFonts w:ascii="Arial" w:hAnsi="Arial" w:cs="Arial"/>
+          <w:color w:val="000000"/>
+        </w:rPr>
+        <w:t>=0.014)</w:t>
+      </w:r>
+      <w:r>
+        <w:rPr>
+          <w:rFonts w:ascii="Arial" w:hAnsi="Arial" w:cs="Arial"/>
+          <w:color w:val="000000"/>
+        </w:rPr>
+        <w:t>.</w:t>
+      </w:r>
+    </w:p>
+    <w:p>
+      <w:pPr>
+        <w:tabs>
+          <w:tab w:val="left" w:pos="560"/>
+          <w:tab w:val="left" w:pos="1120"/>
+          <w:tab w:val="left" w:pos="1680"/>
+          <w:tab w:val="left" w:pos="2240"/>
+          <w:tab w:val="left" w:pos="2800"/>
+          <w:tab w:val="left" w:pos="3360"/>
+          <w:tab w:val="left" w:pos="3920"/>
+          <w:tab w:val="left" w:pos="4480"/>
+          <w:tab w:val="left" w:pos="5040"/>
+          <w:tab w:val="left" w:pos="5600"/>
+          <w:tab w:val="left" w:pos="6160"/>
+          <w:tab w:val="left" w:pos="6720"/>
+        </w:tabs>
+        <w:autoSpaceDE w:val="0"/>
+        <w:autoSpaceDN w:val="0"/>
+        <w:adjustRightInd w:val="0"/>
+        <w:rPr>
+          <w:rFonts w:ascii="Arial" w:hAnsi="Arial" w:cs="Arial"/>
+          <w:color w:val="000000"/>
+        </w:rPr>
+      </w:pPr>
+    </w:p>
+    <w:p>
+      <w:pPr>
+        <w:tabs>
+          <w:tab w:val="left" w:pos="560"/>
+          <w:tab w:val="left" w:pos="1120"/>
+          <w:tab w:val="left" w:pos="1680"/>
+          <w:tab w:val="left" w:pos="2240"/>
+          <w:tab w:val="left" w:pos="2800"/>
+          <w:tab w:val="left" w:pos="3360"/>
+          <w:tab w:val="left" w:pos="3920"/>
+          <w:tab w:val="left" w:pos="4480"/>
+          <w:tab w:val="left" w:pos="5040"/>
+          <w:tab w:val="left" w:pos="5600"/>
+          <w:tab w:val="left" w:pos="6160"/>
+          <w:tab w:val="left" w:pos="6720"/>
+        </w:tabs>
+        <w:autoSpaceDE w:val="0"/>
+        <w:autoSpaceDN w:val="0"/>
+        <w:adjustRightInd w:val="0"/>
+        <w:rPr>
+          <w:rFonts w:ascii="Arial" w:hAnsi="Arial" w:cs="Arial"/>
+          <w:color w:val="000000"/>
+        </w:rPr>
+      </w:pPr>
+      <w:r>
+        <w:rPr>
+          <w:rFonts w:ascii="Arial" w:hAnsi="Arial" w:cs="Arial"/>
+          <w:color w:val="000000"/>
+        </w:rPr>
+        <w:t>All indel class correlations with parental age were positive</w:t>
+      </w:r>
+    </w:p>
+    <w:p>
+      <w:pPr>
+        <w:tabs>
+          <w:tab w:val="left" w:pos="560"/>
+          <w:tab w:val="left" w:pos="1120"/>
+          <w:tab w:val="left" w:pos="1680"/>
+          <w:tab w:val="left" w:pos="2240"/>
+          <w:tab w:val="left" w:pos="2800"/>
+          <w:tab w:val="left" w:pos="3360"/>
+          <w:tab w:val="left" w:pos="3920"/>
+          <w:tab w:val="left" w:pos="4480"/>
+          <w:tab w:val="left" w:pos="5040"/>
+          <w:tab w:val="left" w:pos="5600"/>
+          <w:tab w:val="left" w:pos="6160"/>
+          <w:tab w:val="left" w:pos="6720"/>
+        </w:tabs>
+        <w:autoSpaceDE w:val="0"/>
+        <w:autoSpaceDN w:val="0"/>
+        <w:adjustRightInd w:val="0"/>
+        <w:rPr>
+          <w:rFonts w:ascii="Arial" w:hAnsi="Arial" w:cs="Arial"/>
+          <w:color w:val="000000"/>
+        </w:rPr>
+      </w:pPr>
+    </w:p>
+    <w:p>
+      <w:pPr>
+        <w:tabs>
+          <w:tab w:val="left" w:pos="560"/>
+          <w:tab w:val="left" w:pos="1120"/>
+          <w:tab w:val="left" w:pos="1680"/>
+          <w:tab w:val="left" w:pos="2240"/>
+          <w:tab w:val="left" w:pos="2800"/>
+          <w:tab w:val="left" w:pos="3360"/>
+          <w:tab w:val="left" w:pos="3920"/>
+          <w:tab w:val="left" w:pos="4480"/>
+          <w:tab w:val="left" w:pos="5040"/>
+          <w:tab w:val="left" w:pos="5600"/>
+          <w:tab w:val="left" w:pos="6160"/>
+          <w:tab w:val="left" w:pos="6720"/>
+        </w:tabs>
+        <w:autoSpaceDE w:val="0"/>
+        <w:autoSpaceDN w:val="0"/>
+        <w:adjustRightInd w:val="0"/>
+        <w:rPr>
+          <w:rFonts w:ascii="Arial" w:hAnsi="Arial" w:cs="Arial"/>
+          <w:color w:val="000000"/>
+        </w:rPr>
+      </w:pPr>
+      <w:r>
+        <w:rPr>
+          <w:rFonts w:ascii="Arial" w:hAnsi="Arial" w:cs="Arial"/>
+          <w:color w:val="000000"/>
+        </w:rPr>
+        <w:t xml:space="preserve">Correlation p-values and plots with parental age </w:t>
+      </w:r>
+      <w:r>
+        <w:rPr>
+          <w:rFonts w:ascii="Arial" w:hAnsi="Arial" w:cs="Arial"/>
+          <w:color w:val="000000"/>
+        </w:rPr>
+        <w:t xml:space="preserve">run with </w:t>
+      </w:r>
+      <w:proofErr w:type="spellStart"/>
+      <w:r>
+        <w:rPr>
+          <w:rFonts w:ascii="Arial" w:hAnsi="Arial" w:cs="Arial"/>
+          <w:color w:val="000000"/>
+        </w:rPr>
+        <w:t>regressions_age.R</w:t>
+      </w:r>
+      <w:proofErr w:type="spellEnd"/>
+    </w:p>
+    <w:p>
+      <w:pPr>
+        <w:tabs>
+          <w:tab w:val="left" w:pos="560"/>
+          <w:tab w:val="left" w:pos="1120"/>
+          <w:tab w:val="left" w:pos="1680"/>
+          <w:tab w:val="left" w:pos="2240"/>
+          <w:tab w:val="left" w:pos="2800"/>
+          <w:tab w:val="left" w:pos="3360"/>
+          <w:tab w:val="left" w:pos="3920"/>
+          <w:tab w:val="left" w:pos="4480"/>
+          <w:tab w:val="left" w:pos="5040"/>
+          <w:tab w:val="left" w:pos="5600"/>
+          <w:tab w:val="left" w:pos="6160"/>
+          <w:tab w:val="left" w:pos="6720"/>
+        </w:tabs>
+        <w:autoSpaceDE w:val="0"/>
+        <w:autoSpaceDN w:val="0"/>
+        <w:adjustRightInd w:val="0"/>
+        <w:rPr>
+          <w:rFonts w:ascii="Arial" w:hAnsi="Arial" w:cs="Arial"/>
+          <w:color w:val="000000"/>
+        </w:rPr>
+      </w:pPr>
+      <w:r>
+        <w:rPr>
+          <w:rFonts w:ascii="Arial" w:hAnsi="Arial" w:cs="Arial"/>
+          <w:color w:val="000000"/>
+        </w:rPr>
+        <w:t>P-value meta-analysis done with metanalysis_indels.py</w:t>
       </w:r>
     </w:p>
     <w:sectPr>
@@ -2081,9 +4217,386 @@
 </w:document>
 </file>
 
+<file path=word/endnotes.xml><?xml version="1.0" encoding="utf-8"?>
+<w:endnotes xmlns:wpc="http://schemas.microsoft.com/office/word/2010/wordprocessingCanvas" xmlns:cx="http://schemas.microsoft.com/office/drawing/2014/chartex" xmlns:cx1="http://schemas.microsoft.com/office/drawing/2015/9/8/chartex" xmlns:cx2="http://schemas.microsoft.com/office/drawing/2015/10/21/chartex" xmlns:cx3="http://schemas.microsoft.com/office/drawing/2016/5/9/chartex" xmlns:cx4="http://schemas.microsoft.com/office/drawing/2016/5/10/chartex" xmlns:cx5="http://schemas.microsoft.com/office/drawing/2016/5/11/chartex" xmlns:cx6="http://schemas.microsoft.com/office/drawing/2016/5/12/chartex" xmlns:cx7="http://schemas.microsoft.com/office/drawing/2016/5/13/chartex" xmlns:cx8="http://schemas.microsoft.com/office/drawing/2016/5/14/chartex" xmlns:mc="http://schemas.openxmlformats.org/markup-compatibility/2006" xmlns:aink="http://schemas.microsoft.com/office/drawing/2016/ink" xmlns:am3d="http://schemas.microsoft.com/office/drawing/2017/model3d" xmlns:o="urn:schemas-microsoft-com:office:office" xmlns:r="http://schemas.openxmlformats.org/officeDocument/2006/relationships" xmlns:m="http://schemas.openxmlformats.org/officeDocument/2006/math" xmlns:v="urn:schemas-microsoft-com:vml" xmlns:wp14="http://schemas.microsoft.com/office/word/2010/wordprocessingDrawing" xmlns:wp="http://schemas.openxmlformats.org/drawingml/2006/wordprocessingDrawing" xmlns:w10="urn:schemas-microsoft-com:office:word" xmlns:w="http://schemas.openxmlformats.org/wordprocessingml/2006/main" xmlns:w14="http://schemas.microsoft.com/office/word/2010/wordml" xmlns:w15="http://schemas.microsoft.com/office/word/2012/wordml" xmlns:w16cid="http://schemas.microsoft.com/office/word/2016/wordml/cid" xmlns:w16se="http://schemas.microsoft.com/office/word/2015/wordml/symex" xmlns:wpg="http://schemas.microsoft.com/office/word/2010/wordprocessingGroup" xmlns:wpi="http://schemas.microsoft.com/office/word/2010/wordprocessingInk" xmlns:wne="http://schemas.microsoft.com/office/word/2006/wordml" xmlns:wps="http://schemas.microsoft.com/office/word/2010/wordprocessingShape" mc:Ignorable="w14 w15 w16se w16cid wp14">
+  <w:endnote w:type="separator" w:id="-1">
+    <w:p>
+      <w:r>
+        <w:separator/>
+      </w:r>
+    </w:p>
+  </w:endnote>
+  <w:endnote w:type="continuationSeparator" w:id="0">
+    <w:p>
+      <w:r>
+        <w:continuationSeparator/>
+      </w:r>
+    </w:p>
+  </w:endnote>
+</w:endnotes>
+</file>
+
+<file path=word/footnotes.xml><?xml version="1.0" encoding="utf-8"?>
+<w:footnotes xmlns:wpc="http://schemas.microsoft.com/office/word/2010/wordprocessingCanvas" xmlns:cx="http://schemas.microsoft.com/office/drawing/2014/chartex" xmlns:cx1="http://schemas.microsoft.com/office/drawing/2015/9/8/chartex" xmlns:cx2="http://schemas.microsoft.com/office/drawing/2015/10/21/chartex" xmlns:cx3="http://schemas.microsoft.com/office/drawing/2016/5/9/chartex" xmlns:cx4="http://schemas.microsoft.com/office/drawing/2016/5/10/chartex" xmlns:cx5="http://schemas.microsoft.com/office/drawing/2016/5/11/chartex" xmlns:cx6="http://schemas.microsoft.com/office/drawing/2016/5/12/chartex" xmlns:cx7="http://schemas.microsoft.com/office/drawing/2016/5/13/chartex" xmlns:cx8="http://schemas.microsoft.com/office/drawing/2016/5/14/chartex" xmlns:mc="http://schemas.openxmlformats.org/markup-compatibility/2006" xmlns:aink="http://schemas.microsoft.com/office/drawing/2016/ink" xmlns:am3d="http://schemas.microsoft.com/office/drawing/2017/model3d" xmlns:o="urn:schemas-microsoft-com:office:office" xmlns:r="http://schemas.openxmlformats.org/officeDocument/2006/relationships" xmlns:m="http://schemas.openxmlformats.org/officeDocument/2006/math" xmlns:v="urn:schemas-microsoft-com:vml" xmlns:wp14="http://schemas.microsoft.com/office/word/2010/wordprocessingDrawing" xmlns:wp="http://schemas.openxmlformats.org/drawingml/2006/wordprocessingDrawing" xmlns:w10="urn:schemas-microsoft-com:office:word" xmlns:w="http://schemas.openxmlformats.org/wordprocessingml/2006/main" xmlns:w14="http://schemas.microsoft.com/office/word/2010/wordml" xmlns:w15="http://schemas.microsoft.com/office/word/2012/wordml" xmlns:w16cid="http://schemas.microsoft.com/office/word/2016/wordml/cid" xmlns:w16se="http://schemas.microsoft.com/office/word/2015/wordml/symex" xmlns:wpg="http://schemas.microsoft.com/office/word/2010/wordprocessingGroup" xmlns:wpi="http://schemas.microsoft.com/office/word/2010/wordprocessingInk" xmlns:wne="http://schemas.microsoft.com/office/word/2006/wordml" xmlns:wps="http://schemas.microsoft.com/office/word/2010/wordprocessingShape" mc:Ignorable="w14 w15 w16se w16cid wp14">
+  <w:footnote w:type="separator" w:id="-1">
+    <w:p>
+      <w:r>
+        <w:separator/>
+      </w:r>
+    </w:p>
+  </w:footnote>
+  <w:footnote w:type="continuationSeparator" w:id="0">
+    <w:p>
+      <w:r>
+        <w:continuationSeparator/>
+      </w:r>
+    </w:p>
+  </w:footnote>
+</w:footnotes>
+</file>
+
 <file path=word/numbering.xml><?xml version="1.0" encoding="utf-8"?>
 <w:numbering xmlns:wpc="http://schemas.microsoft.com/office/word/2010/wordprocessingCanvas" xmlns:cx="http://schemas.microsoft.com/office/drawing/2014/chartex" xmlns:cx1="http://schemas.microsoft.com/office/drawing/2015/9/8/chartex" xmlns:cx2="http://schemas.microsoft.com/office/drawing/2015/10/21/chartex" xmlns:cx3="http://schemas.microsoft.com/office/drawing/2016/5/9/chartex" xmlns:cx4="http://schemas.microsoft.com/office/drawing/2016/5/10/chartex" xmlns:cx5="http://schemas.microsoft.com/office/drawing/2016/5/11/chartex" xmlns:cx6="http://schemas.microsoft.com/office/drawing/2016/5/12/chartex" xmlns:cx7="http://schemas.microsoft.com/office/drawing/2016/5/13/chartex" xmlns:cx8="http://schemas.microsoft.com/office/drawing/2016/5/14/chartex" xmlns:mc="http://schemas.openxmlformats.org/markup-compatibility/2006" xmlns:aink="http://schemas.microsoft.com/office/drawing/2016/ink" xmlns:am3d="http://schemas.microsoft.com/office/drawing/2017/model3d" xmlns:o="urn:schemas-microsoft-com:office:office" xmlns:r="http://schemas.openxmlformats.org/officeDocument/2006/relationships" xmlns:m="http://schemas.openxmlformats.org/officeDocument/2006/math" xmlns:v="urn:schemas-microsoft-com:vml" xmlns:wp14="http://schemas.microsoft.com/office/word/2010/wordprocessingDrawing" xmlns:wp="http://schemas.openxmlformats.org/drawingml/2006/wordprocessingDrawing" xmlns:w10="urn:schemas-microsoft-com:office:word" xmlns:w="http://schemas.openxmlformats.org/wordprocessingml/2006/main" xmlns:w14="http://schemas.microsoft.com/office/word/2010/wordml" xmlns:w15="http://schemas.microsoft.com/office/word/2012/wordml" xmlns:w16cid="http://schemas.microsoft.com/office/word/2016/wordml/cid" xmlns:w16se="http://schemas.microsoft.com/office/word/2015/wordml/symex" xmlns:wpg="http://schemas.microsoft.com/office/word/2010/wordprocessingGroup" xmlns:wpi="http://schemas.microsoft.com/office/word/2010/wordprocessingInk" xmlns:wne="http://schemas.microsoft.com/office/word/2006/wordml" xmlns:wps="http://schemas.microsoft.com/office/word/2010/wordprocessingShape" mc:Ignorable="w14 w15 w16se w16cid wp14">
   <w:abstractNum w:abstractNumId="0" w15:restartNumberingAfterBreak="0">
+    <w:nsid w:val="03B572C1"/>
+    <w:multiLevelType w:val="hybridMultilevel"/>
+    <w:tmpl w:val="48AC7DF6"/>
+    <w:lvl w:ilvl="0" w:tplc="04090001">
+      <w:start w:val="1"/>
+      <w:numFmt w:val="bullet"/>
+      <w:lvlText w:val=""/>
+      <w:lvlJc w:val="left"/>
+      <w:pPr>
+        <w:ind w:left="720" w:hanging="360"/>
+      </w:pPr>
+      <w:rPr>
+        <w:rFonts w:ascii="Symbol" w:hAnsi="Symbol" w:hint="default"/>
+      </w:rPr>
+    </w:lvl>
+    <w:lvl w:ilvl="1" w:tplc="04090003">
+      <w:start w:val="1"/>
+      <w:numFmt w:val="bullet"/>
+      <w:lvlText w:val="o"/>
+      <w:lvlJc w:val="left"/>
+      <w:pPr>
+        <w:ind w:left="1440" w:hanging="360"/>
+      </w:pPr>
+      <w:rPr>
+        <w:rFonts w:ascii="Courier New" w:hAnsi="Courier New" w:cs="Courier New" w:hint="default"/>
+      </w:rPr>
+    </w:lvl>
+    <w:lvl w:ilvl="2" w:tplc="04090005">
+      <w:start w:val="1"/>
+      <w:numFmt w:val="bullet"/>
+      <w:lvlText w:val=""/>
+      <w:lvlJc w:val="left"/>
+      <w:pPr>
+        <w:ind w:left="2160" w:hanging="360"/>
+      </w:pPr>
+      <w:rPr>
+        <w:rFonts w:ascii="Wingdings" w:hAnsi="Wingdings" w:hint="default"/>
+      </w:rPr>
+    </w:lvl>
+    <w:lvl w:ilvl="3" w:tplc="04090001" w:tentative="1">
+      <w:start w:val="1"/>
+      <w:numFmt w:val="bullet"/>
+      <w:lvlText w:val=""/>
+      <w:lvlJc w:val="left"/>
+      <w:pPr>
+        <w:ind w:left="2880" w:hanging="360"/>
+      </w:pPr>
+      <w:rPr>
+        <w:rFonts w:ascii="Symbol" w:hAnsi="Symbol" w:hint="default"/>
+      </w:rPr>
+    </w:lvl>
+    <w:lvl w:ilvl="4" w:tplc="04090003" w:tentative="1">
+      <w:start w:val="1"/>
+      <w:numFmt w:val="bullet"/>
+      <w:lvlText w:val="o"/>
+      <w:lvlJc w:val="left"/>
+      <w:pPr>
+        <w:ind w:left="3600" w:hanging="360"/>
+      </w:pPr>
+      <w:rPr>
+        <w:rFonts w:ascii="Courier New" w:hAnsi="Courier New" w:cs="Courier New" w:hint="default"/>
+      </w:rPr>
+    </w:lvl>
+    <w:lvl w:ilvl="5" w:tplc="04090005" w:tentative="1">
+      <w:start w:val="1"/>
+      <w:numFmt w:val="bullet"/>
+      <w:lvlText w:val=""/>
+      <w:lvlJc w:val="left"/>
+      <w:pPr>
+        <w:ind w:left="4320" w:hanging="360"/>
+      </w:pPr>
+      <w:rPr>
+        <w:rFonts w:ascii="Wingdings" w:hAnsi="Wingdings" w:hint="default"/>
+      </w:rPr>
+    </w:lvl>
+    <w:lvl w:ilvl="6" w:tplc="04090001" w:tentative="1">
+      <w:start w:val="1"/>
+      <w:numFmt w:val="bullet"/>
+      <w:lvlText w:val=""/>
+      <w:lvlJc w:val="left"/>
+      <w:pPr>
+        <w:ind w:left="5040" w:hanging="360"/>
+      </w:pPr>
+      <w:rPr>
+        <w:rFonts w:ascii="Symbol" w:hAnsi="Symbol" w:hint="default"/>
+      </w:rPr>
+    </w:lvl>
+    <w:lvl w:ilvl="7" w:tplc="04090003" w:tentative="1">
+      <w:start w:val="1"/>
+      <w:numFmt w:val="bullet"/>
+      <w:lvlText w:val="o"/>
+      <w:lvlJc w:val="left"/>
+      <w:pPr>
+        <w:ind w:left="5760" w:hanging="360"/>
+      </w:pPr>
+      <w:rPr>
+        <w:rFonts w:ascii="Courier New" w:hAnsi="Courier New" w:cs="Courier New" w:hint="default"/>
+      </w:rPr>
+    </w:lvl>
+    <w:lvl w:ilvl="8" w:tplc="04090005" w:tentative="1">
+      <w:start w:val="1"/>
+      <w:numFmt w:val="bullet"/>
+      <w:lvlText w:val=""/>
+      <w:lvlJc w:val="left"/>
+      <w:pPr>
+        <w:ind w:left="6480" w:hanging="360"/>
+      </w:pPr>
+      <w:rPr>
+        <w:rFonts w:ascii="Wingdings" w:hAnsi="Wingdings" w:hint="default"/>
+      </w:rPr>
+    </w:lvl>
+  </w:abstractNum>
+  <w:abstractNum w:abstractNumId="1" w15:restartNumberingAfterBreak="0">
+    <w:nsid w:val="0DE12EA3"/>
+    <w:multiLevelType w:val="hybridMultilevel"/>
+    <w:tmpl w:val="D368D6F0"/>
+    <w:lvl w:ilvl="0" w:tplc="04090001">
+      <w:start w:val="1"/>
+      <w:numFmt w:val="bullet"/>
+      <w:lvlText w:val=""/>
+      <w:lvlJc w:val="left"/>
+      <w:pPr>
+        <w:ind w:left="720" w:hanging="360"/>
+      </w:pPr>
+      <w:rPr>
+        <w:rFonts w:ascii="Symbol" w:hAnsi="Symbol" w:hint="default"/>
+      </w:rPr>
+    </w:lvl>
+    <w:lvl w:ilvl="1" w:tplc="04090003" w:tentative="1">
+      <w:start w:val="1"/>
+      <w:numFmt w:val="bullet"/>
+      <w:lvlText w:val="o"/>
+      <w:lvlJc w:val="left"/>
+      <w:pPr>
+        <w:ind w:left="1440" w:hanging="360"/>
+      </w:pPr>
+      <w:rPr>
+        <w:rFonts w:ascii="Courier New" w:hAnsi="Courier New" w:cs="Courier New" w:hint="default"/>
+      </w:rPr>
+    </w:lvl>
+    <w:lvl w:ilvl="2" w:tplc="04090005" w:tentative="1">
+      <w:start w:val="1"/>
+      <w:numFmt w:val="bullet"/>
+      <w:lvlText w:val=""/>
+      <w:lvlJc w:val="left"/>
+      <w:pPr>
+        <w:ind w:left="2160" w:hanging="360"/>
+      </w:pPr>
+      <w:rPr>
+        <w:rFonts w:ascii="Wingdings" w:hAnsi="Wingdings" w:hint="default"/>
+      </w:rPr>
+    </w:lvl>
+    <w:lvl w:ilvl="3" w:tplc="04090001" w:tentative="1">
+      <w:start w:val="1"/>
+      <w:numFmt w:val="bullet"/>
+      <w:lvlText w:val=""/>
+      <w:lvlJc w:val="left"/>
+      <w:pPr>
+        <w:ind w:left="2880" w:hanging="360"/>
+      </w:pPr>
+      <w:rPr>
+        <w:rFonts w:ascii="Symbol" w:hAnsi="Symbol" w:hint="default"/>
+      </w:rPr>
+    </w:lvl>
+    <w:lvl w:ilvl="4" w:tplc="04090003" w:tentative="1">
+      <w:start w:val="1"/>
+      <w:numFmt w:val="bullet"/>
+      <w:lvlText w:val="o"/>
+      <w:lvlJc w:val="left"/>
+      <w:pPr>
+        <w:ind w:left="3600" w:hanging="360"/>
+      </w:pPr>
+      <w:rPr>
+        <w:rFonts w:ascii="Courier New" w:hAnsi="Courier New" w:cs="Courier New" w:hint="default"/>
+      </w:rPr>
+    </w:lvl>
+    <w:lvl w:ilvl="5" w:tplc="04090005" w:tentative="1">
+      <w:start w:val="1"/>
+      <w:numFmt w:val="bullet"/>
+      <w:lvlText w:val=""/>
+      <w:lvlJc w:val="left"/>
+      <w:pPr>
+        <w:ind w:left="4320" w:hanging="360"/>
+      </w:pPr>
+      <w:rPr>
+        <w:rFonts w:ascii="Wingdings" w:hAnsi="Wingdings" w:hint="default"/>
+      </w:rPr>
+    </w:lvl>
+    <w:lvl w:ilvl="6" w:tplc="04090001" w:tentative="1">
+      <w:start w:val="1"/>
+      <w:numFmt w:val="bullet"/>
+      <w:lvlText w:val=""/>
+      <w:lvlJc w:val="left"/>
+      <w:pPr>
+        <w:ind w:left="5040" w:hanging="360"/>
+      </w:pPr>
+      <w:rPr>
+        <w:rFonts w:ascii="Symbol" w:hAnsi="Symbol" w:hint="default"/>
+      </w:rPr>
+    </w:lvl>
+    <w:lvl w:ilvl="7" w:tplc="04090003" w:tentative="1">
+      <w:start w:val="1"/>
+      <w:numFmt w:val="bullet"/>
+      <w:lvlText w:val="o"/>
+      <w:lvlJc w:val="left"/>
+      <w:pPr>
+        <w:ind w:left="5760" w:hanging="360"/>
+      </w:pPr>
+      <w:rPr>
+        <w:rFonts w:ascii="Courier New" w:hAnsi="Courier New" w:cs="Courier New" w:hint="default"/>
+      </w:rPr>
+    </w:lvl>
+    <w:lvl w:ilvl="8" w:tplc="04090005" w:tentative="1">
+      <w:start w:val="1"/>
+      <w:numFmt w:val="bullet"/>
+      <w:lvlText w:val=""/>
+      <w:lvlJc w:val="left"/>
+      <w:pPr>
+        <w:ind w:left="6480" w:hanging="360"/>
+      </w:pPr>
+      <w:rPr>
+        <w:rFonts w:ascii="Wingdings" w:hAnsi="Wingdings" w:hint="default"/>
+      </w:rPr>
+    </w:lvl>
+  </w:abstractNum>
+  <w:abstractNum w:abstractNumId="2" w15:restartNumberingAfterBreak="0">
+    <w:nsid w:val="34112764"/>
+    <w:multiLevelType w:val="hybridMultilevel"/>
+    <w:tmpl w:val="C0669326"/>
+    <w:lvl w:ilvl="0" w:tplc="04090001">
+      <w:start w:val="1"/>
+      <w:numFmt w:val="bullet"/>
+      <w:lvlText w:val=""/>
+      <w:lvlJc w:val="left"/>
+      <w:pPr>
+        <w:ind w:left="720" w:hanging="360"/>
+      </w:pPr>
+      <w:rPr>
+        <w:rFonts w:ascii="Symbol" w:hAnsi="Symbol" w:hint="default"/>
+      </w:rPr>
+    </w:lvl>
+    <w:lvl w:ilvl="1" w:tplc="04090003">
+      <w:start w:val="1"/>
+      <w:numFmt w:val="bullet"/>
+      <w:lvlText w:val="o"/>
+      <w:lvlJc w:val="left"/>
+      <w:pPr>
+        <w:ind w:left="1440" w:hanging="360"/>
+      </w:pPr>
+      <w:rPr>
+        <w:rFonts w:ascii="Courier New" w:hAnsi="Courier New" w:cs="Courier New" w:hint="default"/>
+      </w:rPr>
+    </w:lvl>
+    <w:lvl w:ilvl="2" w:tplc="04090005" w:tentative="1">
+      <w:start w:val="1"/>
+      <w:numFmt w:val="bullet"/>
+      <w:lvlText w:val=""/>
+      <w:lvlJc w:val="left"/>
+      <w:pPr>
+        <w:ind w:left="2160" w:hanging="360"/>
+      </w:pPr>
+      <w:rPr>
+        <w:rFonts w:ascii="Wingdings" w:hAnsi="Wingdings" w:hint="default"/>
+      </w:rPr>
+    </w:lvl>
+    <w:lvl w:ilvl="3" w:tplc="04090001" w:tentative="1">
+      <w:start w:val="1"/>
+      <w:numFmt w:val="bullet"/>
+      <w:lvlText w:val=""/>
+      <w:lvlJc w:val="left"/>
+      <w:pPr>
+        <w:ind w:left="2880" w:hanging="360"/>
+      </w:pPr>
+      <w:rPr>
+        <w:rFonts w:ascii="Symbol" w:hAnsi="Symbol" w:hint="default"/>
+      </w:rPr>
+    </w:lvl>
+    <w:lvl w:ilvl="4" w:tplc="04090003" w:tentative="1">
+      <w:start w:val="1"/>
+      <w:numFmt w:val="bullet"/>
+      <w:lvlText w:val="o"/>
+      <w:lvlJc w:val="left"/>
+      <w:pPr>
+        <w:ind w:left="3600" w:hanging="360"/>
+      </w:pPr>
+      <w:rPr>
+        <w:rFonts w:ascii="Courier New" w:hAnsi="Courier New" w:cs="Courier New" w:hint="default"/>
+      </w:rPr>
+    </w:lvl>
+    <w:lvl w:ilvl="5" w:tplc="04090005" w:tentative="1">
+      <w:start w:val="1"/>
+      <w:numFmt w:val="bullet"/>
+      <w:lvlText w:val=""/>
+      <w:lvlJc w:val="left"/>
+      <w:pPr>
+        <w:ind w:left="4320" w:hanging="360"/>
+      </w:pPr>
+      <w:rPr>
+        <w:rFonts w:ascii="Wingdings" w:hAnsi="Wingdings" w:hint="default"/>
+      </w:rPr>
+    </w:lvl>
+    <w:lvl w:ilvl="6" w:tplc="04090001" w:tentative="1">
+      <w:start w:val="1"/>
+      <w:numFmt w:val="bullet"/>
+      <w:lvlText w:val=""/>
+      <w:lvlJc w:val="left"/>
+      <w:pPr>
+        <w:ind w:left="5040" w:hanging="360"/>
+      </w:pPr>
+      <w:rPr>
+        <w:rFonts w:ascii="Symbol" w:hAnsi="Symbol" w:hint="default"/>
+      </w:rPr>
+    </w:lvl>
+    <w:lvl w:ilvl="7" w:tplc="04090003" w:tentative="1">
+      <w:start w:val="1"/>
+      <w:numFmt w:val="bullet"/>
+      <w:lvlText w:val="o"/>
+      <w:lvlJc w:val="left"/>
+      <w:pPr>
+        <w:ind w:left="5760" w:hanging="360"/>
+      </w:pPr>
+      <w:rPr>
+        <w:rFonts w:ascii="Courier New" w:hAnsi="Courier New" w:cs="Courier New" w:hint="default"/>
+      </w:rPr>
+    </w:lvl>
+    <w:lvl w:ilvl="8" w:tplc="04090005" w:tentative="1">
+      <w:start w:val="1"/>
+      <w:numFmt w:val="bullet"/>
+      <w:lvlText w:val=""/>
+      <w:lvlJc w:val="left"/>
+      <w:pPr>
+        <w:ind w:left="6480" w:hanging="360"/>
+      </w:pPr>
+      <w:rPr>
+        <w:rFonts w:ascii="Wingdings" w:hAnsi="Wingdings" w:hint="default"/>
+      </w:rPr>
+    </w:lvl>
+  </w:abstractNum>
+  <w:abstractNum w:abstractNumId="3" w15:restartNumberingAfterBreak="0">
     <w:nsid w:val="35147D67"/>
     <w:multiLevelType w:val="hybridMultilevel"/>
     <w:tmpl w:val="74C87CCE"/>
@@ -2196,8 +4709,365 @@
       </w:rPr>
     </w:lvl>
   </w:abstractNum>
+  <w:abstractNum w:abstractNumId="4" w15:restartNumberingAfterBreak="0">
+    <w:nsid w:val="3FC23ECC"/>
+    <w:multiLevelType w:val="hybridMultilevel"/>
+    <w:tmpl w:val="ADDAFAAA"/>
+    <w:lvl w:ilvl="0" w:tplc="04090001">
+      <w:start w:val="1"/>
+      <w:numFmt w:val="bullet"/>
+      <w:lvlText w:val=""/>
+      <w:lvlJc w:val="left"/>
+      <w:pPr>
+        <w:ind w:left="720" w:hanging="360"/>
+      </w:pPr>
+      <w:rPr>
+        <w:rFonts w:ascii="Symbol" w:hAnsi="Symbol" w:hint="default"/>
+      </w:rPr>
+    </w:lvl>
+    <w:lvl w:ilvl="1" w:tplc="04090003" w:tentative="1">
+      <w:start w:val="1"/>
+      <w:numFmt w:val="bullet"/>
+      <w:lvlText w:val="o"/>
+      <w:lvlJc w:val="left"/>
+      <w:pPr>
+        <w:ind w:left="1440" w:hanging="360"/>
+      </w:pPr>
+      <w:rPr>
+        <w:rFonts w:ascii="Courier New" w:hAnsi="Courier New" w:cs="Courier New" w:hint="default"/>
+      </w:rPr>
+    </w:lvl>
+    <w:lvl w:ilvl="2" w:tplc="04090005" w:tentative="1">
+      <w:start w:val="1"/>
+      <w:numFmt w:val="bullet"/>
+      <w:lvlText w:val=""/>
+      <w:lvlJc w:val="left"/>
+      <w:pPr>
+        <w:ind w:left="2160" w:hanging="360"/>
+      </w:pPr>
+      <w:rPr>
+        <w:rFonts w:ascii="Wingdings" w:hAnsi="Wingdings" w:hint="default"/>
+      </w:rPr>
+    </w:lvl>
+    <w:lvl w:ilvl="3" w:tplc="04090001" w:tentative="1">
+      <w:start w:val="1"/>
+      <w:numFmt w:val="bullet"/>
+      <w:lvlText w:val=""/>
+      <w:lvlJc w:val="left"/>
+      <w:pPr>
+        <w:ind w:left="2880" w:hanging="360"/>
+      </w:pPr>
+      <w:rPr>
+        <w:rFonts w:ascii="Symbol" w:hAnsi="Symbol" w:hint="default"/>
+      </w:rPr>
+    </w:lvl>
+    <w:lvl w:ilvl="4" w:tplc="04090003" w:tentative="1">
+      <w:start w:val="1"/>
+      <w:numFmt w:val="bullet"/>
+      <w:lvlText w:val="o"/>
+      <w:lvlJc w:val="left"/>
+      <w:pPr>
+        <w:ind w:left="3600" w:hanging="360"/>
+      </w:pPr>
+      <w:rPr>
+        <w:rFonts w:ascii="Courier New" w:hAnsi="Courier New" w:cs="Courier New" w:hint="default"/>
+      </w:rPr>
+    </w:lvl>
+    <w:lvl w:ilvl="5" w:tplc="04090005" w:tentative="1">
+      <w:start w:val="1"/>
+      <w:numFmt w:val="bullet"/>
+      <w:lvlText w:val=""/>
+      <w:lvlJc w:val="left"/>
+      <w:pPr>
+        <w:ind w:left="4320" w:hanging="360"/>
+      </w:pPr>
+      <w:rPr>
+        <w:rFonts w:ascii="Wingdings" w:hAnsi="Wingdings" w:hint="default"/>
+      </w:rPr>
+    </w:lvl>
+    <w:lvl w:ilvl="6" w:tplc="04090001" w:tentative="1">
+      <w:start w:val="1"/>
+      <w:numFmt w:val="bullet"/>
+      <w:lvlText w:val=""/>
+      <w:lvlJc w:val="left"/>
+      <w:pPr>
+        <w:ind w:left="5040" w:hanging="360"/>
+      </w:pPr>
+      <w:rPr>
+        <w:rFonts w:ascii="Symbol" w:hAnsi="Symbol" w:hint="default"/>
+      </w:rPr>
+    </w:lvl>
+    <w:lvl w:ilvl="7" w:tplc="04090003" w:tentative="1">
+      <w:start w:val="1"/>
+      <w:numFmt w:val="bullet"/>
+      <w:lvlText w:val="o"/>
+      <w:lvlJc w:val="left"/>
+      <w:pPr>
+        <w:ind w:left="5760" w:hanging="360"/>
+      </w:pPr>
+      <w:rPr>
+        <w:rFonts w:ascii="Courier New" w:hAnsi="Courier New" w:cs="Courier New" w:hint="default"/>
+      </w:rPr>
+    </w:lvl>
+    <w:lvl w:ilvl="8" w:tplc="04090005" w:tentative="1">
+      <w:start w:val="1"/>
+      <w:numFmt w:val="bullet"/>
+      <w:lvlText w:val=""/>
+      <w:lvlJc w:val="left"/>
+      <w:pPr>
+        <w:ind w:left="6480" w:hanging="360"/>
+      </w:pPr>
+      <w:rPr>
+        <w:rFonts w:ascii="Wingdings" w:hAnsi="Wingdings" w:hint="default"/>
+      </w:rPr>
+    </w:lvl>
+  </w:abstractNum>
+  <w:abstractNum w:abstractNumId="5" w15:restartNumberingAfterBreak="0">
+    <w:nsid w:val="54690B6B"/>
+    <w:multiLevelType w:val="hybridMultilevel"/>
+    <w:tmpl w:val="52B0C2BE"/>
+    <w:lvl w:ilvl="0" w:tplc="04090001">
+      <w:start w:val="1"/>
+      <w:numFmt w:val="bullet"/>
+      <w:lvlText w:val=""/>
+      <w:lvlJc w:val="left"/>
+      <w:pPr>
+        <w:ind w:left="720" w:hanging="360"/>
+      </w:pPr>
+      <w:rPr>
+        <w:rFonts w:ascii="Symbol" w:hAnsi="Symbol" w:hint="default"/>
+      </w:rPr>
+    </w:lvl>
+    <w:lvl w:ilvl="1" w:tplc="04090003" w:tentative="1">
+      <w:start w:val="1"/>
+      <w:numFmt w:val="bullet"/>
+      <w:lvlText w:val="o"/>
+      <w:lvlJc w:val="left"/>
+      <w:pPr>
+        <w:ind w:left="1440" w:hanging="360"/>
+      </w:pPr>
+      <w:rPr>
+        <w:rFonts w:ascii="Courier New" w:hAnsi="Courier New" w:cs="Courier New" w:hint="default"/>
+      </w:rPr>
+    </w:lvl>
+    <w:lvl w:ilvl="2" w:tplc="04090005" w:tentative="1">
+      <w:start w:val="1"/>
+      <w:numFmt w:val="bullet"/>
+      <w:lvlText w:val=""/>
+      <w:lvlJc w:val="left"/>
+      <w:pPr>
+        <w:ind w:left="2160" w:hanging="360"/>
+      </w:pPr>
+      <w:rPr>
+        <w:rFonts w:ascii="Wingdings" w:hAnsi="Wingdings" w:hint="default"/>
+      </w:rPr>
+    </w:lvl>
+    <w:lvl w:ilvl="3" w:tplc="04090001" w:tentative="1">
+      <w:start w:val="1"/>
+      <w:numFmt w:val="bullet"/>
+      <w:lvlText w:val=""/>
+      <w:lvlJc w:val="left"/>
+      <w:pPr>
+        <w:ind w:left="2880" w:hanging="360"/>
+      </w:pPr>
+      <w:rPr>
+        <w:rFonts w:ascii="Symbol" w:hAnsi="Symbol" w:hint="default"/>
+      </w:rPr>
+    </w:lvl>
+    <w:lvl w:ilvl="4" w:tplc="04090003" w:tentative="1">
+      <w:start w:val="1"/>
+      <w:numFmt w:val="bullet"/>
+      <w:lvlText w:val="o"/>
+      <w:lvlJc w:val="left"/>
+      <w:pPr>
+        <w:ind w:left="3600" w:hanging="360"/>
+      </w:pPr>
+      <w:rPr>
+        <w:rFonts w:ascii="Courier New" w:hAnsi="Courier New" w:cs="Courier New" w:hint="default"/>
+      </w:rPr>
+    </w:lvl>
+    <w:lvl w:ilvl="5" w:tplc="04090005" w:tentative="1">
+      <w:start w:val="1"/>
+      <w:numFmt w:val="bullet"/>
+      <w:lvlText w:val=""/>
+      <w:lvlJc w:val="left"/>
+      <w:pPr>
+        <w:ind w:left="4320" w:hanging="360"/>
+      </w:pPr>
+      <w:rPr>
+        <w:rFonts w:ascii="Wingdings" w:hAnsi="Wingdings" w:hint="default"/>
+      </w:rPr>
+    </w:lvl>
+    <w:lvl w:ilvl="6" w:tplc="04090001" w:tentative="1">
+      <w:start w:val="1"/>
+      <w:numFmt w:val="bullet"/>
+      <w:lvlText w:val=""/>
+      <w:lvlJc w:val="left"/>
+      <w:pPr>
+        <w:ind w:left="5040" w:hanging="360"/>
+      </w:pPr>
+      <w:rPr>
+        <w:rFonts w:ascii="Symbol" w:hAnsi="Symbol" w:hint="default"/>
+      </w:rPr>
+    </w:lvl>
+    <w:lvl w:ilvl="7" w:tplc="04090003" w:tentative="1">
+      <w:start w:val="1"/>
+      <w:numFmt w:val="bullet"/>
+      <w:lvlText w:val="o"/>
+      <w:lvlJc w:val="left"/>
+      <w:pPr>
+        <w:ind w:left="5760" w:hanging="360"/>
+      </w:pPr>
+      <w:rPr>
+        <w:rFonts w:ascii="Courier New" w:hAnsi="Courier New" w:cs="Courier New" w:hint="default"/>
+      </w:rPr>
+    </w:lvl>
+    <w:lvl w:ilvl="8" w:tplc="04090005" w:tentative="1">
+      <w:start w:val="1"/>
+      <w:numFmt w:val="bullet"/>
+      <w:lvlText w:val=""/>
+      <w:lvlJc w:val="left"/>
+      <w:pPr>
+        <w:ind w:left="6480" w:hanging="360"/>
+      </w:pPr>
+      <w:rPr>
+        <w:rFonts w:ascii="Wingdings" w:hAnsi="Wingdings" w:hint="default"/>
+      </w:rPr>
+    </w:lvl>
+  </w:abstractNum>
+  <w:abstractNum w:abstractNumId="6" w15:restartNumberingAfterBreak="0">
+    <w:nsid w:val="68084F36"/>
+    <w:multiLevelType w:val="hybridMultilevel"/>
+    <w:tmpl w:val="33B2AB1C"/>
+    <w:lvl w:ilvl="0" w:tplc="04090001">
+      <w:start w:val="1"/>
+      <w:numFmt w:val="bullet"/>
+      <w:lvlText w:val=""/>
+      <w:lvlJc w:val="left"/>
+      <w:pPr>
+        <w:ind w:left="720" w:hanging="360"/>
+      </w:pPr>
+      <w:rPr>
+        <w:rFonts w:ascii="Symbol" w:hAnsi="Symbol" w:hint="default"/>
+      </w:rPr>
+    </w:lvl>
+    <w:lvl w:ilvl="1" w:tplc="04090003">
+      <w:start w:val="1"/>
+      <w:numFmt w:val="bullet"/>
+      <w:lvlText w:val="o"/>
+      <w:lvlJc w:val="left"/>
+      <w:pPr>
+        <w:ind w:left="1440" w:hanging="360"/>
+      </w:pPr>
+      <w:rPr>
+        <w:rFonts w:ascii="Courier New" w:hAnsi="Courier New" w:cs="Courier New" w:hint="default"/>
+      </w:rPr>
+    </w:lvl>
+    <w:lvl w:ilvl="2" w:tplc="04090005" w:tentative="1">
+      <w:start w:val="1"/>
+      <w:numFmt w:val="bullet"/>
+      <w:lvlText w:val=""/>
+      <w:lvlJc w:val="left"/>
+      <w:pPr>
+        <w:ind w:left="2160" w:hanging="360"/>
+      </w:pPr>
+      <w:rPr>
+        <w:rFonts w:ascii="Wingdings" w:hAnsi="Wingdings" w:hint="default"/>
+      </w:rPr>
+    </w:lvl>
+    <w:lvl w:ilvl="3" w:tplc="04090001" w:tentative="1">
+      <w:start w:val="1"/>
+      <w:numFmt w:val="bullet"/>
+      <w:lvlText w:val=""/>
+      <w:lvlJc w:val="left"/>
+      <w:pPr>
+        <w:ind w:left="2880" w:hanging="360"/>
+      </w:pPr>
+      <w:rPr>
+        <w:rFonts w:ascii="Symbol" w:hAnsi="Symbol" w:hint="default"/>
+      </w:rPr>
+    </w:lvl>
+    <w:lvl w:ilvl="4" w:tplc="04090003" w:tentative="1">
+      <w:start w:val="1"/>
+      <w:numFmt w:val="bullet"/>
+      <w:lvlText w:val="o"/>
+      <w:lvlJc w:val="left"/>
+      <w:pPr>
+        <w:ind w:left="3600" w:hanging="360"/>
+      </w:pPr>
+      <w:rPr>
+        <w:rFonts w:ascii="Courier New" w:hAnsi="Courier New" w:cs="Courier New" w:hint="default"/>
+      </w:rPr>
+    </w:lvl>
+    <w:lvl w:ilvl="5" w:tplc="04090005" w:tentative="1">
+      <w:start w:val="1"/>
+      <w:numFmt w:val="bullet"/>
+      <w:lvlText w:val=""/>
+      <w:lvlJc w:val="left"/>
+      <w:pPr>
+        <w:ind w:left="4320" w:hanging="360"/>
+      </w:pPr>
+      <w:rPr>
+        <w:rFonts w:ascii="Wingdings" w:hAnsi="Wingdings" w:hint="default"/>
+      </w:rPr>
+    </w:lvl>
+    <w:lvl w:ilvl="6" w:tplc="04090001" w:tentative="1">
+      <w:start w:val="1"/>
+      <w:numFmt w:val="bullet"/>
+      <w:lvlText w:val=""/>
+      <w:lvlJc w:val="left"/>
+      <w:pPr>
+        <w:ind w:left="5040" w:hanging="360"/>
+      </w:pPr>
+      <w:rPr>
+        <w:rFonts w:ascii="Symbol" w:hAnsi="Symbol" w:hint="default"/>
+      </w:rPr>
+    </w:lvl>
+    <w:lvl w:ilvl="7" w:tplc="04090003" w:tentative="1">
+      <w:start w:val="1"/>
+      <w:numFmt w:val="bullet"/>
+      <w:lvlText w:val="o"/>
+      <w:lvlJc w:val="left"/>
+      <w:pPr>
+        <w:ind w:left="5760" w:hanging="360"/>
+      </w:pPr>
+      <w:rPr>
+        <w:rFonts w:ascii="Courier New" w:hAnsi="Courier New" w:cs="Courier New" w:hint="default"/>
+      </w:rPr>
+    </w:lvl>
+    <w:lvl w:ilvl="8" w:tplc="04090005" w:tentative="1">
+      <w:start w:val="1"/>
+      <w:numFmt w:val="bullet"/>
+      <w:lvlText w:val=""/>
+      <w:lvlJc w:val="left"/>
+      <w:pPr>
+        <w:ind w:left="6480" w:hanging="360"/>
+      </w:pPr>
+      <w:rPr>
+        <w:rFonts w:ascii="Wingdings" w:hAnsi="Wingdings" w:hint="default"/>
+      </w:rPr>
+    </w:lvl>
+  </w:abstractNum>
   <w:num w:numId="1">
+    <w:abstractNumId w:val="3"/>
+  </w:num>
+  <w:num w:numId="2">
+    <w:abstractNumId w:val="4"/>
+  </w:num>
+  <w:num w:numId="3">
+    <w:abstractNumId w:val="5"/>
+  </w:num>
+  <w:num w:numId="4">
+    <w:abstractNumId w:val="6"/>
+  </w:num>
+  <w:num w:numId="5">
+    <w:abstractNumId w:val="1"/>
+  </w:num>
+  <w:num w:numId="6">
     <w:abstractNumId w:val="0"/>
+  </w:num>
+  <w:num w:numId="7">
+    <w:abstractNumId w:val="2"/>
   </w:num>
 </w:numbering>
 </file>
@@ -2651,6 +5521,48 @@
       </w:tblBorders>
     </w:tblPr>
   </w:style>
+  <w:style w:type="paragraph" w:styleId="Header">
+    <w:name w:val="header"/>
+    <w:basedOn w:val="Normal"/>
+    <w:link w:val="HeaderChar"/>
+    <w:uiPriority w:val="99"/>
+    <w:unhideWhenUsed/>
+    <w:rsid w:val="00A50332"/>
+    <w:pPr>
+      <w:tabs>
+        <w:tab w:val="center" w:pos="4680"/>
+        <w:tab w:val="right" w:pos="9360"/>
+      </w:tabs>
+    </w:pPr>
+  </w:style>
+  <w:style w:type="character" w:customStyle="1" w:styleId="HeaderChar">
+    <w:name w:val="Header Char"/>
+    <w:basedOn w:val="DefaultParagraphFont"/>
+    <w:link w:val="Header"/>
+    <w:uiPriority w:val="99"/>
+    <w:rsid w:val="00A50332"/>
+  </w:style>
+  <w:style w:type="paragraph" w:styleId="Footer">
+    <w:name w:val="footer"/>
+    <w:basedOn w:val="Normal"/>
+    <w:link w:val="FooterChar"/>
+    <w:uiPriority w:val="99"/>
+    <w:unhideWhenUsed/>
+    <w:rsid w:val="00A50332"/>
+    <w:pPr>
+      <w:tabs>
+        <w:tab w:val="center" w:pos="4680"/>
+        <w:tab w:val="right" w:pos="9360"/>
+      </w:tabs>
+    </w:pPr>
+  </w:style>
+  <w:style w:type="character" w:customStyle="1" w:styleId="FooterChar">
+    <w:name w:val="Footer Char"/>
+    <w:basedOn w:val="DefaultParagraphFont"/>
+    <w:link w:val="Footer"/>
+    <w:uiPriority w:val="99"/>
+    <w:rsid w:val="00A50332"/>
+  </w:style>
 </w:styles>
 </file>
 
@@ -2947,4 +5859,16 @@
     </a:ext>
   </a:extLst>
 </a:theme>
+</file>
+
+<file path=customXml/item1.xml><?xml version="1.0" encoding="utf-8"?>
+<b:Sources xmlns:b="http://schemas.openxmlformats.org/officeDocument/2006/bibliography" xmlns="http://schemas.openxmlformats.org/officeDocument/2006/bibliography" SelectedStyle="/APASixthEditionOfficeOnline.xsl" StyleName="APA" Version="6"/>
+</file>
+
+<file path=customXml/itemProps1.xml><?xml version="1.0" encoding="utf-8"?>
+<ds:datastoreItem xmlns:ds="http://schemas.openxmlformats.org/officeDocument/2006/customXml" ds:itemID="{AD44CB4D-46DE-F544-A212-DBC398803D79}">
+  <ds:schemaRefs>
+    <ds:schemaRef ds:uri="http://schemas.openxmlformats.org/officeDocument/2006/bibliography"/>
+  </ds:schemaRefs>
+</ds:datastoreItem>
 </file>
</xml_diff>

<commit_message>
added scripts for replication timing and updated manuscript
</commit_message>
<xml_diff>
--- a/manuscript/ResultsOutline.docx
+++ b/manuscript/ResultsOutline.docx
@@ -98,21 +98,7 @@
         <w:rPr>
           <w:rFonts w:ascii="Arial" w:hAnsi="Arial" w:cs="Arial"/>
         </w:rPr>
-        <w:t xml:space="preserve"> SNVs (cite 231 </w:t>
-      </w:r>
-      <w:proofErr w:type="spellStart"/>
-      <w:r>
-        <w:rPr>
-          <w:rFonts w:ascii="Arial" w:hAnsi="Arial" w:cs="Arial"/>
-        </w:rPr>
-        <w:t>illumina</w:t>
-      </w:r>
-      <w:proofErr w:type="spellEnd"/>
-      <w:r>
-        <w:rPr>
-          <w:rFonts w:ascii="Arial" w:hAnsi="Arial" w:cs="Arial"/>
-        </w:rPr>
-        <w:t xml:space="preserve"> trio study, Iceland) </w:t>
+        <w:t xml:space="preserve"> SNVs (cite 231 illumina trio study, Iceland) </w:t>
       </w:r>
     </w:p>
     <w:p>
@@ -148,21 +134,7 @@
         <w:rPr>
           <w:rFonts w:ascii="Arial" w:hAnsi="Arial" w:cs="Arial"/>
         </w:rPr>
-        <w:t xml:space="preserve">de novo variants, phasing a mean of x% de novo indels and y% de novo SNVs (cite </w:t>
-      </w:r>
-      <w:proofErr w:type="spellStart"/>
-      <w:r>
-        <w:rPr>
-          <w:rFonts w:ascii="Arial" w:hAnsi="Arial" w:cs="Arial"/>
-        </w:rPr>
-        <w:t>iceland</w:t>
-      </w:r>
-      <w:proofErr w:type="spellEnd"/>
-      <w:r>
-        <w:rPr>
-          <w:rFonts w:ascii="Arial" w:hAnsi="Arial" w:cs="Arial"/>
-        </w:rPr>
-        <w:t>)</w:t>
+        <w:t>de novo variants, phasing a mean of x% de novo indels and y% de novo SNVs (cite iceland)</w:t>
       </w:r>
     </w:p>
     <w:p>
@@ -553,21 +525,7 @@
         <w:rPr>
           <w:rFonts w:ascii="Arial" w:hAnsi="Arial" w:cs="Arial"/>
         </w:rPr>
-        <w:t xml:space="preserve"> (cite </w:t>
-      </w:r>
-      <w:proofErr w:type="spellStart"/>
-      <w:r>
-        <w:rPr>
-          <w:rFonts w:ascii="Arial" w:hAnsi="Arial" w:cs="Arial"/>
-        </w:rPr>
-        <w:t>Yufeng</w:t>
-      </w:r>
-      <w:proofErr w:type="spellEnd"/>
-      <w:r>
-        <w:rPr>
-          <w:rFonts w:ascii="Arial" w:hAnsi="Arial" w:cs="Arial"/>
-        </w:rPr>
-        <w:t xml:space="preserve"> study if applicable)</w:t>
+        <w:t xml:space="preserve"> (cite Yufeng study if applicable)</w:t>
       </w:r>
     </w:p>
     <w:p>
@@ -1157,8 +1115,6 @@
         </w:rPr>
         <w:t>In order to build on this observation</w:t>
       </w:r>
-      <w:bookmarkStart w:id="0" w:name="_GoBack"/>
-      <w:bookmarkEnd w:id="0"/>
     </w:p>
     <w:p>
       <w:pPr>
@@ -1900,6 +1856,321 @@
         </w:rPr>
         <w:t>.</w:t>
       </w:r>
+    </w:p>
+    <w:p>
+      <w:pPr>
+        <w:rPr>
+          <w:rFonts w:ascii="Arial" w:hAnsi="Arial" w:cs="Arial"/>
+        </w:rPr>
+      </w:pPr>
+    </w:p>
+    <w:p>
+      <w:pPr>
+        <w:rPr>
+          <w:rFonts w:ascii="Arial" w:hAnsi="Arial" w:cs="Arial"/>
+        </w:rPr>
+      </w:pPr>
+    </w:p>
+    <w:p>
+      <w:pPr>
+        <w:rPr>
+          <w:rFonts w:ascii="Arial" w:hAnsi="Arial" w:cs="Arial"/>
+        </w:rPr>
+      </w:pPr>
+    </w:p>
+    <w:p>
+      <w:pPr>
+        <w:pStyle w:val="ListParagraph"/>
+        <w:numPr>
+          <w:ilvl w:val="0"/>
+          <w:numId w:val="4"/>
+        </w:numPr>
+        <w:rPr>
+          <w:rFonts w:ascii="Arial" w:hAnsi="Arial" w:cs="Arial"/>
+          <w:color w:val="FF0000"/>
+        </w:rPr>
+      </w:pPr>
+      <w:r>
+        <w:rPr>
+          <w:rFonts w:ascii="Arial" w:hAnsi="Arial" w:cs="Arial"/>
+          <w:i/>
+          <w:color w:val="FF0000"/>
+        </w:rPr>
+        <w:t>Option:</w:t>
+      </w:r>
+      <w:r>
+        <w:rPr>
+          <w:rFonts w:ascii="Arial" w:hAnsi="Arial" w:cs="Arial"/>
+          <w:color w:val="FF0000"/>
+        </w:rPr>
+        <w:t xml:space="preserve"> </w:t>
+      </w:r>
+      <w:r>
+        <w:rPr>
+          <w:rFonts w:ascii="Arial" w:hAnsi="Arial" w:cs="Arial"/>
+          <w:color w:val="FF0000"/>
+        </w:rPr>
+        <w:t>Characterize d</w:t>
+      </w:r>
+      <w:r>
+        <w:rPr>
+          <w:rFonts w:ascii="Arial" w:hAnsi="Arial" w:cs="Arial"/>
+          <w:color w:val="FF0000"/>
+        </w:rPr>
+        <w:t xml:space="preserve">istribution </w:t>
+      </w:r>
+      <w:r>
+        <w:rPr>
+          <w:rFonts w:ascii="Arial" w:hAnsi="Arial" w:cs="Arial"/>
+          <w:color w:val="FF0000"/>
+        </w:rPr>
+        <w:t xml:space="preserve">of indels </w:t>
+      </w:r>
+      <w:r>
+        <w:rPr>
+          <w:rFonts w:ascii="Arial" w:hAnsi="Arial" w:cs="Arial"/>
+          <w:color w:val="FF0000"/>
+        </w:rPr>
+        <w:t>across genome</w:t>
+      </w:r>
+      <w:r>
+        <w:rPr>
+          <w:rFonts w:ascii="Arial" w:hAnsi="Arial" w:cs="Arial"/>
+          <w:color w:val="FF0000"/>
+        </w:rPr>
+        <w:t>. Are there hotspots similar to Montgomery 2013?</w:t>
+      </w:r>
+    </w:p>
+    <w:p>
+      <w:pPr>
+        <w:pStyle w:val="ListParagraph"/>
+        <w:numPr>
+          <w:ilvl w:val="0"/>
+          <w:numId w:val="4"/>
+        </w:numPr>
+        <w:rPr>
+          <w:rFonts w:ascii="Arial" w:hAnsi="Arial" w:cs="Arial"/>
+          <w:color w:val="FF0000"/>
+        </w:rPr>
+      </w:pPr>
+      <w:r>
+        <w:rPr>
+          <w:rFonts w:ascii="Arial" w:hAnsi="Arial" w:cs="Arial"/>
+          <w:i/>
+          <w:color w:val="FF0000"/>
+        </w:rPr>
+        <w:t>Option:</w:t>
+      </w:r>
+      <w:r>
+        <w:rPr>
+          <w:rFonts w:ascii="Arial" w:hAnsi="Arial" w:cs="Arial"/>
+          <w:color w:val="FF0000"/>
+        </w:rPr>
+        <w:t xml:space="preserve"> For supplemental table 1, break down by fraction in repetitive elements</w:t>
+      </w:r>
+    </w:p>
+    <w:p>
+      <w:pPr>
+        <w:pStyle w:val="ListParagraph"/>
+        <w:numPr>
+          <w:ilvl w:val="0"/>
+          <w:numId w:val="4"/>
+        </w:numPr>
+        <w:rPr>
+          <w:rFonts w:ascii="Arial" w:hAnsi="Arial" w:cs="Arial"/>
+          <w:color w:val="FF0000"/>
+        </w:rPr>
+      </w:pPr>
+      <w:r>
+        <w:rPr>
+          <w:rFonts w:ascii="Arial" w:hAnsi="Arial" w:cs="Arial"/>
+          <w:i/>
+          <w:color w:val="FF0000"/>
+        </w:rPr>
+        <w:t>Option:</w:t>
+      </w:r>
+      <w:r>
+        <w:rPr>
+          <w:rFonts w:ascii="Arial" w:hAnsi="Arial" w:cs="Arial"/>
+          <w:color w:val="FF0000"/>
+        </w:rPr>
+        <w:t xml:space="preserve"> Did we find the same deletions near C&gt;A (or whatever the complete genomics/Iceland/Molly finding was?)</w:t>
+      </w:r>
+    </w:p>
+    <w:p>
+      <w:pPr>
+        <w:pStyle w:val="ListParagraph"/>
+        <w:numPr>
+          <w:ilvl w:val="0"/>
+          <w:numId w:val="4"/>
+        </w:numPr>
+        <w:rPr>
+          <w:rFonts w:ascii="Arial" w:hAnsi="Arial" w:cs="Arial"/>
+          <w:color w:val="FF0000"/>
+        </w:rPr>
+      </w:pPr>
+      <w:r>
+        <w:rPr>
+          <w:rFonts w:ascii="Arial" w:hAnsi="Arial" w:cs="Arial"/>
+          <w:i/>
+          <w:color w:val="FF0000"/>
+        </w:rPr>
+        <w:t>Option:</w:t>
+      </w:r>
+      <w:r>
+        <w:rPr>
+          <w:rFonts w:ascii="Arial" w:hAnsi="Arial" w:cs="Arial"/>
+          <w:color w:val="FF0000"/>
+        </w:rPr>
+        <w:t xml:space="preserve"> Calculate meta-analysis correlation coefficient. However, parental age only explained a minority of the variance in CCC count per trio, suggesting that most arise through mechanisms independent of parental age</w:t>
+      </w:r>
+    </w:p>
+    <w:p>
+      <w:pPr>
+        <w:pStyle w:val="ListParagraph"/>
+        <w:numPr>
+          <w:ilvl w:val="0"/>
+          <w:numId w:val="4"/>
+        </w:numPr>
+        <w:rPr>
+          <w:rFonts w:ascii="Arial" w:hAnsi="Arial" w:cs="Arial"/>
+          <w:color w:val="FF0000"/>
+        </w:rPr>
+      </w:pPr>
+      <w:r>
+        <w:rPr>
+          <w:rFonts w:ascii="Arial" w:hAnsi="Arial" w:cs="Arial"/>
+          <w:i/>
+          <w:color w:val="FF0000"/>
+        </w:rPr>
+        <w:t>Option:</w:t>
+      </w:r>
+      <w:r>
+        <w:rPr>
+          <w:rFonts w:ascii="Arial" w:hAnsi="Arial" w:cs="Arial"/>
+          <w:color w:val="FF0000"/>
+        </w:rPr>
+        <w:t xml:space="preserve"> predict the region-based indel background mutation rate, possibly use in case-model and control-model comparison</w:t>
+      </w:r>
+    </w:p>
+    <w:p>
+      <w:pPr>
+        <w:pStyle w:val="ListParagraph"/>
+        <w:numPr>
+          <w:ilvl w:val="0"/>
+          <w:numId w:val="4"/>
+        </w:numPr>
+        <w:rPr>
+          <w:rFonts w:ascii="Arial" w:hAnsi="Arial" w:cs="Arial"/>
+          <w:color w:val="FF0000"/>
+        </w:rPr>
+      </w:pPr>
+      <w:r>
+        <w:rPr>
+          <w:rFonts w:ascii="Arial" w:hAnsi="Arial" w:cs="Arial"/>
+          <w:i/>
+          <w:color w:val="FF0000"/>
+        </w:rPr>
+        <w:t>Option:</w:t>
+      </w:r>
+      <w:r>
+        <w:rPr>
+          <w:rFonts w:ascii="Arial" w:hAnsi="Arial" w:cs="Arial"/>
+          <w:color w:val="FF0000"/>
+        </w:rPr>
+        <w:t xml:space="preserve"> Repeat analysis separating repetitive vs non-repetitive elements</w:t>
+      </w:r>
+    </w:p>
+    <w:p>
+      <w:pPr>
+        <w:pStyle w:val="ListParagraph"/>
+        <w:numPr>
+          <w:ilvl w:val="0"/>
+          <w:numId w:val="4"/>
+        </w:numPr>
+        <w:rPr>
+          <w:rFonts w:ascii="Arial" w:hAnsi="Arial" w:cs="Arial"/>
+          <w:color w:val="FF0000"/>
+        </w:rPr>
+      </w:pPr>
+      <w:r>
+        <w:rPr>
+          <w:rFonts w:ascii="Arial" w:hAnsi="Arial" w:cs="Arial"/>
+          <w:i/>
+          <w:color w:val="FF0000"/>
+        </w:rPr>
+        <w:t>Option:</w:t>
+      </w:r>
+      <w:r>
+        <w:rPr>
+          <w:rFonts w:ascii="Arial" w:hAnsi="Arial" w:cs="Arial"/>
+          <w:color w:val="FF0000"/>
+        </w:rPr>
+        <w:t xml:space="preserve"> Test NHEJ mechanism directly through nearby palindrome enrichment</w:t>
+      </w:r>
+    </w:p>
+    <w:p>
+      <w:pPr>
+        <w:numPr>
+          <w:ilvl w:val="0"/>
+          <w:numId w:val="4"/>
+        </w:numPr>
+        <w:spacing w:before="100" w:beforeAutospacing="1" w:after="100" w:afterAutospacing="1"/>
+        <w:rPr>
+          <w:rFonts w:ascii="Times New Roman" w:eastAsia="Times New Roman" w:hAnsi="Times New Roman" w:cs="Times New Roman"/>
+        </w:rPr>
+      </w:pPr>
+      <w:r>
+        <w:rPr>
+          <w:rFonts w:ascii="Times New Roman" w:eastAsia="Times New Roman" w:hAnsi="Times New Roman" w:cs="Times New Roman"/>
+        </w:rPr>
+        <w:t>Option: When considering trinucleotide context, the most significant enrichment (and/or correlation with parental age) we observed was for XXX, consistent with the Iceland data.</w:t>
+      </w:r>
+    </w:p>
+    <w:p>
+      <w:pPr>
+        <w:numPr>
+          <w:ilvl w:val="0"/>
+          <w:numId w:val="4"/>
+        </w:numPr>
+        <w:spacing w:before="100" w:beforeAutospacing="1" w:after="100" w:afterAutospacing="1"/>
+        <w:rPr>
+          <w:rFonts w:ascii="Times New Roman" w:eastAsia="Times New Roman" w:hAnsi="Times New Roman" w:cs="Times New Roman"/>
+        </w:rPr>
+      </w:pPr>
+      <w:r>
+        <w:rPr>
+          <w:rFonts w:ascii="Times New Roman" w:eastAsia="Times New Roman" w:hAnsi="Times New Roman" w:cs="Times New Roman"/>
+        </w:rPr>
+        <w:t>Option: Consistent with previous results, we observed that the paternal mutation signature is most similar to cancer signature XXX, while the maternal mutation signature is most similar to cancer signature YYY (cite Yufeng study if applicable)</w:t>
+      </w:r>
+    </w:p>
+    <w:p>
+      <w:pPr>
+        <w:numPr>
+          <w:ilvl w:val="0"/>
+          <w:numId w:val="4"/>
+        </w:numPr>
+        <w:spacing w:before="100" w:beforeAutospacing="1" w:after="100" w:afterAutospacing="1"/>
+        <w:rPr>
+          <w:rFonts w:ascii="Times New Roman" w:eastAsia="Times New Roman" w:hAnsi="Times New Roman" w:cs="Times New Roman"/>
+        </w:rPr>
+      </w:pPr>
+      <w:r>
+        <w:rPr>
+          <w:rFonts w:ascii="Times New Roman" w:eastAsia="Times New Roman" w:hAnsi="Times New Roman" w:cs="Times New Roman"/>
+        </w:rPr>
+        <w:t>Option: correlation of specific mutations (or 3mers) with ancestry principal components? e.g., was the TCC→TTC mutation rate higher in Europeans (Harris and Pritchard, 2017)?</w:t>
+      </w:r>
+      <w:bookmarkStart w:id="0" w:name="_GoBack"/>
+      <w:bookmarkEnd w:id="0"/>
+    </w:p>
+    <w:p>
+      <w:pPr>
+        <w:rPr>
+          <w:rFonts w:ascii="Arial" w:hAnsi="Arial" w:cs="Arial"/>
+        </w:rPr>
+      </w:pPr>
     </w:p>
     <w:p>
       <w:pPr>
@@ -2077,17 +2348,8 @@
           <w:rFonts w:ascii="Arial" w:hAnsi="Arial" w:cs="Arial"/>
           <w:color w:val="000000"/>
         </w:rPr>
-        <w:t xml:space="preserve">correlation between paternal age and number of de </w:t>
-      </w:r>
-      <w:proofErr w:type="spellStart"/>
-      <w:r>
-        <w:rPr>
-          <w:rFonts w:ascii="Arial" w:hAnsi="Arial" w:cs="Arial"/>
-          <w:color w:val="000000"/>
-        </w:rPr>
-        <w:t>novos</w:t>
-      </w:r>
-      <w:proofErr w:type="spellEnd"/>
+        <w:t>correlation between paternal age and number of de novos</w:t>
+      </w:r>
     </w:p>
     <w:p>
       <w:pPr>
@@ -3004,7 +3266,6 @@
                 <w:rFonts w:ascii="Arial" w:hAnsi="Arial" w:cs="Arial"/>
                 <w:color w:val="000000"/>
               </w:rPr>
-              <w:lastRenderedPageBreak/>
               <w:t>chr12:71038252</w:t>
             </w:r>
           </w:p>
@@ -4163,17 +4424,8 @@
           <w:rFonts w:ascii="Arial" w:hAnsi="Arial" w:cs="Arial"/>
           <w:color w:val="000000"/>
         </w:rPr>
-        <w:t xml:space="preserve">run with </w:t>
-      </w:r>
-      <w:proofErr w:type="spellStart"/>
-      <w:r>
-        <w:rPr>
-          <w:rFonts w:ascii="Arial" w:hAnsi="Arial" w:cs="Arial"/>
-          <w:color w:val="000000"/>
-        </w:rPr>
-        <w:t>regressions_age.R</w:t>
-      </w:r>
-      <w:proofErr w:type="spellEnd"/>
+        <w:t>run with regressions_age.R</w:t>
+      </w:r>
     </w:p>
     <w:p>
       <w:pPr>
@@ -4710,6 +4962,155 @@
     </w:lvl>
   </w:abstractNum>
   <w:abstractNum w:abstractNumId="4" w15:restartNumberingAfterBreak="0">
+    <w:nsid w:val="3A1D373A"/>
+    <w:multiLevelType w:val="multilevel"/>
+    <w:tmpl w:val="EDC665B0"/>
+    <w:lvl w:ilvl="0">
+      <w:start w:val="1"/>
+      <w:numFmt w:val="bullet"/>
+      <w:lvlText w:val=""/>
+      <w:lvlJc w:val="left"/>
+      <w:pPr>
+        <w:tabs>
+          <w:tab w:val="num" w:pos="720"/>
+        </w:tabs>
+        <w:ind w:left="720" w:hanging="360"/>
+      </w:pPr>
+      <w:rPr>
+        <w:rFonts w:ascii="Symbol" w:hAnsi="Symbol" w:hint="default"/>
+        <w:sz w:val="20"/>
+      </w:rPr>
+    </w:lvl>
+    <w:lvl w:ilvl="1" w:tentative="1">
+      <w:start w:val="1"/>
+      <w:numFmt w:val="bullet"/>
+      <w:lvlText w:val="o"/>
+      <w:lvlJc w:val="left"/>
+      <w:pPr>
+        <w:tabs>
+          <w:tab w:val="num" w:pos="1440"/>
+        </w:tabs>
+        <w:ind w:left="1440" w:hanging="360"/>
+      </w:pPr>
+      <w:rPr>
+        <w:rFonts w:ascii="Courier New" w:hAnsi="Courier New" w:hint="default"/>
+        <w:sz w:val="20"/>
+      </w:rPr>
+    </w:lvl>
+    <w:lvl w:ilvl="2" w:tentative="1">
+      <w:start w:val="1"/>
+      <w:numFmt w:val="bullet"/>
+      <w:lvlText w:val=""/>
+      <w:lvlJc w:val="left"/>
+      <w:pPr>
+        <w:tabs>
+          <w:tab w:val="num" w:pos="2160"/>
+        </w:tabs>
+        <w:ind w:left="2160" w:hanging="360"/>
+      </w:pPr>
+      <w:rPr>
+        <w:rFonts w:ascii="Wingdings" w:hAnsi="Wingdings" w:hint="default"/>
+        <w:sz w:val="20"/>
+      </w:rPr>
+    </w:lvl>
+    <w:lvl w:ilvl="3" w:tentative="1">
+      <w:start w:val="1"/>
+      <w:numFmt w:val="bullet"/>
+      <w:lvlText w:val=""/>
+      <w:lvlJc w:val="left"/>
+      <w:pPr>
+        <w:tabs>
+          <w:tab w:val="num" w:pos="2880"/>
+        </w:tabs>
+        <w:ind w:left="2880" w:hanging="360"/>
+      </w:pPr>
+      <w:rPr>
+        <w:rFonts w:ascii="Wingdings" w:hAnsi="Wingdings" w:hint="default"/>
+        <w:sz w:val="20"/>
+      </w:rPr>
+    </w:lvl>
+    <w:lvl w:ilvl="4" w:tentative="1">
+      <w:start w:val="1"/>
+      <w:numFmt w:val="bullet"/>
+      <w:lvlText w:val=""/>
+      <w:lvlJc w:val="left"/>
+      <w:pPr>
+        <w:tabs>
+          <w:tab w:val="num" w:pos="3600"/>
+        </w:tabs>
+        <w:ind w:left="3600" w:hanging="360"/>
+      </w:pPr>
+      <w:rPr>
+        <w:rFonts w:ascii="Wingdings" w:hAnsi="Wingdings" w:hint="default"/>
+        <w:sz w:val="20"/>
+      </w:rPr>
+    </w:lvl>
+    <w:lvl w:ilvl="5" w:tentative="1">
+      <w:start w:val="1"/>
+      <w:numFmt w:val="bullet"/>
+      <w:lvlText w:val=""/>
+      <w:lvlJc w:val="left"/>
+      <w:pPr>
+        <w:tabs>
+          <w:tab w:val="num" w:pos="4320"/>
+        </w:tabs>
+        <w:ind w:left="4320" w:hanging="360"/>
+      </w:pPr>
+      <w:rPr>
+        <w:rFonts w:ascii="Wingdings" w:hAnsi="Wingdings" w:hint="default"/>
+        <w:sz w:val="20"/>
+      </w:rPr>
+    </w:lvl>
+    <w:lvl w:ilvl="6" w:tentative="1">
+      <w:start w:val="1"/>
+      <w:numFmt w:val="bullet"/>
+      <w:lvlText w:val=""/>
+      <w:lvlJc w:val="left"/>
+      <w:pPr>
+        <w:tabs>
+          <w:tab w:val="num" w:pos="5040"/>
+        </w:tabs>
+        <w:ind w:left="5040" w:hanging="360"/>
+      </w:pPr>
+      <w:rPr>
+        <w:rFonts w:ascii="Wingdings" w:hAnsi="Wingdings" w:hint="default"/>
+        <w:sz w:val="20"/>
+      </w:rPr>
+    </w:lvl>
+    <w:lvl w:ilvl="7" w:tentative="1">
+      <w:start w:val="1"/>
+      <w:numFmt w:val="bullet"/>
+      <w:lvlText w:val=""/>
+      <w:lvlJc w:val="left"/>
+      <w:pPr>
+        <w:tabs>
+          <w:tab w:val="num" w:pos="5760"/>
+        </w:tabs>
+        <w:ind w:left="5760" w:hanging="360"/>
+      </w:pPr>
+      <w:rPr>
+        <w:rFonts w:ascii="Wingdings" w:hAnsi="Wingdings" w:hint="default"/>
+        <w:sz w:val="20"/>
+      </w:rPr>
+    </w:lvl>
+    <w:lvl w:ilvl="8" w:tentative="1">
+      <w:start w:val="1"/>
+      <w:numFmt w:val="bullet"/>
+      <w:lvlText w:val=""/>
+      <w:lvlJc w:val="left"/>
+      <w:pPr>
+        <w:tabs>
+          <w:tab w:val="num" w:pos="6480"/>
+        </w:tabs>
+        <w:ind w:left="6480" w:hanging="360"/>
+      </w:pPr>
+      <w:rPr>
+        <w:rFonts w:ascii="Wingdings" w:hAnsi="Wingdings" w:hint="default"/>
+        <w:sz w:val="20"/>
+      </w:rPr>
+    </w:lvl>
+  </w:abstractNum>
+  <w:abstractNum w:abstractNumId="5" w15:restartNumberingAfterBreak="0">
     <w:nsid w:val="3FC23ECC"/>
     <w:multiLevelType w:val="hybridMultilevel"/>
     <w:tmpl w:val="ADDAFAAA"/>
@@ -4822,7 +5223,7 @@
       </w:rPr>
     </w:lvl>
   </w:abstractNum>
-  <w:abstractNum w:abstractNumId="5" w15:restartNumberingAfterBreak="0">
+  <w:abstractNum w:abstractNumId="6" w15:restartNumberingAfterBreak="0">
     <w:nsid w:val="54690B6B"/>
     <w:multiLevelType w:val="hybridMultilevel"/>
     <w:tmpl w:val="52B0C2BE"/>
@@ -4935,7 +5336,7 @@
       </w:rPr>
     </w:lvl>
   </w:abstractNum>
-  <w:abstractNum w:abstractNumId="6" w15:restartNumberingAfterBreak="0">
+  <w:abstractNum w:abstractNumId="7" w15:restartNumberingAfterBreak="0">
     <w:nsid w:val="68084F36"/>
     <w:multiLevelType w:val="hybridMultilevel"/>
     <w:tmpl w:val="33B2AB1C"/>
@@ -5052,13 +5453,13 @@
     <w:abstractNumId w:val="3"/>
   </w:num>
   <w:num w:numId="2">
-    <w:abstractNumId w:val="4"/>
+    <w:abstractNumId w:val="5"/>
   </w:num>
   <w:num w:numId="3">
-    <w:abstractNumId w:val="5"/>
+    <w:abstractNumId w:val="6"/>
   </w:num>
   <w:num w:numId="4">
-    <w:abstractNumId w:val="6"/>
+    <w:abstractNumId w:val="7"/>
   </w:num>
   <w:num w:numId="5">
     <w:abstractNumId w:val="1"/>
@@ -5068,6 +5469,9 @@
   </w:num>
   <w:num w:numId="7">
     <w:abstractNumId w:val="2"/>
+  </w:num>
+  <w:num w:numId="8">
+    <w:abstractNumId w:val="4"/>
   </w:num>
 </w:numbering>
 </file>
@@ -5866,7 +6270,7 @@
 </file>
 
 <file path=customXml/itemProps1.xml><?xml version="1.0" encoding="utf-8"?>
-<ds:datastoreItem xmlns:ds="http://schemas.openxmlformats.org/officeDocument/2006/customXml" ds:itemID="{AD44CB4D-46DE-F544-A212-DBC398803D79}">
+<ds:datastoreItem xmlns:ds="http://schemas.openxmlformats.org/officeDocument/2006/customXml" ds:itemID="{0BFE8173-7DE1-834D-8687-C09CCD3872DD}">
   <ds:schemaRefs>
     <ds:schemaRef ds:uri="http://schemas.openxmlformats.org/officeDocument/2006/bibliography"/>
   </ds:schemaRefs>

</xml_diff>